<commit_message>
SRS updated (Purpose, User classes and characterisic, user documentation)
</commit_message>
<xml_diff>
--- a/Documentation/MCSPROJ/Software requirement specification.docx
+++ b/Documentation/MCSPROJ/Software requirement specification.docx
@@ -287,7 +287,15 @@
           <w:i w:val="0"/>
           <w:sz w:val="28"/>
         </w:rPr>
-        <w:t xml:space="preserve">                10/21/16</w:t>
+        <w:t xml:space="preserve">                10/21</w:t>
+      </w:r>
+      <w:r>
+        <w:rPr>
+          <w:b/>
+          <w:i w:val="0"/>
+          <w:sz w:val="28"/>
+        </w:rPr>
+        <w:t>/16</w:t>
       </w:r>
     </w:p>
     <w:p>
@@ -302,20 +310,38 @@
           <w:sz w:val="20"/>
         </w:rPr>
         <w:lastRenderedPageBreak/>
-        <w:t xml:space="preserve">Copyright © 1999 by Karl E. Wiegers. Permission is granted to use, modify, and distribute this document. </w:t>
-      </w:r>
-    </w:p>
-    <w:p>
-      <w:pPr>
-        <w:spacing w:after="3" w:line="577" w:lineRule="auto"/>
-        <w:ind w:left="-5"/>
-      </w:pPr>
+        <w:t xml:space="preserve">Copyright © 1999 by Karl E. </w:t>
+      </w:r>
+      <w:proofErr w:type="spellStart"/>
       <w:r>
         <w:rPr>
           <w:rFonts w:ascii="Times New Roman" w:eastAsia="Times New Roman" w:hAnsi="Times New Roman" w:cs="Times New Roman"/>
           <w:b/>
           <w:sz w:val="20"/>
         </w:rPr>
+        <w:t>Wiegers</w:t>
+      </w:r>
+      <w:proofErr w:type="spellEnd"/>
+      <w:r>
+        <w:rPr>
+          <w:rFonts w:ascii="Times New Roman" w:eastAsia="Times New Roman" w:hAnsi="Times New Roman" w:cs="Times New Roman"/>
+          <w:b/>
+          <w:sz w:val="20"/>
+        </w:rPr>
+        <w:t xml:space="preserve">. Permission is granted to use, modify, and distribute this document. </w:t>
+      </w:r>
+    </w:p>
+    <w:p>
+      <w:pPr>
+        <w:spacing w:after="3" w:line="577" w:lineRule="auto"/>
+        <w:ind w:left="-5"/>
+      </w:pPr>
+      <w:r>
+        <w:rPr>
+          <w:rFonts w:ascii="Times New Roman" w:eastAsia="Times New Roman" w:hAnsi="Times New Roman" w:cs="Times New Roman"/>
+          <w:b/>
+          <w:sz w:val="20"/>
+        </w:rPr>
         <w:t>Software</w:t>
       </w:r>
       <w:r>
@@ -340,17 +366,33 @@
           <w:b/>
           <w:sz w:val="20"/>
         </w:rPr>
-        <w:t>ents Specification for LSC Learning Management System</w:t>
-      </w:r>
-      <w:bookmarkStart w:id="0" w:name="_GoBack"/>
-      <w:bookmarkEnd w:id="0"/>
+        <w:t xml:space="preserve">ents Specification for LSC Learning Management </w:t>
+      </w:r>
+      <w:proofErr w:type="gramStart"/>
       <w:r>
         <w:rPr>
           <w:rFonts w:ascii="Times New Roman" w:eastAsia="Times New Roman" w:hAnsi="Times New Roman" w:cs="Times New Roman"/>
           <w:b/>
           <w:sz w:val="20"/>
         </w:rPr>
-        <w:t xml:space="preserve">  Page ii </w:t>
+        <w:t>System</w:t>
+      </w:r>
+      <w:r>
+        <w:rPr>
+          <w:rFonts w:ascii="Times New Roman" w:eastAsia="Times New Roman" w:hAnsi="Times New Roman" w:cs="Times New Roman"/>
+          <w:b/>
+          <w:sz w:val="20"/>
+        </w:rPr>
+        <w:t xml:space="preserve">  Page</w:t>
+      </w:r>
+      <w:proofErr w:type="gramEnd"/>
+      <w:r>
+        <w:rPr>
+          <w:rFonts w:ascii="Times New Roman" w:eastAsia="Times New Roman" w:hAnsi="Times New Roman" w:cs="Times New Roman"/>
+          <w:b/>
+          <w:sz w:val="20"/>
+        </w:rPr>
+        <w:t xml:space="preserve"> ii </w:t>
       </w:r>
     </w:p>
     <w:p>
@@ -363,11 +405,11 @@
         <w:spacing w:after="3" w:line="577" w:lineRule="auto"/>
         <w:ind w:left="-5"/>
       </w:pPr>
-      <w:bookmarkStart w:id="1" w:name="_Toc6260"/>
+      <w:bookmarkStart w:id="0" w:name="_Toc6260"/>
       <w:r>
         <w:t xml:space="preserve">Table of Contents </w:t>
       </w:r>
-      <w:bookmarkEnd w:id="1"/>
+      <w:bookmarkEnd w:id="0"/>
     </w:p>
     <w:sdt>
       <w:sdtPr>
@@ -1527,11 +1569,11 @@
         <w:spacing w:after="0"/>
         <w:ind w:left="-5"/>
       </w:pPr>
-      <w:bookmarkStart w:id="2" w:name="_Toc6261"/>
+      <w:bookmarkStart w:id="1" w:name="_Toc6261"/>
       <w:r>
         <w:t xml:space="preserve">Revision History </w:t>
       </w:r>
-      <w:bookmarkEnd w:id="2"/>
+      <w:bookmarkEnd w:id="1"/>
     </w:p>
     <w:tbl>
       <w:tblPr>
@@ -1628,7 +1670,27 @@
                 <w:i w:val="0"/>
                 <w:sz w:val="24"/>
               </w:rPr>
-              <w:t xml:space="preserve">Reason For Changes </w:t>
+              <w:t xml:space="preserve">Reason </w:t>
+            </w:r>
+            <w:proofErr w:type="gramStart"/>
+            <w:r>
+              <w:rPr>
+                <w:rFonts w:ascii="Times New Roman" w:eastAsia="Times New Roman" w:hAnsi="Times New Roman" w:cs="Times New Roman"/>
+                <w:b/>
+                <w:i w:val="0"/>
+                <w:sz w:val="24"/>
+              </w:rPr>
+              <w:t>For</w:t>
+            </w:r>
+            <w:proofErr w:type="gramEnd"/>
+            <w:r>
+              <w:rPr>
+                <w:rFonts w:ascii="Times New Roman" w:eastAsia="Times New Roman" w:hAnsi="Times New Roman" w:cs="Times New Roman"/>
+                <w:b/>
+                <w:i w:val="0"/>
+                <w:sz w:val="24"/>
+              </w:rPr>
+              <w:t xml:space="preserve"> Changes </w:t>
             </w:r>
           </w:p>
         </w:tc>
@@ -1930,23 +1992,96 @@
         <w:pStyle w:val="Heading1"/>
         <w:ind w:left="400" w:hanging="415"/>
       </w:pPr>
-      <w:bookmarkStart w:id="3" w:name="_Toc6262"/>
+      <w:bookmarkStart w:id="2" w:name="_Toc6262"/>
       <w:r>
         <w:lastRenderedPageBreak/>
         <w:t xml:space="preserve">Introduction </w:t>
       </w:r>
-      <w:bookmarkEnd w:id="3"/>
+      <w:bookmarkEnd w:id="2"/>
     </w:p>
     <w:p>
       <w:pPr>
         <w:pStyle w:val="Heading2"/>
         <w:ind w:left="482" w:hanging="497"/>
       </w:pPr>
-      <w:bookmarkStart w:id="4" w:name="_Toc6263"/>
+      <w:bookmarkStart w:id="3" w:name="_Toc6263"/>
       <w:r>
         <w:t xml:space="preserve">Purpose  </w:t>
       </w:r>
-      <w:bookmarkEnd w:id="4"/>
+      <w:bookmarkEnd w:id="3"/>
+    </w:p>
+    <w:p>
+      <w:pPr>
+        <w:ind w:left="-5"/>
+        <w:jc w:val="both"/>
+        <w:rPr>
+          <w:i w:val="0"/>
+          <w:color w:val="FF0000"/>
+        </w:rPr>
+      </w:pPr>
+      <w:r>
+        <w:rPr>
+          <w:i w:val="0"/>
+          <w:color w:val="FF0000"/>
+        </w:rPr>
+        <w:t>The purpose of software requirement specification is to provide a full description of the Learning Management System</w:t>
+      </w:r>
+      <w:r>
+        <w:rPr>
+          <w:i w:val="0"/>
+          <w:color w:val="FF0000"/>
+        </w:rPr>
+        <w:t xml:space="preserve"> functionalities, so that the</w:t>
+      </w:r>
+      <w:r>
+        <w:rPr>
+          <w:i w:val="0"/>
+          <w:color w:val="FF0000"/>
+        </w:rPr>
+        <w:t xml:space="preserve"> Loyola Student Center</w:t>
+      </w:r>
+      <w:r>
+        <w:rPr>
+          <w:i w:val="0"/>
+          <w:color w:val="FF0000"/>
+        </w:rPr>
+        <w:t>, our client, can verify</w:t>
+      </w:r>
+      <w:r>
+        <w:rPr>
+          <w:i w:val="0"/>
+          <w:color w:val="FF0000"/>
+        </w:rPr>
+        <w:t xml:space="preserve"> all the necessary </w:t>
+      </w:r>
+      <w:r>
+        <w:rPr>
+          <w:i w:val="0"/>
+          <w:color w:val="FF0000"/>
+        </w:rPr>
+        <w:t>content that is</w:t>
+      </w:r>
+      <w:r>
+        <w:rPr>
+          <w:i w:val="0"/>
+          <w:color w:val="FF0000"/>
+        </w:rPr>
+        <w:t xml:space="preserve"> included and the team </w:t>
+      </w:r>
+      <w:r>
+        <w:rPr>
+          <w:i w:val="0"/>
+          <w:color w:val="FF0000"/>
+        </w:rPr>
+        <w:t>can have</w:t>
+      </w:r>
+      <w:r>
+        <w:rPr>
+          <w:i w:val="0"/>
+          <w:color w:val="FF0000"/>
+        </w:rPr>
+        <w:t xml:space="preserve"> the complete understanding in developing of the project.</w:t>
+      </w:r>
     </w:p>
     <w:p>
       <w:pPr>
@@ -1967,11 +2102,11 @@
         <w:pStyle w:val="Heading2"/>
         <w:ind w:left="482" w:hanging="497"/>
       </w:pPr>
-      <w:bookmarkStart w:id="5" w:name="_Toc6264"/>
+      <w:bookmarkStart w:id="4" w:name="_Toc6264"/>
       <w:r>
         <w:t xml:space="preserve">Document Conventions </w:t>
       </w:r>
-      <w:bookmarkEnd w:id="5"/>
+      <w:bookmarkEnd w:id="4"/>
     </w:p>
     <w:p>
       <w:pPr>
@@ -1984,7 +2119,21 @@
         <w:rPr>
           <w:color w:val="7030A0"/>
         </w:rPr>
-        <w:t xml:space="preserve">&lt;Describe any standards or typographical conventions that were followed when writing this SRS, such as fonts or highlighting that have special significance. For example, state whether priorities  for higher-level requirements are assumed to be inherited by detailed requirements, or whether every requirement statement is to have its own priority.&gt; </w:t>
+        <w:t xml:space="preserve">&lt;Describe any standards or typographical conventions that were followed when writing this SRS, such as fonts or highlighting that have special significance. For example, state whether </w:t>
+      </w:r>
+      <w:proofErr w:type="gramStart"/>
+      <w:r>
+        <w:rPr>
+          <w:color w:val="7030A0"/>
+        </w:rPr>
+        <w:t>priorities  for</w:t>
+      </w:r>
+      <w:proofErr w:type="gramEnd"/>
+      <w:r>
+        <w:rPr>
+          <w:color w:val="7030A0"/>
+        </w:rPr>
+        <w:t xml:space="preserve"> higher-level requirements are assumed to be inherited by detailed requirements, or whether every requirement statement is to have its own priority.&gt; </w:t>
       </w:r>
     </w:p>
     <w:p>
@@ -1992,11 +2141,11 @@
         <w:pStyle w:val="Heading2"/>
         <w:ind w:left="482" w:hanging="497"/>
       </w:pPr>
-      <w:bookmarkStart w:id="6" w:name="_Toc6265"/>
+      <w:bookmarkStart w:id="5" w:name="_Toc6265"/>
       <w:r>
         <w:t xml:space="preserve">Intended Audience and Reading Suggestions </w:t>
       </w:r>
-      <w:bookmarkEnd w:id="6"/>
+      <w:bookmarkEnd w:id="5"/>
     </w:p>
     <w:p>
       <w:pPr>
@@ -2017,11 +2166,11 @@
         <w:pStyle w:val="Heading2"/>
         <w:ind w:left="482" w:hanging="497"/>
       </w:pPr>
-      <w:bookmarkStart w:id="7" w:name="_Toc6266"/>
+      <w:bookmarkStart w:id="6" w:name="_Toc6266"/>
       <w:r>
         <w:t xml:space="preserve">Product Scope </w:t>
       </w:r>
-      <w:bookmarkEnd w:id="7"/>
+      <w:bookmarkEnd w:id="6"/>
     </w:p>
     <w:p>
       <w:pPr>
@@ -2042,11 +2191,11 @@
         <w:pStyle w:val="Heading2"/>
         <w:ind w:left="482" w:hanging="497"/>
       </w:pPr>
-      <w:bookmarkStart w:id="8" w:name="_Toc6267"/>
+      <w:bookmarkStart w:id="7" w:name="_Toc6267"/>
       <w:r>
         <w:t xml:space="preserve">References </w:t>
       </w:r>
-      <w:bookmarkEnd w:id="8"/>
+      <w:bookmarkEnd w:id="7"/>
     </w:p>
     <w:p>
       <w:pPr>
@@ -2067,22 +2216,23 @@
         <w:pStyle w:val="Heading1"/>
         <w:ind w:left="400" w:hanging="415"/>
       </w:pPr>
-      <w:bookmarkStart w:id="9" w:name="_Toc6268"/>
-      <w:r>
+      <w:bookmarkStart w:id="8" w:name="_Toc6268"/>
+      <w:r>
+        <w:lastRenderedPageBreak/>
         <w:t xml:space="preserve">Overall Description </w:t>
       </w:r>
-      <w:bookmarkEnd w:id="9"/>
+      <w:bookmarkEnd w:id="8"/>
     </w:p>
     <w:p>
       <w:pPr>
         <w:pStyle w:val="Heading2"/>
         <w:ind w:left="482" w:hanging="497"/>
       </w:pPr>
-      <w:bookmarkStart w:id="10" w:name="_Toc6269"/>
+      <w:bookmarkStart w:id="9" w:name="_Toc6269"/>
       <w:r>
         <w:t xml:space="preserve">Product Perspective </w:t>
       </w:r>
-      <w:bookmarkEnd w:id="10"/>
+      <w:bookmarkEnd w:id="9"/>
     </w:p>
     <w:p>
       <w:pPr>
@@ -2095,14 +2245,7 @@
         <w:rPr>
           <w:color w:val="7030A0"/>
         </w:rPr>
-        <w:t xml:space="preserve">&lt;Describe the context and origin of the product being specified in this SRS. For example, state whether this product is a follow-on member of a product family, a replacement for certain existing systems, or a new, self-contained product. If the SRS defines a component of a larger system, relate the requirements of the larger system to the functionality of this software and identify </w:t>
-      </w:r>
-      <w:r>
-        <w:rPr>
-          <w:color w:val="7030A0"/>
-        </w:rPr>
-        <w:lastRenderedPageBreak/>
-        <w:t xml:space="preserve">interfaces between the two. A simple diagram that shows the major components of the overall system, subsystem interconnections, and external interfaces can be helpful.&gt; </w:t>
+        <w:t xml:space="preserve">&lt;Describe the context and origin of the product being specified in this SRS. For example, state whether this product is a follow-on member of a product family, a replacement for certain existing systems, or a new, self-contained product. If the SRS defines a component of a larger system, relate the requirements of the larger system to the functionality of this software and identify interfaces between the two. A simple diagram that shows the major components of the overall system, subsystem interconnections, and external interfaces can be helpful.&gt; </w:t>
       </w:r>
     </w:p>
     <w:p>
@@ -2110,11 +2253,11 @@
         <w:pStyle w:val="Heading2"/>
         <w:ind w:left="482" w:hanging="497"/>
       </w:pPr>
-      <w:bookmarkStart w:id="11" w:name="_Toc6270"/>
+      <w:bookmarkStart w:id="10" w:name="_Toc6270"/>
       <w:r>
         <w:t xml:space="preserve">Product Functions </w:t>
       </w:r>
-      <w:bookmarkEnd w:id="11"/>
+      <w:bookmarkEnd w:id="10"/>
     </w:p>
     <w:p>
       <w:pPr>
@@ -2135,11 +2278,11 @@
         <w:pStyle w:val="Heading2"/>
         <w:ind w:left="482" w:hanging="497"/>
       </w:pPr>
-      <w:bookmarkStart w:id="12" w:name="_Toc6271"/>
+      <w:bookmarkStart w:id="11" w:name="_Toc6271"/>
       <w:r>
         <w:t xml:space="preserve">User Classes and Characteristics </w:t>
       </w:r>
-      <w:bookmarkEnd w:id="12"/>
+      <w:bookmarkEnd w:id="11"/>
     </w:p>
     <w:p>
       <w:pPr>
@@ -2153,6 +2296,154 @@
           <w:color w:val="FF0000"/>
         </w:rPr>
         <w:t xml:space="preserve">&lt;Identify the various user classes that you anticipate will use this product. User classes may be differentiated based on frequency of use, subset of product functions used, technical expertise, security or privilege levels, educational level, or experience. Describe the pertinent characteristics of each user class. Certain requirements may pertain only to certain user classes. Distinguish the most important user classes for this product from those who are less important to satisfy.&gt; </w:t>
+      </w:r>
+    </w:p>
+    <w:p>
+      <w:pPr>
+        <w:ind w:left="0" w:firstLine="0"/>
+        <w:rPr>
+          <w:i w:val="0"/>
+          <w:color w:val="FF0000"/>
+        </w:rPr>
+      </w:pPr>
+      <w:r>
+        <w:rPr>
+          <w:i w:val="0"/>
+          <w:color w:val="FF0000"/>
+        </w:rPr>
+        <w:t>There are three kinds of users that are expected to use the Learning Management System. Each kind of user should perform different operations</w:t>
+      </w:r>
+      <w:r>
+        <w:rPr>
+          <w:i w:val="0"/>
+          <w:color w:val="FF0000"/>
+        </w:rPr>
+        <w:t xml:space="preserve"> within the system.</w:t>
+      </w:r>
+    </w:p>
+    <w:p>
+      <w:pPr>
+        <w:pStyle w:val="ListParagraph"/>
+        <w:numPr>
+          <w:ilvl w:val="0"/>
+          <w:numId w:val="3"/>
+        </w:numPr>
+        <w:rPr>
+          <w:i w:val="0"/>
+          <w:color w:val="FF0000"/>
+        </w:rPr>
+      </w:pPr>
+      <w:r>
+        <w:rPr>
+          <w:i w:val="0"/>
+          <w:color w:val="FF0000"/>
+        </w:rPr>
+        <w:t>Administrative staff</w:t>
+      </w:r>
+      <w:r>
+        <w:rPr>
+          <w:i w:val="0"/>
+          <w:color w:val="FF0000"/>
+        </w:rPr>
+        <w:t xml:space="preserve"> (or Admin)</w:t>
+      </w:r>
+      <w:r>
+        <w:rPr>
+          <w:i w:val="0"/>
+          <w:color w:val="FF0000"/>
+        </w:rPr>
+        <w:t>, users with the LSC LMS administrator knowledge</w:t>
+      </w:r>
+    </w:p>
+    <w:p>
+      <w:pPr>
+        <w:pStyle w:val="ListParagraph"/>
+        <w:numPr>
+          <w:ilvl w:val="0"/>
+          <w:numId w:val="3"/>
+        </w:numPr>
+        <w:rPr>
+          <w:i w:val="0"/>
+          <w:color w:val="FF0000"/>
+        </w:rPr>
+      </w:pPr>
+      <w:r>
+        <w:rPr>
+          <w:i w:val="0"/>
+          <w:color w:val="FF0000"/>
+        </w:rPr>
+        <w:t>Professors or Lecturers, users with LSC LMS usage knowledge</w:t>
+      </w:r>
+    </w:p>
+    <w:p>
+      <w:pPr>
+        <w:pStyle w:val="ListParagraph"/>
+        <w:numPr>
+          <w:ilvl w:val="0"/>
+          <w:numId w:val="3"/>
+        </w:numPr>
+        <w:rPr>
+          <w:i w:val="0"/>
+          <w:color w:val="FF0000"/>
+        </w:rPr>
+      </w:pPr>
+      <w:r>
+        <w:rPr>
+          <w:i w:val="0"/>
+          <w:color w:val="FF0000"/>
+        </w:rPr>
+        <w:t>Students, users with LSC LMS usage knowledge</w:t>
+      </w:r>
+    </w:p>
+    <w:p>
+      <w:pPr>
+        <w:rPr>
+          <w:i w:val="0"/>
+          <w:color w:val="FF0000"/>
+        </w:rPr>
+      </w:pPr>
+      <w:r>
+        <w:rPr>
+          <w:i w:val="0"/>
+          <w:color w:val="FF0000"/>
+        </w:rPr>
+        <w:t>Professors or lecturers should have at least basic knowledge in managing computer devices.</w:t>
+      </w:r>
+      <w:r>
+        <w:rPr>
+          <w:i w:val="0"/>
+          <w:color w:val="FF0000"/>
+        </w:rPr>
+        <w:t xml:space="preserve"> They will be the one who will create courses and will manage the students’ records in class such as their attendance and who will give assignments, exercises or quizzes.</w:t>
+      </w:r>
+      <w:r>
+        <w:rPr>
+          <w:i w:val="0"/>
+          <w:color w:val="FF0000"/>
+        </w:rPr>
+        <w:t xml:space="preserve"> </w:t>
+      </w:r>
+    </w:p>
+    <w:p>
+      <w:pPr>
+        <w:rPr>
+          <w:i w:val="0"/>
+          <w:color w:val="FF0000"/>
+        </w:rPr>
+      </w:pPr>
+      <w:r>
+        <w:rPr>
+          <w:i w:val="0"/>
+          <w:color w:val="FF0000"/>
+        </w:rPr>
+        <w:t xml:space="preserve">The administrator must be familiar with the web applications and shall configure the environment for the rest of the users who does </w:t>
+      </w:r>
+      <w:r>
+        <w:rPr>
+          <w:i w:val="0"/>
+          <w:color w:val="FF0000"/>
+        </w:rPr>
+        <w:t>have the LSC LMS database knowledge or information so they can use the LSC LMS without problems</w:t>
       </w:r>
     </w:p>
     <w:p>
@@ -2160,11 +2451,11 @@
         <w:pStyle w:val="Heading2"/>
         <w:ind w:left="482" w:hanging="497"/>
       </w:pPr>
-      <w:bookmarkStart w:id="13" w:name="_Toc6272"/>
+      <w:bookmarkStart w:id="12" w:name="_Toc6272"/>
       <w:r>
         <w:t xml:space="preserve">Operating Environment </w:t>
       </w:r>
-      <w:bookmarkEnd w:id="13"/>
+      <w:bookmarkEnd w:id="12"/>
     </w:p>
     <w:p>
       <w:pPr>
@@ -2185,11 +2476,12 @@
         <w:pStyle w:val="Heading2"/>
         <w:ind w:left="482" w:hanging="497"/>
       </w:pPr>
-      <w:bookmarkStart w:id="14" w:name="_Toc6273"/>
-      <w:r>
+      <w:bookmarkStart w:id="13" w:name="_Toc6273"/>
+      <w:r>
+        <w:lastRenderedPageBreak/>
         <w:t xml:space="preserve">Design and Implementation Constraints </w:t>
       </w:r>
-      <w:bookmarkEnd w:id="14"/>
+      <w:bookmarkEnd w:id="13"/>
     </w:p>
     <w:p>
       <w:pPr>
@@ -2210,24 +2502,57 @@
         <w:pStyle w:val="Heading2"/>
         <w:ind w:left="482" w:hanging="497"/>
       </w:pPr>
-      <w:bookmarkStart w:id="15" w:name="_Toc6274"/>
+      <w:bookmarkStart w:id="14" w:name="_Toc6274"/>
       <w:r>
         <w:t xml:space="preserve">User Documentation </w:t>
       </w:r>
+      <w:bookmarkEnd w:id="14"/>
+    </w:p>
+    <w:p>
+      <w:pPr>
+        <w:ind w:left="-5"/>
+        <w:rPr>
+          <w:color w:val="FF0000"/>
+        </w:rPr>
+      </w:pPr>
+      <w:r>
+        <w:rPr>
+          <w:color w:val="FF0000"/>
+        </w:rPr>
+        <w:t xml:space="preserve">&lt;List the user documentation components (such as user manuals, on-line help, and tutorials) that will be delivered along with the software. Identify any known user documentation delivery formats or standards.&gt; </w:t>
+      </w:r>
+    </w:p>
+    <w:p>
+      <w:pPr>
+        <w:ind w:left="-5"/>
+        <w:rPr>
+          <w:i w:val="0"/>
+          <w:color w:val="FF0000"/>
+        </w:rPr>
+      </w:pPr>
+      <w:r>
+        <w:rPr>
+          <w:i w:val="0"/>
+          <w:color w:val="FF0000"/>
+        </w:rPr>
+        <w:t>A user document should be provided at the end of the development of the system. It should have the following:</w:t>
+      </w:r>
+      <w:r>
+        <w:rPr>
+          <w:i w:val="0"/>
+          <w:color w:val="FF0000"/>
+        </w:rPr>
+        <w:br/>
+        <w:t>1. A well-documented</w:t>
+      </w:r>
+      <w:bookmarkStart w:id="15" w:name="_GoBack"/>
       <w:bookmarkEnd w:id="15"/>
-    </w:p>
-    <w:p>
-      <w:pPr>
-        <w:ind w:left="-5"/>
-        <w:rPr>
+      <w:r>
+        <w:rPr>
+          <w:i w:val="0"/>
           <w:color w:val="FF0000"/>
         </w:rPr>
-      </w:pPr>
-      <w:r>
-        <w:rPr>
-          <w:color w:val="FF0000"/>
-        </w:rPr>
-        <w:t xml:space="preserve">&lt;List the user documentation components (such as user manuals, on-line help, and tutorials) that will be delivered along with the software. Identify any known user documentation delivery formats or standards.&gt; </w:t>
+        <w:t xml:space="preserve"> user manual</w:t>
       </w:r>
     </w:p>
     <w:p>
@@ -2263,7 +2588,6 @@
       </w:pPr>
       <w:bookmarkStart w:id="17" w:name="_Toc6276"/>
       <w:r>
-        <w:lastRenderedPageBreak/>
         <w:t xml:space="preserve">External Interface Requirements </w:t>
       </w:r>
       <w:bookmarkEnd w:id="17"/>
@@ -2325,6 +2649,7 @@
       </w:pPr>
       <w:bookmarkStart w:id="20" w:name="_Toc6279"/>
       <w:r>
+        <w:lastRenderedPageBreak/>
         <w:t xml:space="preserve">Software Interfaces </w:t>
       </w:r>
       <w:bookmarkEnd w:id="20"/>
@@ -2401,7 +2726,6 @@
       </w:pPr>
       <w:bookmarkStart w:id="23" w:name="_Toc6282"/>
       <w:r>
-        <w:lastRenderedPageBreak/>
         <w:t xml:space="preserve">System Feature 1 </w:t>
       </w:r>
       <w:bookmarkEnd w:id="23"/>
@@ -2680,6 +3004,7 @@
           <w:i w:val="0"/>
           <w:color w:val="FF33CC"/>
         </w:rPr>
+        <w:lastRenderedPageBreak/>
         <w:t xml:space="preserve"> </w:t>
       </w:r>
       <w:r>
@@ -2879,14 +3204,7 @@
         <w:rPr>
           <w:color w:val="7030A0"/>
         </w:rPr>
-        <w:t xml:space="preserve">&lt;Specify those requirements that are concerned with possible loss, damage, or harm that could result from the use of the product. Define any safeguards or actions that must be taken, as well as actions that must be prevented. Refer to any external policies or regulations that state safety </w:t>
-      </w:r>
-      <w:r>
-        <w:rPr>
-          <w:color w:val="7030A0"/>
-        </w:rPr>
-        <w:lastRenderedPageBreak/>
-        <w:t xml:space="preserve">issues that affect the product’s design or use. Define any safety certifications that must be satisfied.&gt; </w:t>
+        <w:t xml:space="preserve">&lt;Specify those requirements that are concerned with possible loss, damage, or harm that could result from the use of the product. Define any safeguards or actions that must be taken, as well as actions that must be prevented. Refer to any external policies or regulations that state safety issues that affect the product’s design or use. Define any safety certifications that must be satisfied.&gt; </w:t>
       </w:r>
     </w:p>
     <w:p>
@@ -2946,6 +3264,7 @@
       </w:pPr>
       <w:bookmarkStart w:id="30" w:name="_Toc6289"/>
       <w:r>
+        <w:lastRenderedPageBreak/>
         <w:t xml:space="preserve">Business Rules </w:t>
       </w:r>
       <w:bookmarkEnd w:id="30"/>
@@ -3361,7 +3680,7 @@
         <w:noProof/>
         <w:sz w:val="20"/>
       </w:rPr>
-      <w:t>5</w:t>
+      <w:t>6</w:t>
     </w:r>
     <w:r>
       <w:rPr>
@@ -3476,6 +3795,95 @@
 <file path=word/numbering.xml><?xml version="1.0" encoding="utf-8"?>
 <w:numbering xmlns:wpc="http://schemas.microsoft.com/office/word/2010/wordprocessingCanvas" xmlns:cx="http://schemas.microsoft.com/office/drawing/2014/chartex" xmlns:cx1="http://schemas.microsoft.com/office/drawing/2015/9/8/chartex" xmlns:cx2="http://schemas.microsoft.com/office/drawing/2015/10/21/chartex" xmlns:mc="http://schemas.openxmlformats.org/markup-compatibility/2006" xmlns:o="urn:schemas-microsoft-com:office:office" xmlns:r="http://schemas.openxmlformats.org/officeDocument/2006/relationships" xmlns:m="http://schemas.openxmlformats.org/officeDocument/2006/math" xmlns:v="urn:schemas-microsoft-com:vml" xmlns:wp14="http://schemas.microsoft.com/office/word/2010/wordprocessingDrawing" xmlns:wp="http://schemas.openxmlformats.org/drawingml/2006/wordprocessingDrawing" xmlns:w10="urn:schemas-microsoft-com:office:word" xmlns:w="http://schemas.openxmlformats.org/wordprocessingml/2006/main" xmlns:w14="http://schemas.microsoft.com/office/word/2010/wordml" xmlns:w15="http://schemas.microsoft.com/office/word/2012/wordml" xmlns:w16se="http://schemas.microsoft.com/office/word/2015/wordml/symex" xmlns:wpg="http://schemas.microsoft.com/office/word/2010/wordprocessingGroup" xmlns:wpi="http://schemas.microsoft.com/office/word/2010/wordprocessingInk" xmlns:wne="http://schemas.microsoft.com/office/word/2006/wordml" xmlns:wps="http://schemas.microsoft.com/office/word/2010/wordprocessingShape" mc:Ignorable="w14 w15 w16se wp14">
   <w:abstractNum w:abstractNumId="0" w15:restartNumberingAfterBreak="0">
+    <w:nsid w:val="25171351"/>
+    <w:multiLevelType w:val="hybridMultilevel"/>
+    <w:tmpl w:val="8826A85E"/>
+    <w:lvl w:ilvl="0" w:tplc="1578F16E">
+      <w:start w:val="1"/>
+      <w:numFmt w:val="decimal"/>
+      <w:lvlText w:val="(%1)"/>
+      <w:lvlJc w:val="left"/>
+      <w:pPr>
+        <w:ind w:left="345" w:hanging="360"/>
+      </w:pPr>
+      <w:rPr>
+        <w:rFonts w:hint="default"/>
+      </w:rPr>
+    </w:lvl>
+    <w:lvl w:ilvl="1" w:tplc="34090019" w:tentative="1">
+      <w:start w:val="1"/>
+      <w:numFmt w:val="lowerLetter"/>
+      <w:lvlText w:val="%2."/>
+      <w:lvlJc w:val="left"/>
+      <w:pPr>
+        <w:ind w:left="1065" w:hanging="360"/>
+      </w:pPr>
+    </w:lvl>
+    <w:lvl w:ilvl="2" w:tplc="3409001B" w:tentative="1">
+      <w:start w:val="1"/>
+      <w:numFmt w:val="lowerRoman"/>
+      <w:lvlText w:val="%3."/>
+      <w:lvlJc w:val="right"/>
+      <w:pPr>
+        <w:ind w:left="1785" w:hanging="180"/>
+      </w:pPr>
+    </w:lvl>
+    <w:lvl w:ilvl="3" w:tplc="3409000F" w:tentative="1">
+      <w:start w:val="1"/>
+      <w:numFmt w:val="decimal"/>
+      <w:lvlText w:val="%4."/>
+      <w:lvlJc w:val="left"/>
+      <w:pPr>
+        <w:ind w:left="2505" w:hanging="360"/>
+      </w:pPr>
+    </w:lvl>
+    <w:lvl w:ilvl="4" w:tplc="34090019" w:tentative="1">
+      <w:start w:val="1"/>
+      <w:numFmt w:val="lowerLetter"/>
+      <w:lvlText w:val="%5."/>
+      <w:lvlJc w:val="left"/>
+      <w:pPr>
+        <w:ind w:left="3225" w:hanging="360"/>
+      </w:pPr>
+    </w:lvl>
+    <w:lvl w:ilvl="5" w:tplc="3409001B" w:tentative="1">
+      <w:start w:val="1"/>
+      <w:numFmt w:val="lowerRoman"/>
+      <w:lvlText w:val="%6."/>
+      <w:lvlJc w:val="right"/>
+      <w:pPr>
+        <w:ind w:left="3945" w:hanging="180"/>
+      </w:pPr>
+    </w:lvl>
+    <w:lvl w:ilvl="6" w:tplc="3409000F" w:tentative="1">
+      <w:start w:val="1"/>
+      <w:numFmt w:val="decimal"/>
+      <w:lvlText w:val="%7."/>
+      <w:lvlJc w:val="left"/>
+      <w:pPr>
+        <w:ind w:left="4665" w:hanging="360"/>
+      </w:pPr>
+    </w:lvl>
+    <w:lvl w:ilvl="7" w:tplc="34090019" w:tentative="1">
+      <w:start w:val="1"/>
+      <w:numFmt w:val="lowerLetter"/>
+      <w:lvlText w:val="%8."/>
+      <w:lvlJc w:val="left"/>
+      <w:pPr>
+        <w:ind w:left="5385" w:hanging="360"/>
+      </w:pPr>
+    </w:lvl>
+    <w:lvl w:ilvl="8" w:tplc="3409001B" w:tentative="1">
+      <w:start w:val="1"/>
+      <w:numFmt w:val="lowerRoman"/>
+      <w:lvlText w:val="%9."/>
+      <w:lvlJc w:val="right"/>
+      <w:pPr>
+        <w:ind w:left="6105" w:hanging="180"/>
+      </w:pPr>
+    </w:lvl>
+  </w:abstractNum>
+  <w:abstractNum w:abstractNumId="1" w15:restartNumberingAfterBreak="0">
     <w:nsid w:val="49CF5442"/>
     <w:multiLevelType w:val="multilevel"/>
     <w:tmpl w:val="3996C1B8"/>
@@ -3698,8 +4106,127 @@
       </w:rPr>
     </w:lvl>
   </w:abstractNum>
+  <w:abstractNum w:abstractNumId="2" w15:restartNumberingAfterBreak="0">
+    <w:nsid w:val="4A3C21F9"/>
+    <w:multiLevelType w:val="hybridMultilevel"/>
+    <w:tmpl w:val="FA96EAD0"/>
+    <w:lvl w:ilvl="0" w:tplc="34090001">
+      <w:start w:val="1"/>
+      <w:numFmt w:val="bullet"/>
+      <w:lvlText w:val=""/>
+      <w:lvlJc w:val="left"/>
+      <w:pPr>
+        <w:ind w:left="720" w:hanging="360"/>
+      </w:pPr>
+      <w:rPr>
+        <w:rFonts w:ascii="Symbol" w:hAnsi="Symbol" w:hint="default"/>
+      </w:rPr>
+    </w:lvl>
+    <w:lvl w:ilvl="1" w:tplc="34090003" w:tentative="1">
+      <w:start w:val="1"/>
+      <w:numFmt w:val="bullet"/>
+      <w:lvlText w:val="o"/>
+      <w:lvlJc w:val="left"/>
+      <w:pPr>
+        <w:ind w:left="1440" w:hanging="360"/>
+      </w:pPr>
+      <w:rPr>
+        <w:rFonts w:ascii="Courier New" w:hAnsi="Courier New" w:cs="Courier New" w:hint="default"/>
+      </w:rPr>
+    </w:lvl>
+    <w:lvl w:ilvl="2" w:tplc="34090005" w:tentative="1">
+      <w:start w:val="1"/>
+      <w:numFmt w:val="bullet"/>
+      <w:lvlText w:val=""/>
+      <w:lvlJc w:val="left"/>
+      <w:pPr>
+        <w:ind w:left="2160" w:hanging="360"/>
+      </w:pPr>
+      <w:rPr>
+        <w:rFonts w:ascii="Wingdings" w:hAnsi="Wingdings" w:hint="default"/>
+      </w:rPr>
+    </w:lvl>
+    <w:lvl w:ilvl="3" w:tplc="34090001" w:tentative="1">
+      <w:start w:val="1"/>
+      <w:numFmt w:val="bullet"/>
+      <w:lvlText w:val=""/>
+      <w:lvlJc w:val="left"/>
+      <w:pPr>
+        <w:ind w:left="2880" w:hanging="360"/>
+      </w:pPr>
+      <w:rPr>
+        <w:rFonts w:ascii="Symbol" w:hAnsi="Symbol" w:hint="default"/>
+      </w:rPr>
+    </w:lvl>
+    <w:lvl w:ilvl="4" w:tplc="34090003" w:tentative="1">
+      <w:start w:val="1"/>
+      <w:numFmt w:val="bullet"/>
+      <w:lvlText w:val="o"/>
+      <w:lvlJc w:val="left"/>
+      <w:pPr>
+        <w:ind w:left="3600" w:hanging="360"/>
+      </w:pPr>
+      <w:rPr>
+        <w:rFonts w:ascii="Courier New" w:hAnsi="Courier New" w:cs="Courier New" w:hint="default"/>
+      </w:rPr>
+    </w:lvl>
+    <w:lvl w:ilvl="5" w:tplc="34090005" w:tentative="1">
+      <w:start w:val="1"/>
+      <w:numFmt w:val="bullet"/>
+      <w:lvlText w:val=""/>
+      <w:lvlJc w:val="left"/>
+      <w:pPr>
+        <w:ind w:left="4320" w:hanging="360"/>
+      </w:pPr>
+      <w:rPr>
+        <w:rFonts w:ascii="Wingdings" w:hAnsi="Wingdings" w:hint="default"/>
+      </w:rPr>
+    </w:lvl>
+    <w:lvl w:ilvl="6" w:tplc="34090001" w:tentative="1">
+      <w:start w:val="1"/>
+      <w:numFmt w:val="bullet"/>
+      <w:lvlText w:val=""/>
+      <w:lvlJc w:val="left"/>
+      <w:pPr>
+        <w:ind w:left="5040" w:hanging="360"/>
+      </w:pPr>
+      <w:rPr>
+        <w:rFonts w:ascii="Symbol" w:hAnsi="Symbol" w:hint="default"/>
+      </w:rPr>
+    </w:lvl>
+    <w:lvl w:ilvl="7" w:tplc="34090003" w:tentative="1">
+      <w:start w:val="1"/>
+      <w:numFmt w:val="bullet"/>
+      <w:lvlText w:val="o"/>
+      <w:lvlJc w:val="left"/>
+      <w:pPr>
+        <w:ind w:left="5760" w:hanging="360"/>
+      </w:pPr>
+      <w:rPr>
+        <w:rFonts w:ascii="Courier New" w:hAnsi="Courier New" w:cs="Courier New" w:hint="default"/>
+      </w:rPr>
+    </w:lvl>
+    <w:lvl w:ilvl="8" w:tplc="34090005" w:tentative="1">
+      <w:start w:val="1"/>
+      <w:numFmt w:val="bullet"/>
+      <w:lvlText w:val=""/>
+      <w:lvlJc w:val="left"/>
+      <w:pPr>
+        <w:ind w:left="6480" w:hanging="360"/>
+      </w:pPr>
+      <w:rPr>
+        <w:rFonts w:ascii="Wingdings" w:hAnsi="Wingdings" w:hint="default"/>
+      </w:rPr>
+    </w:lvl>
+  </w:abstractNum>
   <w:num w:numId="1">
+    <w:abstractNumId w:val="1"/>
+  </w:num>
+  <w:num w:numId="2">
     <w:abstractNumId w:val="0"/>
+  </w:num>
+  <w:num w:numId="3">
+    <w:abstractNumId w:val="2"/>
   </w:num>
 </w:numbering>
 </file>
@@ -4245,6 +4772,28 @@
       </w:tblCellMar>
     </w:tblPr>
   </w:style>
+  <w:style w:type="paragraph" w:styleId="ListParagraph">
+    <w:name w:val="List Paragraph"/>
+    <w:basedOn w:val="Normal"/>
+    <w:uiPriority w:val="34"/>
+    <w:qFormat/>
+    <w:rsid w:val="004D237A"/>
+    <w:pPr>
+      <w:ind w:left="720"/>
+      <w:contextualSpacing/>
+    </w:pPr>
+  </w:style>
+  <w:style w:type="character" w:styleId="Hyperlink">
+    <w:name w:val="Hyperlink"/>
+    <w:basedOn w:val="DefaultParagraphFont"/>
+    <w:uiPriority w:val="99"/>
+    <w:unhideWhenUsed/>
+    <w:rsid w:val="004D237A"/>
+    <w:rPr>
+      <w:color w:val="0563C1" w:themeColor="hyperlink"/>
+      <w:u w:val="single"/>
+    </w:rPr>
+  </w:style>
 </w:styles>
 </file>
 

</xml_diff>

<commit_message>
SRS added (Operating environment, hardware and software interfaces)
</commit_message>
<xml_diff>
--- a/Documentation/MCSPROJ/Software requirement specification.docx
+++ b/Documentation/MCSPROJ/Software requirement specification.docx
@@ -2459,6 +2459,41 @@
     </w:p>
     <w:p>
       <w:pPr>
+        <w:rPr>
+          <w:i w:val="0"/>
+        </w:rPr>
+      </w:pPr>
+      <w:r>
+        <w:rPr>
+          <w:i w:val="0"/>
+        </w:rPr>
+        <w:t xml:space="preserve">Windows OS, </w:t>
+      </w:r>
+      <w:proofErr w:type="spellStart"/>
+      <w:r>
+        <w:rPr>
+          <w:i w:val="0"/>
+        </w:rPr>
+        <w:t>Mysql</w:t>
+      </w:r>
+      <w:proofErr w:type="spellEnd"/>
+      <w:r>
+        <w:rPr>
+          <w:i w:val="0"/>
+        </w:rPr>
+        <w:t xml:space="preserve"> Workbench, </w:t>
+      </w:r>
+      <w:proofErr w:type="spellStart"/>
+      <w:r>
+        <w:rPr>
+          <w:i w:val="0"/>
+        </w:rPr>
+        <w:t>Php</w:t>
+      </w:r>
+      <w:proofErr w:type="spellEnd"/>
+    </w:p>
+    <w:p>
+      <w:pPr>
         <w:ind w:left="-5"/>
         <w:rPr>
           <w:color w:val="FF33CC"/>
@@ -2468,6 +2503,7 @@
         <w:rPr>
           <w:color w:val="FF33CC"/>
         </w:rPr>
+        <w:lastRenderedPageBreak/>
         <w:t xml:space="preserve">&lt;Describe the environment in which the software will operate, including the hardware platform, operating system and versions, and any other software components or applications with which it must peacefully coexist.&gt; </w:t>
       </w:r>
     </w:p>
@@ -2478,7 +2514,6 @@
       </w:pPr>
       <w:bookmarkStart w:id="13" w:name="_Toc6273"/>
       <w:r>
-        <w:lastRenderedPageBreak/>
         <w:t xml:space="preserve">Design and Implementation Constraints </w:t>
       </w:r>
       <w:bookmarkEnd w:id="13"/>
@@ -2543,16 +2578,7 @@
           <w:color w:val="FF0000"/>
         </w:rPr>
         <w:br/>
-        <w:t>1. A well-documented</w:t>
-      </w:r>
-      <w:bookmarkStart w:id="15" w:name="_GoBack"/>
-      <w:bookmarkEnd w:id="15"/>
-      <w:r>
-        <w:rPr>
-          <w:i w:val="0"/>
-          <w:color w:val="FF0000"/>
-        </w:rPr>
-        <w:t xml:space="preserve"> user manual</w:t>
+        <w:t>1. A well-documented user manual</w:t>
       </w:r>
     </w:p>
     <w:p>
@@ -2560,11 +2586,11 @@
         <w:pStyle w:val="Heading2"/>
         <w:ind w:left="482" w:hanging="497"/>
       </w:pPr>
-      <w:bookmarkStart w:id="16" w:name="_Toc6275"/>
+      <w:bookmarkStart w:id="15" w:name="_Toc6275"/>
       <w:r>
         <w:t xml:space="preserve">Assumptions and Dependencies </w:t>
       </w:r>
-      <w:bookmarkEnd w:id="16"/>
+      <w:bookmarkEnd w:id="15"/>
     </w:p>
     <w:p>
       <w:pPr>
@@ -2586,22 +2612,22 @@
         <w:pStyle w:val="Heading1"/>
         <w:ind w:left="400" w:hanging="415"/>
       </w:pPr>
-      <w:bookmarkStart w:id="17" w:name="_Toc6276"/>
+      <w:bookmarkStart w:id="16" w:name="_Toc6276"/>
       <w:r>
         <w:t xml:space="preserve">External Interface Requirements </w:t>
       </w:r>
-      <w:bookmarkEnd w:id="17"/>
+      <w:bookmarkEnd w:id="16"/>
     </w:p>
     <w:p>
       <w:pPr>
         <w:pStyle w:val="Heading2"/>
         <w:ind w:left="482" w:hanging="497"/>
       </w:pPr>
-      <w:bookmarkStart w:id="18" w:name="_Toc6277"/>
+      <w:bookmarkStart w:id="17" w:name="_Toc6277"/>
       <w:r>
         <w:t xml:space="preserve">User Interfaces </w:t>
       </w:r>
-      <w:bookmarkEnd w:id="18"/>
+      <w:bookmarkEnd w:id="17"/>
     </w:p>
     <w:p>
       <w:pPr>
@@ -2622,11 +2648,62 @@
         <w:pStyle w:val="Heading2"/>
         <w:ind w:left="482" w:hanging="497"/>
       </w:pPr>
-      <w:bookmarkStart w:id="19" w:name="_Toc6278"/>
-      <w:r>
+      <w:bookmarkStart w:id="18" w:name="_Toc6278"/>
+      <w:r>
+        <w:lastRenderedPageBreak/>
         <w:t xml:space="preserve">Hardware Interfaces </w:t>
       </w:r>
-      <w:bookmarkEnd w:id="19"/>
+      <w:bookmarkEnd w:id="18"/>
+    </w:p>
+    <w:p>
+      <w:pPr>
+        <w:ind w:left="482" w:firstLine="0"/>
+        <w:rPr>
+          <w:i w:val="0"/>
+        </w:rPr>
+      </w:pPr>
+      <w:r>
+        <w:rPr>
+          <w:i w:val="0"/>
+        </w:rPr>
+        <w:t>The needed hardware interfaces to use the LSC-LMS are the following:</w:t>
+      </w:r>
+    </w:p>
+    <w:p>
+      <w:pPr>
+        <w:pStyle w:val="ListParagraph"/>
+        <w:numPr>
+          <w:ilvl w:val="0"/>
+          <w:numId w:val="4"/>
+        </w:numPr>
+        <w:rPr>
+          <w:i w:val="0"/>
+        </w:rPr>
+      </w:pPr>
+      <w:r>
+        <w:rPr>
+          <w:i w:val="0"/>
+        </w:rPr>
+        <w:t>Computer w/ a windows based operating system</w:t>
+      </w:r>
+    </w:p>
+    <w:p>
+      <w:pPr>
+        <w:pStyle w:val="ListParagraph"/>
+        <w:numPr>
+          <w:ilvl w:val="0"/>
+          <w:numId w:val="4"/>
+        </w:numPr>
+        <w:rPr>
+          <w:i w:val="0"/>
+        </w:rPr>
+      </w:pPr>
+      <w:r>
+        <w:rPr>
+          <w:i w:val="0"/>
+        </w:rPr>
+        <w:t>Keyboard</w:t>
+      </w:r>
     </w:p>
     <w:p>
       <w:pPr>
@@ -2647,11 +2724,128 @@
         <w:pStyle w:val="Heading2"/>
         <w:ind w:left="482" w:hanging="497"/>
       </w:pPr>
-      <w:bookmarkStart w:id="20" w:name="_Toc6279"/>
-      <w:r>
-        <w:lastRenderedPageBreak/>
+      <w:bookmarkStart w:id="19" w:name="_Toc6279"/>
+      <w:r>
         <w:t xml:space="preserve">Software Interfaces </w:t>
       </w:r>
+      <w:bookmarkEnd w:id="19"/>
+    </w:p>
+    <w:p>
+      <w:pPr>
+        <w:ind w:left="492"/>
+        <w:rPr>
+          <w:i w:val="0"/>
+        </w:rPr>
+      </w:pPr>
+      <w:r>
+        <w:rPr>
+          <w:i w:val="0"/>
+        </w:rPr>
+        <w:t>The needed software interfaces to use the LSC-LMS are the following:</w:t>
+      </w:r>
+    </w:p>
+    <w:p>
+      <w:pPr>
+        <w:pStyle w:val="ListParagraph"/>
+        <w:numPr>
+          <w:ilvl w:val="0"/>
+          <w:numId w:val="5"/>
+        </w:numPr>
+        <w:rPr>
+          <w:i w:val="0"/>
+        </w:rPr>
+      </w:pPr>
+      <w:r>
+        <w:rPr>
+          <w:i w:val="0"/>
+        </w:rPr>
+        <w:t>Yii2</w:t>
+      </w:r>
+    </w:p>
+    <w:p>
+      <w:pPr>
+        <w:pStyle w:val="ListParagraph"/>
+        <w:numPr>
+          <w:ilvl w:val="0"/>
+          <w:numId w:val="5"/>
+        </w:numPr>
+        <w:rPr>
+          <w:i w:val="0"/>
+        </w:rPr>
+      </w:pPr>
+      <w:proofErr w:type="spellStart"/>
+      <w:r>
+        <w:rPr>
+          <w:i w:val="0"/>
+        </w:rPr>
+        <w:t>Xampp</w:t>
+      </w:r>
+      <w:proofErr w:type="spellEnd"/>
+    </w:p>
+    <w:p>
+      <w:pPr>
+        <w:pStyle w:val="ListParagraph"/>
+        <w:numPr>
+          <w:ilvl w:val="0"/>
+          <w:numId w:val="5"/>
+        </w:numPr>
+        <w:rPr>
+          <w:i w:val="0"/>
+        </w:rPr>
+      </w:pPr>
+      <w:proofErr w:type="spellStart"/>
+      <w:r>
+        <w:rPr>
+          <w:i w:val="0"/>
+        </w:rPr>
+        <w:t>Mysql</w:t>
+      </w:r>
+      <w:proofErr w:type="spellEnd"/>
+      <w:r>
+        <w:rPr>
+          <w:i w:val="0"/>
+        </w:rPr>
+        <w:t xml:space="preserve"> Workbench</w:t>
+      </w:r>
+    </w:p>
+    <w:p>
+      <w:pPr>
+        <w:pStyle w:val="ListParagraph"/>
+        <w:numPr>
+          <w:ilvl w:val="0"/>
+          <w:numId w:val="5"/>
+        </w:numPr>
+        <w:rPr>
+          <w:i w:val="0"/>
+        </w:rPr>
+      </w:pPr>
+      <w:proofErr w:type="spellStart"/>
+      <w:r>
+        <w:rPr>
+          <w:i w:val="0"/>
+        </w:rPr>
+        <w:t>Php</w:t>
+      </w:r>
+      <w:proofErr w:type="spellEnd"/>
+    </w:p>
+    <w:p>
+      <w:pPr>
+        <w:pStyle w:val="ListParagraph"/>
+        <w:numPr>
+          <w:ilvl w:val="0"/>
+          <w:numId w:val="5"/>
+        </w:numPr>
+        <w:rPr>
+          <w:i w:val="0"/>
+        </w:rPr>
+      </w:pPr>
+      <w:r>
+        <w:rPr>
+          <w:i w:val="0"/>
+        </w:rPr>
+        <w:t>Windows operating system</w:t>
+      </w:r>
+      <w:bookmarkStart w:id="20" w:name="_GoBack"/>
       <w:bookmarkEnd w:id="20"/>
     </w:p>
     <w:p>
@@ -2726,6 +2920,7 @@
       </w:pPr>
       <w:bookmarkStart w:id="23" w:name="_Toc6282"/>
       <w:r>
+        <w:lastRenderedPageBreak/>
         <w:t xml:space="preserve">System Feature 1 </w:t>
       </w:r>
       <w:bookmarkEnd w:id="23"/>
@@ -3004,7 +3199,6 @@
           <w:i w:val="0"/>
           <w:color w:val="FF33CC"/>
         </w:rPr>
-        <w:lastRenderedPageBreak/>
         <w:t xml:space="preserve"> </w:t>
       </w:r>
       <w:r>
@@ -3204,7 +3398,14 @@
         <w:rPr>
           <w:color w:val="7030A0"/>
         </w:rPr>
-        <w:t xml:space="preserve">&lt;Specify those requirements that are concerned with possible loss, damage, or harm that could result from the use of the product. Define any safeguards or actions that must be taken, as well as actions that must be prevented. Refer to any external policies or regulations that state safety issues that affect the product’s design or use. Define any safety certifications that must be satisfied.&gt; </w:t>
+        <w:t xml:space="preserve">&lt;Specify those requirements that are concerned with possible loss, damage, or harm that could result from the use of the product. Define any safeguards or actions that must be taken, as well as actions that must be prevented. Refer to any external policies or regulations that state safety </w:t>
+      </w:r>
+      <w:r>
+        <w:rPr>
+          <w:color w:val="7030A0"/>
+        </w:rPr>
+        <w:lastRenderedPageBreak/>
+        <w:t xml:space="preserve">issues that affect the product’s design or use. Define any safety certifications that must be satisfied.&gt; </w:t>
       </w:r>
     </w:p>
     <w:p>
@@ -3264,7 +3465,6 @@
       </w:pPr>
       <w:bookmarkStart w:id="30" w:name="_Toc6289"/>
       <w:r>
-        <w:lastRenderedPageBreak/>
         <w:t xml:space="preserve">Business Rules </w:t>
       </w:r>
       <w:bookmarkEnd w:id="30"/>
@@ -4219,6 +4419,232 @@
       </w:rPr>
     </w:lvl>
   </w:abstractNum>
+  <w:abstractNum w:abstractNumId="3" w15:restartNumberingAfterBreak="0">
+    <w:nsid w:val="52567165"/>
+    <w:multiLevelType w:val="hybridMultilevel"/>
+    <w:tmpl w:val="201AF100"/>
+    <w:lvl w:ilvl="0" w:tplc="34090001">
+      <w:start w:val="1"/>
+      <w:numFmt w:val="bullet"/>
+      <w:lvlText w:val=""/>
+      <w:lvlJc w:val="left"/>
+      <w:pPr>
+        <w:ind w:left="1202" w:hanging="360"/>
+      </w:pPr>
+      <w:rPr>
+        <w:rFonts w:ascii="Symbol" w:hAnsi="Symbol" w:hint="default"/>
+      </w:rPr>
+    </w:lvl>
+    <w:lvl w:ilvl="1" w:tplc="34090003" w:tentative="1">
+      <w:start w:val="1"/>
+      <w:numFmt w:val="bullet"/>
+      <w:lvlText w:val="o"/>
+      <w:lvlJc w:val="left"/>
+      <w:pPr>
+        <w:ind w:left="1922" w:hanging="360"/>
+      </w:pPr>
+      <w:rPr>
+        <w:rFonts w:ascii="Courier New" w:hAnsi="Courier New" w:cs="Courier New" w:hint="default"/>
+      </w:rPr>
+    </w:lvl>
+    <w:lvl w:ilvl="2" w:tplc="34090005" w:tentative="1">
+      <w:start w:val="1"/>
+      <w:numFmt w:val="bullet"/>
+      <w:lvlText w:val=""/>
+      <w:lvlJc w:val="left"/>
+      <w:pPr>
+        <w:ind w:left="2642" w:hanging="360"/>
+      </w:pPr>
+      <w:rPr>
+        <w:rFonts w:ascii="Wingdings" w:hAnsi="Wingdings" w:hint="default"/>
+      </w:rPr>
+    </w:lvl>
+    <w:lvl w:ilvl="3" w:tplc="34090001" w:tentative="1">
+      <w:start w:val="1"/>
+      <w:numFmt w:val="bullet"/>
+      <w:lvlText w:val=""/>
+      <w:lvlJc w:val="left"/>
+      <w:pPr>
+        <w:ind w:left="3362" w:hanging="360"/>
+      </w:pPr>
+      <w:rPr>
+        <w:rFonts w:ascii="Symbol" w:hAnsi="Symbol" w:hint="default"/>
+      </w:rPr>
+    </w:lvl>
+    <w:lvl w:ilvl="4" w:tplc="34090003" w:tentative="1">
+      <w:start w:val="1"/>
+      <w:numFmt w:val="bullet"/>
+      <w:lvlText w:val="o"/>
+      <w:lvlJc w:val="left"/>
+      <w:pPr>
+        <w:ind w:left="4082" w:hanging="360"/>
+      </w:pPr>
+      <w:rPr>
+        <w:rFonts w:ascii="Courier New" w:hAnsi="Courier New" w:cs="Courier New" w:hint="default"/>
+      </w:rPr>
+    </w:lvl>
+    <w:lvl w:ilvl="5" w:tplc="34090005" w:tentative="1">
+      <w:start w:val="1"/>
+      <w:numFmt w:val="bullet"/>
+      <w:lvlText w:val=""/>
+      <w:lvlJc w:val="left"/>
+      <w:pPr>
+        <w:ind w:left="4802" w:hanging="360"/>
+      </w:pPr>
+      <w:rPr>
+        <w:rFonts w:ascii="Wingdings" w:hAnsi="Wingdings" w:hint="default"/>
+      </w:rPr>
+    </w:lvl>
+    <w:lvl w:ilvl="6" w:tplc="34090001" w:tentative="1">
+      <w:start w:val="1"/>
+      <w:numFmt w:val="bullet"/>
+      <w:lvlText w:val=""/>
+      <w:lvlJc w:val="left"/>
+      <w:pPr>
+        <w:ind w:left="5522" w:hanging="360"/>
+      </w:pPr>
+      <w:rPr>
+        <w:rFonts w:ascii="Symbol" w:hAnsi="Symbol" w:hint="default"/>
+      </w:rPr>
+    </w:lvl>
+    <w:lvl w:ilvl="7" w:tplc="34090003" w:tentative="1">
+      <w:start w:val="1"/>
+      <w:numFmt w:val="bullet"/>
+      <w:lvlText w:val="o"/>
+      <w:lvlJc w:val="left"/>
+      <w:pPr>
+        <w:ind w:left="6242" w:hanging="360"/>
+      </w:pPr>
+      <w:rPr>
+        <w:rFonts w:ascii="Courier New" w:hAnsi="Courier New" w:cs="Courier New" w:hint="default"/>
+      </w:rPr>
+    </w:lvl>
+    <w:lvl w:ilvl="8" w:tplc="34090005" w:tentative="1">
+      <w:start w:val="1"/>
+      <w:numFmt w:val="bullet"/>
+      <w:lvlText w:val=""/>
+      <w:lvlJc w:val="left"/>
+      <w:pPr>
+        <w:ind w:left="6962" w:hanging="360"/>
+      </w:pPr>
+      <w:rPr>
+        <w:rFonts w:ascii="Wingdings" w:hAnsi="Wingdings" w:hint="default"/>
+      </w:rPr>
+    </w:lvl>
+  </w:abstractNum>
+  <w:abstractNum w:abstractNumId="4" w15:restartNumberingAfterBreak="0">
+    <w:nsid w:val="7352640B"/>
+    <w:multiLevelType w:val="hybridMultilevel"/>
+    <w:tmpl w:val="AFA26EF6"/>
+    <w:lvl w:ilvl="0" w:tplc="34090001">
+      <w:start w:val="1"/>
+      <w:numFmt w:val="bullet"/>
+      <w:lvlText w:val=""/>
+      <w:lvlJc w:val="left"/>
+      <w:pPr>
+        <w:ind w:left="1202" w:hanging="360"/>
+      </w:pPr>
+      <w:rPr>
+        <w:rFonts w:ascii="Symbol" w:hAnsi="Symbol" w:hint="default"/>
+      </w:rPr>
+    </w:lvl>
+    <w:lvl w:ilvl="1" w:tplc="34090003" w:tentative="1">
+      <w:start w:val="1"/>
+      <w:numFmt w:val="bullet"/>
+      <w:lvlText w:val="o"/>
+      <w:lvlJc w:val="left"/>
+      <w:pPr>
+        <w:ind w:left="1922" w:hanging="360"/>
+      </w:pPr>
+      <w:rPr>
+        <w:rFonts w:ascii="Courier New" w:hAnsi="Courier New" w:cs="Courier New" w:hint="default"/>
+      </w:rPr>
+    </w:lvl>
+    <w:lvl w:ilvl="2" w:tplc="34090005" w:tentative="1">
+      <w:start w:val="1"/>
+      <w:numFmt w:val="bullet"/>
+      <w:lvlText w:val=""/>
+      <w:lvlJc w:val="left"/>
+      <w:pPr>
+        <w:ind w:left="2642" w:hanging="360"/>
+      </w:pPr>
+      <w:rPr>
+        <w:rFonts w:ascii="Wingdings" w:hAnsi="Wingdings" w:hint="default"/>
+      </w:rPr>
+    </w:lvl>
+    <w:lvl w:ilvl="3" w:tplc="34090001" w:tentative="1">
+      <w:start w:val="1"/>
+      <w:numFmt w:val="bullet"/>
+      <w:lvlText w:val=""/>
+      <w:lvlJc w:val="left"/>
+      <w:pPr>
+        <w:ind w:left="3362" w:hanging="360"/>
+      </w:pPr>
+      <w:rPr>
+        <w:rFonts w:ascii="Symbol" w:hAnsi="Symbol" w:hint="default"/>
+      </w:rPr>
+    </w:lvl>
+    <w:lvl w:ilvl="4" w:tplc="34090003" w:tentative="1">
+      <w:start w:val="1"/>
+      <w:numFmt w:val="bullet"/>
+      <w:lvlText w:val="o"/>
+      <w:lvlJc w:val="left"/>
+      <w:pPr>
+        <w:ind w:left="4082" w:hanging="360"/>
+      </w:pPr>
+      <w:rPr>
+        <w:rFonts w:ascii="Courier New" w:hAnsi="Courier New" w:cs="Courier New" w:hint="default"/>
+      </w:rPr>
+    </w:lvl>
+    <w:lvl w:ilvl="5" w:tplc="34090005" w:tentative="1">
+      <w:start w:val="1"/>
+      <w:numFmt w:val="bullet"/>
+      <w:lvlText w:val=""/>
+      <w:lvlJc w:val="left"/>
+      <w:pPr>
+        <w:ind w:left="4802" w:hanging="360"/>
+      </w:pPr>
+      <w:rPr>
+        <w:rFonts w:ascii="Wingdings" w:hAnsi="Wingdings" w:hint="default"/>
+      </w:rPr>
+    </w:lvl>
+    <w:lvl w:ilvl="6" w:tplc="34090001" w:tentative="1">
+      <w:start w:val="1"/>
+      <w:numFmt w:val="bullet"/>
+      <w:lvlText w:val=""/>
+      <w:lvlJc w:val="left"/>
+      <w:pPr>
+        <w:ind w:left="5522" w:hanging="360"/>
+      </w:pPr>
+      <w:rPr>
+        <w:rFonts w:ascii="Symbol" w:hAnsi="Symbol" w:hint="default"/>
+      </w:rPr>
+    </w:lvl>
+    <w:lvl w:ilvl="7" w:tplc="34090003" w:tentative="1">
+      <w:start w:val="1"/>
+      <w:numFmt w:val="bullet"/>
+      <w:lvlText w:val="o"/>
+      <w:lvlJc w:val="left"/>
+      <w:pPr>
+        <w:ind w:left="6242" w:hanging="360"/>
+      </w:pPr>
+      <w:rPr>
+        <w:rFonts w:ascii="Courier New" w:hAnsi="Courier New" w:cs="Courier New" w:hint="default"/>
+      </w:rPr>
+    </w:lvl>
+    <w:lvl w:ilvl="8" w:tplc="34090005" w:tentative="1">
+      <w:start w:val="1"/>
+      <w:numFmt w:val="bullet"/>
+      <w:lvlText w:val=""/>
+      <w:lvlJc w:val="left"/>
+      <w:pPr>
+        <w:ind w:left="6962" w:hanging="360"/>
+      </w:pPr>
+      <w:rPr>
+        <w:rFonts w:ascii="Wingdings" w:hAnsi="Wingdings" w:hint="default"/>
+      </w:rPr>
+    </w:lvl>
+  </w:abstractNum>
   <w:num w:numId="1">
     <w:abstractNumId w:val="1"/>
   </w:num>
@@ -4227,6 +4653,12 @@
   </w:num>
   <w:num w:numId="3">
     <w:abstractNumId w:val="2"/>
+  </w:num>
+  <w:num w:numId="4">
+    <w:abstractNumId w:val="4"/>
+  </w:num>
+  <w:num w:numId="5">
+    <w:abstractNumId w:val="3"/>
   </w:num>
 </w:numbering>
 </file>

</xml_diff>

<commit_message>
SRS added references and updated scope
</commit_message>
<xml_diff>
--- a/Documentation/MCSPROJ/Software requirement specification.docx
+++ b/Documentation/MCSPROJ/Software requirement specification.docx
@@ -2186,10 +2186,15 @@
         <w:rPr>
           <w:i w:val="0"/>
         </w:rPr>
-        <w:t>The LSC-LMS is an educational system that enables the students and instructors give access in exercises, assignments, and announcements. Using LSC-LMS can give better chance for the customers of Loyola Student Center in passing their targeted school or college. For the goal of LSC-LMS, refer to the “Project Vision and Scope Document”</w:t>
-      </w:r>
-      <w:bookmarkStart w:id="7" w:name="_GoBack"/>
-      <w:bookmarkEnd w:id="7"/>
+        <w:t>The LSC-LMS is an educational system that enables the students and instructors give access in exercises, assignments, and announcements. Using LSC-LMS can provide better service and</w:t>
+      </w:r>
+      <w:r>
+        <w:rPr>
+          <w:i w:val="0"/>
+        </w:rPr>
+        <w:tab/>
+        <w:t xml:space="preserve"> chance for the customers of Loyola Student Center in passing their targeted school or college. For the goal of LSC-LMS, refer to the “Project Vision and Scope Document”</w:t>
+      </w:r>
     </w:p>
     <w:p>
       <w:pPr>
@@ -2210,10 +2215,70 @@
         <w:pStyle w:val="Heading2"/>
         <w:ind w:left="482" w:hanging="497"/>
       </w:pPr>
-      <w:bookmarkStart w:id="8" w:name="_Toc6267"/>
+      <w:bookmarkStart w:id="7" w:name="_Toc6267"/>
       <w:r>
         <w:t xml:space="preserve">References </w:t>
       </w:r>
+      <w:bookmarkEnd w:id="7"/>
+    </w:p>
+    <w:p>
+      <w:pPr>
+        <w:ind w:left="0" w:firstLine="482"/>
+        <w:rPr>
+          <w:i w:val="0"/>
+        </w:rPr>
+      </w:pPr>
+      <w:r>
+        <w:rPr>
+          <w:i w:val="0"/>
+        </w:rPr>
+        <w:t>The following are the references for the documents of LSC-LMS:</w:t>
+      </w:r>
+    </w:p>
+    <w:p>
+      <w:pPr>
+        <w:pStyle w:val="ListParagraph"/>
+        <w:numPr>
+          <w:ilvl w:val="0"/>
+          <w:numId w:val="6"/>
+        </w:numPr>
+        <w:rPr>
+          <w:i w:val="0"/>
+        </w:rPr>
+      </w:pPr>
+      <w:hyperlink r:id="rId10" w:history="1">
+        <w:r>
+          <w:rPr>
+            <w:rStyle w:val="Hyperlink"/>
+            <w:i w:val="0"/>
+          </w:rPr>
+          <w:t>https://github.com/seans888/Project---LSC-2</w:t>
+        </w:r>
+      </w:hyperlink>
+    </w:p>
+    <w:p>
+      <w:pPr>
+        <w:pStyle w:val="ListParagraph"/>
+        <w:numPr>
+          <w:ilvl w:val="0"/>
+          <w:numId w:val="6"/>
+        </w:numPr>
+        <w:rPr>
+          <w:i w:val="0"/>
+        </w:rPr>
+      </w:pPr>
+      <w:hyperlink r:id="rId11" w:history="1">
+        <w:r>
+          <w:rPr>
+            <w:rStyle w:val="Hyperlink"/>
+            <w:i w:val="0"/>
+          </w:rPr>
+          <w:t>http://projects2.apc.edu.ph/wiki/index.php/Project_-_LSC_Group_2_-101</w:t>
+        </w:r>
+      </w:hyperlink>
+    </w:p>
+    <w:p>
+      <w:bookmarkStart w:id="8" w:name="_GoBack"/>
       <w:bookmarkEnd w:id="8"/>
     </w:p>
     <w:p>
@@ -2237,7 +2302,6 @@
       </w:pPr>
       <w:bookmarkStart w:id="9" w:name="_Toc6268"/>
       <w:r>
-        <w:lastRenderedPageBreak/>
         <w:t xml:space="preserve">Overall Description </w:t>
       </w:r>
       <w:bookmarkEnd w:id="9"/>
@@ -2455,6 +2519,7 @@
           <w:i w:val="0"/>
           <w:color w:val="FF0000"/>
         </w:rPr>
+        <w:lastRenderedPageBreak/>
         <w:t xml:space="preserve">The administrator must be familiar with the web applications and shall configure the environment for the rest of the users who does </w:t>
       </w:r>
       <w:r>
@@ -2522,7 +2587,6 @@
         <w:rPr>
           <w:color w:val="FF33CC"/>
         </w:rPr>
-        <w:lastRenderedPageBreak/>
         <w:t xml:space="preserve">&lt;Describe the environment in which the software will operate, including the hardware platform, operating system and versions, and any other software components or applications with which it must peacefully coexist.&gt; </w:t>
       </w:r>
     </w:p>
@@ -2633,6 +2697,7 @@
       </w:pPr>
       <w:bookmarkStart w:id="17" w:name="_Toc6276"/>
       <w:r>
+        <w:lastRenderedPageBreak/>
         <w:t xml:space="preserve">External Interface Requirements </w:t>
       </w:r>
       <w:bookmarkEnd w:id="17"/>
@@ -2669,7 +2734,6 @@
       </w:pPr>
       <w:bookmarkStart w:id="19" w:name="_Toc6278"/>
       <w:r>
-        <w:lastRenderedPageBreak/>
         <w:t xml:space="preserve">Hardware Interfaces </w:t>
       </w:r>
       <w:bookmarkEnd w:id="19"/>
@@ -2899,7 +2963,14 @@
         <w:rPr>
           <w:color w:val="FF0000"/>
         </w:rPr>
-        <w:t xml:space="preserve">&lt;Describe the requirements associated with any communications functions required by this product, including e-mail, web browser, network server communications protocols, electronic forms, and so on. Define any pertinent message formatting. Identify any communication standards that will be used, such as FTP or HTTP. Specify any communication security or encryption issues, data transfer rates, and synchronization mechanisms.&gt; </w:t>
+        <w:t xml:space="preserve">&lt;Describe the requirements associated with any communications functions required by this product, including e-mail, web browser, network server communications protocols, electronic forms, and so on. Define any pertinent message formatting. Identify any communication standards </w:t>
+      </w:r>
+      <w:r>
+        <w:rPr>
+          <w:color w:val="FF0000"/>
+        </w:rPr>
+        <w:lastRenderedPageBreak/>
+        <w:t xml:space="preserve">that will be used, such as FTP or HTTP. Specify any communication security or encryption issues, data transfer rates, and synchronization mechanisms.&gt; </w:t>
       </w:r>
     </w:p>
     <w:p>
@@ -2935,7 +3006,6 @@
       </w:pPr>
       <w:bookmarkStart w:id="23" w:name="_Toc6282"/>
       <w:r>
-        <w:lastRenderedPageBreak/>
         <w:t xml:space="preserve">System Feature 1 </w:t>
       </w:r>
       <w:bookmarkEnd w:id="23"/>
@@ -3351,6 +3421,7 @@
       </w:pPr>
       <w:bookmarkStart w:id="24" w:name="_Toc6283"/>
       <w:r>
+        <w:lastRenderedPageBreak/>
         <w:t xml:space="preserve">System Feature 2 (and so on) </w:t>
       </w:r>
       <w:bookmarkEnd w:id="24"/>
@@ -3413,14 +3484,7 @@
         <w:rPr>
           <w:color w:val="7030A0"/>
         </w:rPr>
-        <w:t xml:space="preserve">&lt;Specify those requirements that are concerned with possible loss, damage, or harm that could result from the use of the product. Define any safeguards or actions that must be taken, as well as actions that must be prevented. Refer to any external policies or regulations that state safety </w:t>
-      </w:r>
-      <w:r>
-        <w:rPr>
-          <w:color w:val="7030A0"/>
-        </w:rPr>
-        <w:lastRenderedPageBreak/>
-        <w:t xml:space="preserve">issues that affect the product’s design or use. Define any safety certifications that must be satisfied.&gt; </w:t>
+        <w:t xml:space="preserve">&lt;Specify those requirements that are concerned with possible loss, damage, or harm that could result from the use of the product. Define any safeguards or actions that must be taken, as well as actions that must be prevented. Refer to any external policies or regulations that state safety issues that affect the product’s design or use. Define any safety certifications that must be satisfied.&gt; </w:t>
       </w:r>
     </w:p>
     <w:p>
@@ -3507,6 +3571,7 @@
       </w:pPr>
       <w:bookmarkStart w:id="31" w:name="_Toc6290"/>
       <w:r>
+        <w:lastRenderedPageBreak/>
         <w:t xml:space="preserve">Other Requirements </w:t>
       </w:r>
       <w:bookmarkEnd w:id="31"/>
@@ -3641,9 +3706,9 @@
       </w:r>
     </w:p>
     <w:sectPr>
-      <w:headerReference w:type="even" r:id="rId10"/>
-      <w:headerReference w:type="default" r:id="rId11"/>
-      <w:headerReference w:type="first" r:id="rId12"/>
+      <w:headerReference w:type="even" r:id="rId12"/>
+      <w:headerReference w:type="default" r:id="rId13"/>
+      <w:headerReference w:type="first" r:id="rId14"/>
       <w:pgSz w:w="12240" w:h="15840"/>
       <w:pgMar w:top="1414" w:right="1297" w:bottom="1599" w:left="1296" w:header="664" w:footer="720" w:gutter="0"/>
       <w:pgNumType w:start="1"/>
@@ -3895,7 +3960,7 @@
         <w:noProof/>
         <w:sz w:val="20"/>
       </w:rPr>
-      <w:t>6</w:t>
+      <w:t>4</w:t>
     </w:r>
     <w:r>
       <w:rPr>
@@ -4548,6 +4613,119 @@
     </w:lvl>
   </w:abstractNum>
   <w:abstractNum w:abstractNumId="4" w15:restartNumberingAfterBreak="0">
+    <w:nsid w:val="54852DEC"/>
+    <w:multiLevelType w:val="hybridMultilevel"/>
+    <w:tmpl w:val="FCB8DE10"/>
+    <w:lvl w:ilvl="0" w:tplc="34090001">
+      <w:start w:val="1"/>
+      <w:numFmt w:val="bullet"/>
+      <w:lvlText w:val=""/>
+      <w:lvlJc w:val="left"/>
+      <w:pPr>
+        <w:ind w:left="1440" w:hanging="360"/>
+      </w:pPr>
+      <w:rPr>
+        <w:rFonts w:ascii="Symbol" w:hAnsi="Symbol" w:hint="default"/>
+      </w:rPr>
+    </w:lvl>
+    <w:lvl w:ilvl="1" w:tplc="34090003" w:tentative="1">
+      <w:start w:val="1"/>
+      <w:numFmt w:val="bullet"/>
+      <w:lvlText w:val="o"/>
+      <w:lvlJc w:val="left"/>
+      <w:pPr>
+        <w:ind w:left="2160" w:hanging="360"/>
+      </w:pPr>
+      <w:rPr>
+        <w:rFonts w:ascii="Courier New" w:hAnsi="Courier New" w:cs="Courier New" w:hint="default"/>
+      </w:rPr>
+    </w:lvl>
+    <w:lvl w:ilvl="2" w:tplc="34090005" w:tentative="1">
+      <w:start w:val="1"/>
+      <w:numFmt w:val="bullet"/>
+      <w:lvlText w:val=""/>
+      <w:lvlJc w:val="left"/>
+      <w:pPr>
+        <w:ind w:left="2880" w:hanging="360"/>
+      </w:pPr>
+      <w:rPr>
+        <w:rFonts w:ascii="Wingdings" w:hAnsi="Wingdings" w:hint="default"/>
+      </w:rPr>
+    </w:lvl>
+    <w:lvl w:ilvl="3" w:tplc="34090001" w:tentative="1">
+      <w:start w:val="1"/>
+      <w:numFmt w:val="bullet"/>
+      <w:lvlText w:val=""/>
+      <w:lvlJc w:val="left"/>
+      <w:pPr>
+        <w:ind w:left="3600" w:hanging="360"/>
+      </w:pPr>
+      <w:rPr>
+        <w:rFonts w:ascii="Symbol" w:hAnsi="Symbol" w:hint="default"/>
+      </w:rPr>
+    </w:lvl>
+    <w:lvl w:ilvl="4" w:tplc="34090003" w:tentative="1">
+      <w:start w:val="1"/>
+      <w:numFmt w:val="bullet"/>
+      <w:lvlText w:val="o"/>
+      <w:lvlJc w:val="left"/>
+      <w:pPr>
+        <w:ind w:left="4320" w:hanging="360"/>
+      </w:pPr>
+      <w:rPr>
+        <w:rFonts w:ascii="Courier New" w:hAnsi="Courier New" w:cs="Courier New" w:hint="default"/>
+      </w:rPr>
+    </w:lvl>
+    <w:lvl w:ilvl="5" w:tplc="34090005" w:tentative="1">
+      <w:start w:val="1"/>
+      <w:numFmt w:val="bullet"/>
+      <w:lvlText w:val=""/>
+      <w:lvlJc w:val="left"/>
+      <w:pPr>
+        <w:ind w:left="5040" w:hanging="360"/>
+      </w:pPr>
+      <w:rPr>
+        <w:rFonts w:ascii="Wingdings" w:hAnsi="Wingdings" w:hint="default"/>
+      </w:rPr>
+    </w:lvl>
+    <w:lvl w:ilvl="6" w:tplc="34090001" w:tentative="1">
+      <w:start w:val="1"/>
+      <w:numFmt w:val="bullet"/>
+      <w:lvlText w:val=""/>
+      <w:lvlJc w:val="left"/>
+      <w:pPr>
+        <w:ind w:left="5760" w:hanging="360"/>
+      </w:pPr>
+      <w:rPr>
+        <w:rFonts w:ascii="Symbol" w:hAnsi="Symbol" w:hint="default"/>
+      </w:rPr>
+    </w:lvl>
+    <w:lvl w:ilvl="7" w:tplc="34090003" w:tentative="1">
+      <w:start w:val="1"/>
+      <w:numFmt w:val="bullet"/>
+      <w:lvlText w:val="o"/>
+      <w:lvlJc w:val="left"/>
+      <w:pPr>
+        <w:ind w:left="6480" w:hanging="360"/>
+      </w:pPr>
+      <w:rPr>
+        <w:rFonts w:ascii="Courier New" w:hAnsi="Courier New" w:cs="Courier New" w:hint="default"/>
+      </w:rPr>
+    </w:lvl>
+    <w:lvl w:ilvl="8" w:tplc="34090005" w:tentative="1">
+      <w:start w:val="1"/>
+      <w:numFmt w:val="bullet"/>
+      <w:lvlText w:val=""/>
+      <w:lvlJc w:val="left"/>
+      <w:pPr>
+        <w:ind w:left="7200" w:hanging="360"/>
+      </w:pPr>
+      <w:rPr>
+        <w:rFonts w:ascii="Wingdings" w:hAnsi="Wingdings" w:hint="default"/>
+      </w:rPr>
+    </w:lvl>
+  </w:abstractNum>
+  <w:abstractNum w:abstractNumId="5" w15:restartNumberingAfterBreak="0">
     <w:nsid w:val="7352640B"/>
     <w:multiLevelType w:val="hybridMultilevel"/>
     <w:tmpl w:val="AFA26EF6"/>
@@ -4670,10 +4848,13 @@
     <w:abstractNumId w:val="2"/>
   </w:num>
   <w:num w:numId="4">
-    <w:abstractNumId w:val="4"/>
+    <w:abstractNumId w:val="5"/>
   </w:num>
   <w:num w:numId="5">
     <w:abstractNumId w:val="3"/>
+  </w:num>
+  <w:num w:numId="6">
+    <w:abstractNumId w:val="4"/>
   </w:num>
 </w:numbering>
 </file>

</xml_diff>

<commit_message>
Srs document - Check niyo nalang madami kasi akong dinagdag and inupdate
</commit_message>
<xml_diff>
--- a/Documentation/MCSPROJ/Software requirement specification.docx
+++ b/Documentation/MCSPROJ/Software requirement specification.docx
@@ -16,7 +16,7 @@
         <mc:AlternateContent>
           <mc:Choice Requires="wpg">
             <w:drawing>
-              <wp:inline distT="0" distB="0" distL="0" distR="0">
+              <wp:inline distT="0" distB="0" distL="0" distR="0" wp14:anchorId="126DBD68" wp14:editId="17080B5C">
                 <wp:extent cx="5980176" cy="56388"/>
                 <wp:effectExtent l="0" t="0" r="0" b="0"/>
                 <wp:docPr id="4744" name="Group 4744"/>
@@ -93,13 +93,14 @@
               </wp:inline>
             </w:drawing>
           </mc:Choice>
-          <mc:Fallback xmlns:a="http://schemas.openxmlformats.org/drawingml/2006/main">
+          <mc:Fallback>
             <w:pict>
-              <v:group id="Group 4744" style="width:470.88pt;height:4.44pt;mso-position-horizontal-relative:char;mso-position-vertical-relative:line" coordsize="59801,563">
-                <v:shape id="Shape 6326" style="position:absolute;width:59801;height:563;left:0;top:0;" coordsize="5980176,56388" path="m0,0l5980176,0l5980176,56388l0,56388l0,0">
-                  <v:stroke weight="0pt" endcap="flat" joinstyle="miter" miterlimit="10" on="false" color="#000000" opacity="0"/>
-                  <v:fill on="true" color="#000000"/>
+              <v:group w14:anchorId="4B6A4C03" id="Group 4744" o:spid="_x0000_s1026" style="width:470.9pt;height:4.45pt;mso-position-horizontal-relative:char;mso-position-vertical-relative:line" coordsize="59801,563" o:gfxdata="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">
+                <v:shape id="Shape 6325" o:spid="_x0000_s1027" style="position:absolute;width:59801;height:563;visibility:visible;mso-wrap-style:square;v-text-anchor:top" coordsize="5980176,56388" o:gfxdata="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" path="m,l5980176,r,56388l,56388,,e" fillcolor="black" stroked="f" strokeweight="0">
+                  <v:stroke miterlimit="83231f" joinstyle="miter"/>
+                  <v:path arrowok="t" textboxrect="0,0,5980176,56388"/>
                 </v:shape>
+                <w10:anchorlock/>
               </v:group>
             </w:pict>
           </mc:Fallback>
@@ -178,15 +179,7 @@
           <w:i w:val="0"/>
           <w:sz w:val="64"/>
         </w:rPr>
-        <w:t>LSC Learning Management System</w:t>
-      </w:r>
-      <w:r>
-        <w:rPr>
-          <w:b/>
-          <w:i w:val="0"/>
-          <w:sz w:val="64"/>
-        </w:rPr>
-        <w:t xml:space="preserve"> </w:t>
+        <w:t xml:space="preserve">LSC Learning Management System </w:t>
       </w:r>
     </w:p>
     <w:p>
@@ -248,15 +241,7 @@
           <w:sz w:val="28"/>
         </w:rPr>
         <w:br/>
-        <w:t>Tadeo, Jose Lorenzo G.</w:t>
-      </w:r>
-      <w:r>
-        <w:rPr>
-          <w:b/>
-          <w:i w:val="0"/>
-          <w:sz w:val="28"/>
-        </w:rPr>
-        <w:t xml:space="preserve"> </w:t>
+        <w:t xml:space="preserve">Tadeo, Jose Lorenzo G. </w:t>
       </w:r>
     </w:p>
     <w:p>
@@ -271,31 +256,7 @@
           <w:i w:val="0"/>
           <w:sz w:val="28"/>
         </w:rPr>
-        <w:t>Asia Pacific College</w:t>
-      </w:r>
-      <w:r>
-        <w:rPr>
-          <w:b/>
-          <w:i w:val="0"/>
-          <w:sz w:val="28"/>
-        </w:rPr>
-        <w:t xml:space="preserve"> </w:t>
-      </w:r>
-      <w:r>
-        <w:rPr>
-          <w:b/>
-          <w:i w:val="0"/>
-          <w:sz w:val="28"/>
-        </w:rPr>
-        <w:t xml:space="preserve">                10/21</w:t>
-      </w:r>
-      <w:r>
-        <w:rPr>
-          <w:b/>
-          <w:i w:val="0"/>
-          <w:sz w:val="28"/>
-        </w:rPr>
-        <w:t>/16</w:t>
+        <w:t>Asia Pacific College                 10/21/16</w:t>
       </w:r>
     </w:p>
     <w:p>
@@ -310,89 +271,37 @@
           <w:sz w:val="20"/>
         </w:rPr>
         <w:lastRenderedPageBreak/>
-        <w:t xml:space="preserve">Copyright © 1999 by Karl E. </w:t>
-      </w:r>
-      <w:proofErr w:type="spellStart"/>
+        <w:t xml:space="preserve">Copyright © 1999 by Karl E. Wiegers. Permission is granted to use, modify, and distribute this document. </w:t>
+      </w:r>
+    </w:p>
+    <w:p>
+      <w:pPr>
+        <w:spacing w:after="3" w:line="577" w:lineRule="auto"/>
+        <w:ind w:left="-5"/>
+      </w:pPr>
       <w:r>
         <w:rPr>
           <w:rFonts w:ascii="Times New Roman" w:eastAsia="Times New Roman" w:hAnsi="Times New Roman" w:cs="Times New Roman"/>
           <w:b/>
           <w:sz w:val="20"/>
         </w:rPr>
-        <w:t>Wiegers</w:t>
-      </w:r>
-      <w:proofErr w:type="spellEnd"/>
+        <w:t>Software</w:t>
+      </w:r>
+      <w:r>
+        <w:rPr>
+          <w:rFonts w:ascii="Times New Roman" w:eastAsia="Times New Roman" w:hAnsi="Times New Roman" w:cs="Times New Roman"/>
+          <w:b/>
+          <w:sz w:val="24"/>
+        </w:rPr>
+        <w:t xml:space="preserve"> </w:t>
+      </w:r>
       <w:r>
         <w:rPr>
           <w:rFonts w:ascii="Times New Roman" w:eastAsia="Times New Roman" w:hAnsi="Times New Roman" w:cs="Times New Roman"/>
           <w:b/>
           <w:sz w:val="20"/>
         </w:rPr>
-        <w:t xml:space="preserve">. Permission is granted to use, modify, and distribute this document. </w:t>
-      </w:r>
-    </w:p>
-    <w:p>
-      <w:pPr>
-        <w:spacing w:after="3" w:line="577" w:lineRule="auto"/>
-        <w:ind w:left="-5"/>
-      </w:pPr>
-      <w:r>
-        <w:rPr>
-          <w:rFonts w:ascii="Times New Roman" w:eastAsia="Times New Roman" w:hAnsi="Times New Roman" w:cs="Times New Roman"/>
-          <w:b/>
-          <w:sz w:val="20"/>
-        </w:rPr>
-        <w:t>Software</w:t>
-      </w:r>
-      <w:r>
-        <w:rPr>
-          <w:rFonts w:ascii="Times New Roman" w:eastAsia="Times New Roman" w:hAnsi="Times New Roman" w:cs="Times New Roman"/>
-          <w:b/>
-          <w:sz w:val="24"/>
-        </w:rPr>
-        <w:t xml:space="preserve"> </w:t>
-      </w:r>
-      <w:r>
-        <w:rPr>
-          <w:rFonts w:ascii="Times New Roman" w:eastAsia="Times New Roman" w:hAnsi="Times New Roman" w:cs="Times New Roman"/>
-          <w:b/>
-          <w:sz w:val="20"/>
-        </w:rPr>
-        <w:t>Requirem</w:t>
-      </w:r>
-      <w:r>
-        <w:rPr>
-          <w:rFonts w:ascii="Times New Roman" w:eastAsia="Times New Roman" w:hAnsi="Times New Roman" w:cs="Times New Roman"/>
-          <w:b/>
-          <w:sz w:val="20"/>
-        </w:rPr>
-        <w:t xml:space="preserve">ents Specification for LSC Learning Management </w:t>
-      </w:r>
-      <w:proofErr w:type="gramStart"/>
-      <w:r>
-        <w:rPr>
-          <w:rFonts w:ascii="Times New Roman" w:eastAsia="Times New Roman" w:hAnsi="Times New Roman" w:cs="Times New Roman"/>
-          <w:b/>
-          <w:sz w:val="20"/>
-        </w:rPr>
-        <w:t>System</w:t>
-      </w:r>
-      <w:r>
-        <w:rPr>
-          <w:rFonts w:ascii="Times New Roman" w:eastAsia="Times New Roman" w:hAnsi="Times New Roman" w:cs="Times New Roman"/>
-          <w:b/>
-          <w:sz w:val="20"/>
-        </w:rPr>
-        <w:t xml:space="preserve">  Page</w:t>
-      </w:r>
-      <w:proofErr w:type="gramEnd"/>
-      <w:r>
-        <w:rPr>
-          <w:rFonts w:ascii="Times New Roman" w:eastAsia="Times New Roman" w:hAnsi="Times New Roman" w:cs="Times New Roman"/>
-          <w:b/>
-          <w:sz w:val="20"/>
-        </w:rPr>
-        <w:t xml:space="preserve"> ii </w:t>
+        <w:t xml:space="preserve">Requirements Specification for LSC Learning Management System  Page ii </w:t>
       </w:r>
     </w:p>
     <w:p>
@@ -424,7 +333,6 @@
           <w:docPartGallery w:val="Table of Contents"/>
         </w:docPartObj>
       </w:sdtPr>
-      <w:sdtEndPr/>
       <w:sdtContent>
         <w:p>
           <w:pPr>
@@ -1670,27 +1578,7 @@
                 <w:i w:val="0"/>
                 <w:sz w:val="24"/>
               </w:rPr>
-              <w:t xml:space="preserve">Reason </w:t>
-            </w:r>
-            <w:proofErr w:type="gramStart"/>
-            <w:r>
-              <w:rPr>
-                <w:rFonts w:ascii="Times New Roman" w:eastAsia="Times New Roman" w:hAnsi="Times New Roman" w:cs="Times New Roman"/>
-                <w:b/>
-                <w:i w:val="0"/>
-                <w:sz w:val="24"/>
-              </w:rPr>
-              <w:t>For</w:t>
-            </w:r>
-            <w:proofErr w:type="gramEnd"/>
-            <w:r>
-              <w:rPr>
-                <w:rFonts w:ascii="Times New Roman" w:eastAsia="Times New Roman" w:hAnsi="Times New Roman" w:cs="Times New Roman"/>
-                <w:b/>
-                <w:i w:val="0"/>
-                <w:sz w:val="24"/>
-              </w:rPr>
-              <w:t xml:space="preserve"> Changes </w:t>
+              <w:t xml:space="preserve">Reason For Changes </w:t>
             </w:r>
           </w:p>
         </w:tc>
@@ -2012,75 +1900,19 @@
     </w:p>
     <w:p>
       <w:pPr>
-        <w:ind w:left="-5"/>
+        <w:ind w:left="-5" w:firstLine="487"/>
         <w:jc w:val="both"/>
         <w:rPr>
           <w:i w:val="0"/>
-          <w:color w:val="FF0000"/>
-        </w:rPr>
-      </w:pPr>
-      <w:r>
-        <w:rPr>
-          <w:i w:val="0"/>
-          <w:color w:val="FF0000"/>
-        </w:rPr>
-        <w:t>The purpose of software requirement specification is to provide a full description of the Learning Management System</w:t>
-      </w:r>
-      <w:r>
-        <w:rPr>
-          <w:i w:val="0"/>
-          <w:color w:val="FF0000"/>
-        </w:rPr>
-        <w:t xml:space="preserve"> functionalities, so that the</w:t>
-      </w:r>
-      <w:r>
-        <w:rPr>
-          <w:i w:val="0"/>
-          <w:color w:val="FF0000"/>
-        </w:rPr>
-        <w:t xml:space="preserve"> Loyola Student Center</w:t>
-      </w:r>
-      <w:r>
-        <w:rPr>
-          <w:i w:val="0"/>
-          <w:color w:val="FF0000"/>
-        </w:rPr>
-        <w:t>, our client, can verify</w:t>
-      </w:r>
-      <w:r>
-        <w:rPr>
-          <w:i w:val="0"/>
-          <w:color w:val="FF0000"/>
-        </w:rPr>
-        <w:t xml:space="preserve"> all the necessary </w:t>
-      </w:r>
-      <w:r>
-        <w:rPr>
-          <w:i w:val="0"/>
-          <w:color w:val="FF0000"/>
-        </w:rPr>
-        <w:t>content that is</w:t>
-      </w:r>
-      <w:r>
-        <w:rPr>
-          <w:i w:val="0"/>
-          <w:color w:val="FF0000"/>
-        </w:rPr>
-        <w:t xml:space="preserve"> included and the team </w:t>
-      </w:r>
-      <w:r>
-        <w:rPr>
-          <w:i w:val="0"/>
-          <w:color w:val="FF0000"/>
-        </w:rPr>
-        <w:t>can have</w:t>
-      </w:r>
-      <w:r>
-        <w:rPr>
-          <w:i w:val="0"/>
-          <w:color w:val="FF0000"/>
-        </w:rPr>
-        <w:t xml:space="preserve"> the complete understanding in developing of the project.</w:t>
+          <w:color w:val="auto"/>
+        </w:rPr>
+      </w:pPr>
+      <w:r>
+        <w:rPr>
+          <w:i w:val="0"/>
+          <w:color w:val="auto"/>
+        </w:rPr>
+        <w:t>The purpose of software requirement specification is to provide a full description of the Learning Management System functionalities, the stakeholders, and the requirements to implement the Learning Management System (LMS), so that the Loyola Student Center (LSC), our client, can verify all the necessary content that is included and the team can have the complete understanding in developing of the project.</w:t>
       </w:r>
     </w:p>
     <w:p>
@@ -2119,21 +1951,7 @@
         <w:rPr>
           <w:color w:val="7030A0"/>
         </w:rPr>
-        <w:t xml:space="preserve">&lt;Describe any standards or typographical conventions that were followed when writing this SRS, such as fonts or highlighting that have special significance. For example, state whether </w:t>
-      </w:r>
-      <w:proofErr w:type="gramStart"/>
-      <w:r>
-        <w:rPr>
-          <w:color w:val="7030A0"/>
-        </w:rPr>
-        <w:t>priorities  for</w:t>
-      </w:r>
-      <w:proofErr w:type="gramEnd"/>
-      <w:r>
-        <w:rPr>
-          <w:color w:val="7030A0"/>
-        </w:rPr>
-        <w:t xml:space="preserve"> higher-level requirements are assumed to be inherited by detailed requirements, or whether every requirement statement is to have its own priority.&gt; </w:t>
+        <w:t xml:space="preserve">&lt;Describe any standards or typographical conventions that were followed when writing this SRS, such as fonts or highlighting that have special significance. For example, state whether priorities  for higher-level requirements are assumed to be inherited by detailed requirements, or whether every requirement statement is to have its own priority.&gt; </w:t>
       </w:r>
     </w:p>
     <w:p>
@@ -2149,6 +1967,130 @@
     </w:p>
     <w:p>
       <w:pPr>
+        <w:ind w:firstLine="350"/>
+        <w:rPr>
+          <w:i w:val="0"/>
+        </w:rPr>
+      </w:pPr>
+      <w:r>
+        <w:rPr>
+          <w:i w:val="0"/>
+        </w:rPr>
+        <w:t>The intended readers of the SRS document are the following:</w:t>
+      </w:r>
+    </w:p>
+    <w:p>
+      <w:pPr>
+        <w:pStyle w:val="ListParagraph"/>
+        <w:numPr>
+          <w:ilvl w:val="0"/>
+          <w:numId w:val="7"/>
+        </w:numPr>
+        <w:ind w:left="1080"/>
+        <w:rPr>
+          <w:i w:val="0"/>
+        </w:rPr>
+      </w:pPr>
+      <w:r>
+        <w:rPr>
+          <w:i w:val="0"/>
+        </w:rPr>
+        <w:t>Project Managers – The project manager would use this document to supervise the LMS.</w:t>
+      </w:r>
+    </w:p>
+    <w:p>
+      <w:pPr>
+        <w:pStyle w:val="ListParagraph"/>
+        <w:numPr>
+          <w:ilvl w:val="0"/>
+          <w:numId w:val="7"/>
+        </w:numPr>
+        <w:ind w:left="1080"/>
+        <w:rPr>
+          <w:i w:val="0"/>
+        </w:rPr>
+      </w:pPr>
+      <w:r>
+        <w:rPr>
+          <w:i w:val="0"/>
+        </w:rPr>
+        <w:t xml:space="preserve">Developers – The developers would use this document to implement the functionalities of </w:t>
+      </w:r>
+    </w:p>
+    <w:p>
+      <w:pPr>
+        <w:pStyle w:val="ListParagraph"/>
+        <w:ind w:left="1080" w:firstLine="0"/>
+        <w:rPr>
+          <w:i w:val="0"/>
+        </w:rPr>
+      </w:pPr>
+      <w:r>
+        <w:rPr>
+          <w:i w:val="0"/>
+        </w:rPr>
+        <w:t xml:space="preserve">LMS and fulfill the client’s requirement. </w:t>
+      </w:r>
+    </w:p>
+    <w:p>
+      <w:pPr>
+        <w:pStyle w:val="ListParagraph"/>
+        <w:numPr>
+          <w:ilvl w:val="0"/>
+          <w:numId w:val="7"/>
+        </w:numPr>
+        <w:ind w:left="1080"/>
+        <w:rPr>
+          <w:i w:val="0"/>
+        </w:rPr>
+      </w:pPr>
+      <w:r>
+        <w:rPr>
+          <w:i w:val="0"/>
+        </w:rPr>
+        <w:t>Testers – The testers would use this document to have knowledge on how and what the LMS is capable of doing.</w:t>
+      </w:r>
+    </w:p>
+    <w:p>
+      <w:pPr>
+        <w:pStyle w:val="ListParagraph"/>
+        <w:numPr>
+          <w:ilvl w:val="0"/>
+          <w:numId w:val="7"/>
+        </w:numPr>
+        <w:ind w:left="1080"/>
+        <w:rPr>
+          <w:i w:val="0"/>
+        </w:rPr>
+      </w:pPr>
+      <w:r>
+        <w:rPr>
+          <w:i w:val="0"/>
+        </w:rPr>
+        <w:t>Document Writers – The document writers would use this document to know the proper flow in creating a document for a system.</w:t>
+      </w:r>
+    </w:p>
+    <w:p>
+      <w:pPr>
+        <w:pStyle w:val="ListParagraph"/>
+        <w:numPr>
+          <w:ilvl w:val="0"/>
+          <w:numId w:val="7"/>
+        </w:numPr>
+        <w:ind w:left="1080"/>
+        <w:rPr>
+          <w:i w:val="0"/>
+        </w:rPr>
+      </w:pPr>
+      <w:r>
+        <w:rPr>
+          <w:i w:val="0"/>
+        </w:rPr>
+        <w:t xml:space="preserve">Users – The users would use this document to have knowledge in the different functions and interface of the LMS. The users would also use this document to know the difference between LSC-LMS to other LMS. </w:t>
+      </w:r>
+    </w:p>
+    <w:p>
+      <w:pPr>
         <w:ind w:left="-5"/>
         <w:rPr>
           <w:color w:val="7030A0"/>
@@ -2168,10 +2110,8 @@
       </w:pPr>
       <w:bookmarkStart w:id="6" w:name="_Toc6266"/>
       <w:r>
-        <w:t>*</w:t>
-      </w:r>
-      <w:r>
-        <w:t xml:space="preserve"> Scope </w:t>
+        <w:lastRenderedPageBreak/>
+        <w:t xml:space="preserve">* Scope </w:t>
       </w:r>
       <w:bookmarkEnd w:id="6"/>
     </w:p>
@@ -2277,10 +2217,7 @@
         </w:r>
       </w:hyperlink>
     </w:p>
-    <w:p>
-      <w:bookmarkStart w:id="8" w:name="_GoBack"/>
-      <w:bookmarkEnd w:id="8"/>
-    </w:p>
+    <w:p/>
     <w:p>
       <w:pPr>
         <w:ind w:left="-5"/>
@@ -2300,22 +2237,22 @@
         <w:pStyle w:val="Heading1"/>
         <w:ind w:left="400" w:hanging="415"/>
       </w:pPr>
-      <w:bookmarkStart w:id="9" w:name="_Toc6268"/>
+      <w:bookmarkStart w:id="8" w:name="_Toc6268"/>
       <w:r>
         <w:t xml:space="preserve">Overall Description </w:t>
       </w:r>
-      <w:bookmarkEnd w:id="9"/>
+      <w:bookmarkEnd w:id="8"/>
     </w:p>
     <w:p>
       <w:pPr>
         <w:pStyle w:val="Heading2"/>
         <w:ind w:left="482" w:hanging="497"/>
       </w:pPr>
-      <w:bookmarkStart w:id="10" w:name="_Toc6269"/>
+      <w:bookmarkStart w:id="9" w:name="_Toc6269"/>
       <w:r>
         <w:t xml:space="preserve">Product Perspective </w:t>
       </w:r>
-      <w:bookmarkEnd w:id="10"/>
+      <w:bookmarkEnd w:id="9"/>
     </w:p>
     <w:p>
       <w:pPr>
@@ -2336,11 +2273,305 @@
         <w:pStyle w:val="Heading2"/>
         <w:ind w:left="482" w:hanging="497"/>
       </w:pPr>
-      <w:bookmarkStart w:id="11" w:name="_Toc6270"/>
+      <w:bookmarkStart w:id="10" w:name="_Toc6270"/>
       <w:r>
         <w:t xml:space="preserve">Product Functions </w:t>
       </w:r>
-      <w:bookmarkEnd w:id="11"/>
+      <w:bookmarkEnd w:id="10"/>
+    </w:p>
+    <w:p>
+      <w:pPr>
+        <w:ind w:firstLine="472"/>
+        <w:rPr>
+          <w:i w:val="0"/>
+        </w:rPr>
+      </w:pPr>
+      <w:r>
+        <w:rPr>
+          <w:i w:val="0"/>
+        </w:rPr>
+        <w:t>Based on the requirement of the client and analysis of the team. The LMS functions are as follow:</w:t>
+      </w:r>
+    </w:p>
+    <w:p>
+      <w:pPr>
+        <w:pStyle w:val="ListParagraph"/>
+        <w:numPr>
+          <w:ilvl w:val="0"/>
+          <w:numId w:val="8"/>
+        </w:numPr>
+        <w:rPr>
+          <w:i w:val="0"/>
+        </w:rPr>
+      </w:pPr>
+      <w:r>
+        <w:rPr>
+          <w:i w:val="0"/>
+        </w:rPr>
+        <w:t>Employee:</w:t>
+      </w:r>
+    </w:p>
+    <w:p>
+      <w:pPr>
+        <w:pStyle w:val="ListParagraph"/>
+        <w:numPr>
+          <w:ilvl w:val="1"/>
+          <w:numId w:val="8"/>
+        </w:numPr>
+        <w:rPr>
+          <w:i w:val="0"/>
+        </w:rPr>
+      </w:pPr>
+      <w:r>
+        <w:rPr>
+          <w:i w:val="0"/>
+        </w:rPr>
+        <w:t>Can create a review class for the student</w:t>
+      </w:r>
+    </w:p>
+    <w:p>
+      <w:pPr>
+        <w:pStyle w:val="ListParagraph"/>
+        <w:numPr>
+          <w:ilvl w:val="1"/>
+          <w:numId w:val="8"/>
+        </w:numPr>
+        <w:rPr>
+          <w:i w:val="0"/>
+        </w:rPr>
+      </w:pPr>
+      <w:r>
+        <w:rPr>
+          <w:i w:val="0"/>
+        </w:rPr>
+        <w:t>Can record the student’s attendance during the class</w:t>
+      </w:r>
+    </w:p>
+    <w:p>
+      <w:pPr>
+        <w:pStyle w:val="ListParagraph"/>
+        <w:numPr>
+          <w:ilvl w:val="1"/>
+          <w:numId w:val="8"/>
+        </w:numPr>
+        <w:rPr>
+          <w:i w:val="0"/>
+        </w:rPr>
+      </w:pPr>
+      <w:r>
+        <w:rPr>
+          <w:i w:val="0"/>
+        </w:rPr>
+        <w:t>Can create and assign task such as assignments and exercise</w:t>
+      </w:r>
+    </w:p>
+    <w:p>
+      <w:pPr>
+        <w:pStyle w:val="ListParagraph"/>
+        <w:numPr>
+          <w:ilvl w:val="1"/>
+          <w:numId w:val="8"/>
+        </w:numPr>
+        <w:rPr>
+          <w:i w:val="0"/>
+        </w:rPr>
+      </w:pPr>
+      <w:r>
+        <w:rPr>
+          <w:i w:val="0"/>
+        </w:rPr>
+        <w:lastRenderedPageBreak/>
+        <w:t>Can give announcements in the calendar</w:t>
+      </w:r>
+    </w:p>
+    <w:p>
+      <w:pPr>
+        <w:pStyle w:val="ListParagraph"/>
+        <w:numPr>
+          <w:ilvl w:val="1"/>
+          <w:numId w:val="8"/>
+        </w:numPr>
+        <w:rPr>
+          <w:i w:val="0"/>
+        </w:rPr>
+      </w:pPr>
+      <w:r>
+        <w:rPr>
+          <w:i w:val="0"/>
+        </w:rPr>
+        <w:t>Can update the student’s grades</w:t>
+      </w:r>
+    </w:p>
+    <w:p>
+      <w:pPr>
+        <w:pStyle w:val="ListParagraph"/>
+        <w:numPr>
+          <w:ilvl w:val="0"/>
+          <w:numId w:val="8"/>
+        </w:numPr>
+        <w:rPr>
+          <w:i w:val="0"/>
+        </w:rPr>
+      </w:pPr>
+      <w:r>
+        <w:rPr>
+          <w:i w:val="0"/>
+        </w:rPr>
+        <w:t>Student:</w:t>
+      </w:r>
+    </w:p>
+    <w:p>
+      <w:pPr>
+        <w:pStyle w:val="ListParagraph"/>
+        <w:numPr>
+          <w:ilvl w:val="1"/>
+          <w:numId w:val="8"/>
+        </w:numPr>
+        <w:rPr>
+          <w:i w:val="0"/>
+        </w:rPr>
+      </w:pPr>
+      <w:r>
+        <w:rPr>
+          <w:i w:val="0"/>
+        </w:rPr>
+        <w:t>Can access the review class</w:t>
+      </w:r>
+    </w:p>
+    <w:p>
+      <w:pPr>
+        <w:pStyle w:val="ListParagraph"/>
+        <w:numPr>
+          <w:ilvl w:val="1"/>
+          <w:numId w:val="8"/>
+        </w:numPr>
+        <w:rPr>
+          <w:i w:val="0"/>
+        </w:rPr>
+      </w:pPr>
+      <w:r>
+        <w:rPr>
+          <w:i w:val="0"/>
+        </w:rPr>
+        <w:t>Can view their attendance</w:t>
+      </w:r>
+    </w:p>
+    <w:p>
+      <w:pPr>
+        <w:pStyle w:val="ListParagraph"/>
+        <w:numPr>
+          <w:ilvl w:val="1"/>
+          <w:numId w:val="8"/>
+        </w:numPr>
+        <w:rPr>
+          <w:i w:val="0"/>
+        </w:rPr>
+      </w:pPr>
+      <w:r>
+        <w:rPr>
+          <w:i w:val="0"/>
+        </w:rPr>
+        <w:t>Can take tasks</w:t>
+      </w:r>
+    </w:p>
+    <w:p>
+      <w:pPr>
+        <w:pStyle w:val="ListParagraph"/>
+        <w:numPr>
+          <w:ilvl w:val="1"/>
+          <w:numId w:val="8"/>
+        </w:numPr>
+        <w:rPr>
+          <w:i w:val="0"/>
+        </w:rPr>
+      </w:pPr>
+      <w:r>
+        <w:rPr>
+          <w:i w:val="0"/>
+        </w:rPr>
+        <w:t xml:space="preserve">Can see the announcements </w:t>
+      </w:r>
+    </w:p>
+    <w:p>
+      <w:pPr>
+        <w:pStyle w:val="ListParagraph"/>
+        <w:numPr>
+          <w:ilvl w:val="1"/>
+          <w:numId w:val="8"/>
+        </w:numPr>
+        <w:rPr>
+          <w:i w:val="0"/>
+        </w:rPr>
+      </w:pPr>
+      <w:r>
+        <w:rPr>
+          <w:i w:val="0"/>
+        </w:rPr>
+        <w:t>Can keep track with their grades</w:t>
+      </w:r>
+    </w:p>
+    <w:p>
+      <w:pPr>
+        <w:rPr>
+          <w:i w:val="0"/>
+        </w:rPr>
+      </w:pPr>
+      <w:r>
+        <w:rPr>
+          <w:i w:val="0"/>
+          <w:noProof/>
+        </w:rPr>
+        <w:drawing>
+          <wp:inline distT="0" distB="0" distL="0" distR="0" wp14:anchorId="2AA89453" wp14:editId="204F0E12">
+            <wp:extent cx="6125845" cy="2254885"/>
+            <wp:effectExtent l="0" t="0" r="8255" b="0"/>
+            <wp:docPr id="3" name="Picture 3"/>
+            <wp:cNvGraphicFramePr>
+              <a:graphicFrameLocks xmlns:a="http://schemas.openxmlformats.org/drawingml/2006/main" noChangeAspect="1"/>
+            </wp:cNvGraphicFramePr>
+            <a:graphic xmlns:a="http://schemas.openxmlformats.org/drawingml/2006/main">
+              <a:graphicData uri="http://schemas.openxmlformats.org/drawingml/2006/picture">
+                <pic:pic xmlns:pic="http://schemas.openxmlformats.org/drawingml/2006/picture">
+                  <pic:nvPicPr>
+                    <pic:cNvPr id="3" name="9C01BB9.tmp"/>
+                    <pic:cNvPicPr/>
+                  </pic:nvPicPr>
+                  <pic:blipFill>
+                    <a:blip r:embed="rId12">
+                      <a:extLst>
+                        <a:ext uri="{28A0092B-C50C-407E-A947-70E740481C1C}">
+                          <a14:useLocalDpi xmlns:a14="http://schemas.microsoft.com/office/drawing/2010/main" val="0"/>
+                        </a:ext>
+                      </a:extLst>
+                    </a:blip>
+                    <a:stretch>
+                      <a:fillRect/>
+                    </a:stretch>
+                  </pic:blipFill>
+                  <pic:spPr>
+                    <a:xfrm>
+                      <a:off x="0" y="0"/>
+                      <a:ext cx="6125845" cy="2254885"/>
+                    </a:xfrm>
+                    <a:prstGeom prst="rect">
+                      <a:avLst/>
+                    </a:prstGeom>
+                  </pic:spPr>
+                </pic:pic>
+              </a:graphicData>
+            </a:graphic>
+          </wp:inline>
+        </w:drawing>
+      </w:r>
+    </w:p>
+    <w:p>
+      <w:pPr>
+        <w:pStyle w:val="ListParagraph"/>
+        <w:ind w:left="1440" w:firstLine="0"/>
+        <w:rPr>
+          <w:i w:val="0"/>
+        </w:rPr>
+      </w:pPr>
     </w:p>
     <w:p>
       <w:pPr>
@@ -2361,11 +2592,11 @@
         <w:pStyle w:val="Heading2"/>
         <w:ind w:left="482" w:hanging="497"/>
       </w:pPr>
-      <w:bookmarkStart w:id="12" w:name="_Toc6271"/>
+      <w:bookmarkStart w:id="11" w:name="_Toc6271"/>
       <w:r>
         <w:t xml:space="preserve">User Classes and Characteristics </w:t>
       </w:r>
-      <w:bookmarkEnd w:id="12"/>
+      <w:bookmarkEnd w:id="11"/>
     </w:p>
     <w:p>
       <w:pPr>
@@ -2383,25 +2614,18 @@
     </w:p>
     <w:p>
       <w:pPr>
-        <w:ind w:left="0" w:firstLine="0"/>
-        <w:rPr>
-          <w:i w:val="0"/>
-          <w:color w:val="FF0000"/>
-        </w:rPr>
-      </w:pPr>
-      <w:r>
-        <w:rPr>
-          <w:i w:val="0"/>
-          <w:color w:val="FF0000"/>
-        </w:rPr>
-        <w:t>There are three kinds of users that are expected to use the Learning Management System. Each kind of user should perform different operations</w:t>
-      </w:r>
-      <w:r>
-        <w:rPr>
-          <w:i w:val="0"/>
-          <w:color w:val="FF0000"/>
-        </w:rPr>
-        <w:t xml:space="preserve"> within the system.</w:t>
+        <w:ind w:left="0" w:firstLine="360"/>
+        <w:rPr>
+          <w:i w:val="0"/>
+          <w:color w:val="auto"/>
+        </w:rPr>
+      </w:pPr>
+      <w:r>
+        <w:rPr>
+          <w:i w:val="0"/>
+          <w:color w:val="auto"/>
+        </w:rPr>
+        <w:t>There are three kinds of users that are expected to use the LSC-Learning Management System. Each kind of user has their own roles and should perform different operations within the system.</w:t>
       </w:r>
     </w:p>
     <w:p>
@@ -2413,29 +2637,15 @@
         </w:numPr>
         <w:rPr>
           <w:i w:val="0"/>
-          <w:color w:val="FF0000"/>
-        </w:rPr>
-      </w:pPr>
-      <w:r>
-        <w:rPr>
-          <w:i w:val="0"/>
-          <w:color w:val="FF0000"/>
-        </w:rPr>
-        <w:t>Administrative staff</w:t>
-      </w:r>
-      <w:r>
-        <w:rPr>
-          <w:i w:val="0"/>
-          <w:color w:val="FF0000"/>
-        </w:rPr>
-        <w:t xml:space="preserve"> (or Admin)</w:t>
-      </w:r>
-      <w:r>
-        <w:rPr>
-          <w:i w:val="0"/>
-          <w:color w:val="FF0000"/>
-        </w:rPr>
-        <w:t>, users with the LSC LMS administrator knowledge</w:t>
+          <w:color w:val="auto"/>
+        </w:rPr>
+      </w:pPr>
+      <w:r>
+        <w:rPr>
+          <w:i w:val="0"/>
+          <w:color w:val="auto"/>
+        </w:rPr>
+        <w:t>Administrative staff (or Admin), users with the LSC LMS administrator knowledge</w:t>
       </w:r>
     </w:p>
     <w:p>
@@ -2447,13 +2657,13 @@
         </w:numPr>
         <w:rPr>
           <w:i w:val="0"/>
-          <w:color w:val="FF0000"/>
-        </w:rPr>
-      </w:pPr>
-      <w:r>
-        <w:rPr>
-          <w:i w:val="0"/>
-          <w:color w:val="FF0000"/>
+          <w:color w:val="auto"/>
+        </w:rPr>
+      </w:pPr>
+      <w:r>
+        <w:rPr>
+          <w:i w:val="0"/>
+          <w:color w:val="auto"/>
         </w:rPr>
         <w:t>Professors or Lecturers, users with LSC LMS usage knowledge</w:t>
       </w:r>
@@ -2467,67 +2677,62 @@
         </w:numPr>
         <w:rPr>
           <w:i w:val="0"/>
-          <w:color w:val="FF0000"/>
-        </w:rPr>
-      </w:pPr>
-      <w:r>
-        <w:rPr>
-          <w:i w:val="0"/>
-          <w:color w:val="FF0000"/>
+          <w:color w:val="auto"/>
+        </w:rPr>
+      </w:pPr>
+      <w:r>
+        <w:rPr>
+          <w:i w:val="0"/>
+          <w:color w:val="auto"/>
         </w:rPr>
         <w:t>Students, users with LSC LMS usage knowledge</w:t>
       </w:r>
     </w:p>
     <w:p>
       <w:pPr>
-        <w:rPr>
-          <w:i w:val="0"/>
-          <w:color w:val="FF0000"/>
-        </w:rPr>
-      </w:pPr>
-      <w:r>
-        <w:rPr>
-          <w:i w:val="0"/>
-          <w:color w:val="FF0000"/>
-        </w:rPr>
-        <w:t>Professors or lecturers should have at least basic knowledge in managing computer devices.</w:t>
-      </w:r>
-      <w:r>
-        <w:rPr>
-          <w:i w:val="0"/>
-          <w:color w:val="FF0000"/>
-        </w:rPr>
-        <w:t xml:space="preserve"> They will be the one who will create courses and will manage the students’ records in class such as their attendance and who will give assignments, exercises or quizzes.</w:t>
-      </w:r>
-      <w:r>
-        <w:rPr>
-          <w:i w:val="0"/>
-          <w:color w:val="FF0000"/>
-        </w:rPr>
-        <w:t xml:space="preserve"> </w:t>
-      </w:r>
-    </w:p>
-    <w:p>
-      <w:pPr>
-        <w:rPr>
-          <w:i w:val="0"/>
-          <w:color w:val="FF0000"/>
-        </w:rPr>
-      </w:pPr>
-      <w:r>
-        <w:rPr>
-          <w:i w:val="0"/>
-          <w:color w:val="FF0000"/>
+        <w:ind w:left="0" w:firstLine="0"/>
+        <w:rPr>
+          <w:i w:val="0"/>
+          <w:color w:val="auto"/>
+        </w:rPr>
+      </w:pPr>
+      <w:r>
+        <w:rPr>
+          <w:i w:val="0"/>
+          <w:color w:val="auto"/>
         </w:rPr>
         <w:lastRenderedPageBreak/>
-        <w:t xml:space="preserve">The administrator must be familiar with the web applications and shall configure the environment for the rest of the users who does </w:t>
-      </w:r>
-      <w:r>
-        <w:rPr>
-          <w:i w:val="0"/>
-          <w:color w:val="FF0000"/>
-        </w:rPr>
-        <w:t>have the LSC LMS database knowledge or information so they can use the LSC LMS without problems</w:t>
+        <w:t>The administrator must be familiar with the web applications and shall configure the environment for the rest of the users who does have the LSC LMS database knowledge or information so they can use the LSC LMS without problems</w:t>
+      </w:r>
+    </w:p>
+    <w:p>
+      <w:pPr>
+        <w:rPr>
+          <w:i w:val="0"/>
+          <w:color w:val="auto"/>
+        </w:rPr>
+      </w:pPr>
+      <w:r>
+        <w:rPr>
+          <w:i w:val="0"/>
+          <w:color w:val="auto"/>
+        </w:rPr>
+        <w:t>Professors or lecturers should have at least basic knowledge in managing computer devices. The professors or lecturers will be the one who will create courses and will manage the students’ records in class such as their attendance and who will give assignments, exercises or quizzes.</w:t>
+      </w:r>
+    </w:p>
+    <w:p>
+      <w:pPr>
+        <w:rPr>
+          <w:i w:val="0"/>
+          <w:color w:val="auto"/>
+        </w:rPr>
+      </w:pPr>
+      <w:r>
+        <w:rPr>
+          <w:i w:val="0"/>
+          <w:color w:val="auto"/>
+        </w:rPr>
+        <w:t xml:space="preserve">Students should have at least basic knowledge on what the LMS can do. The students can use the LMS to view their records and take tasks such as assignments, quiz, or exercise,  </w:t>
       </w:r>
     </w:p>
     <w:p>
@@ -2535,46 +2740,25 @@
         <w:pStyle w:val="Heading2"/>
         <w:ind w:left="482" w:hanging="497"/>
       </w:pPr>
-      <w:bookmarkStart w:id="13" w:name="_Toc6272"/>
+      <w:bookmarkStart w:id="12" w:name="_Toc6272"/>
       <w:r>
         <w:t xml:space="preserve">Operating Environment </w:t>
       </w:r>
-      <w:bookmarkEnd w:id="13"/>
-    </w:p>
-    <w:p>
-      <w:pPr>
-        <w:rPr>
-          <w:i w:val="0"/>
-        </w:rPr>
-      </w:pPr>
-      <w:r>
-        <w:rPr>
-          <w:i w:val="0"/>
-        </w:rPr>
-        <w:t xml:space="preserve">Windows OS, </w:t>
-      </w:r>
-      <w:proofErr w:type="spellStart"/>
-      <w:r>
-        <w:rPr>
-          <w:i w:val="0"/>
-        </w:rPr>
-        <w:t>Mysql</w:t>
-      </w:r>
-      <w:proofErr w:type="spellEnd"/>
-      <w:r>
-        <w:rPr>
-          <w:i w:val="0"/>
-        </w:rPr>
-        <w:t xml:space="preserve"> Workbench, </w:t>
-      </w:r>
-      <w:proofErr w:type="spellStart"/>
-      <w:r>
-        <w:rPr>
-          <w:i w:val="0"/>
-        </w:rPr>
-        <w:t>Php</w:t>
-      </w:r>
-      <w:proofErr w:type="spellEnd"/>
+      <w:bookmarkEnd w:id="12"/>
+    </w:p>
+    <w:p>
+      <w:pPr>
+        <w:ind w:firstLine="472"/>
+        <w:rPr>
+          <w:i w:val="0"/>
+        </w:rPr>
+      </w:pPr>
+      <w:r>
+        <w:rPr>
+          <w:i w:val="0"/>
+        </w:rPr>
+        <w:t>Windows OS, Mysql Workbench, Php</w:t>
+      </w:r>
     </w:p>
     <w:p>
       <w:pPr>
@@ -2595,11 +2779,11 @@
         <w:pStyle w:val="Heading2"/>
         <w:ind w:left="482" w:hanging="497"/>
       </w:pPr>
-      <w:bookmarkStart w:id="14" w:name="_Toc6273"/>
+      <w:bookmarkStart w:id="13" w:name="_Toc6273"/>
       <w:r>
         <w:t xml:space="preserve">Design and Implementation Constraints </w:t>
       </w:r>
-      <w:bookmarkEnd w:id="14"/>
+      <w:bookmarkEnd w:id="13"/>
     </w:p>
     <w:p>
       <w:pPr>
@@ -2620,11 +2804,11 @@
         <w:pStyle w:val="Heading2"/>
         <w:ind w:left="482" w:hanging="497"/>
       </w:pPr>
-      <w:bookmarkStart w:id="15" w:name="_Toc6274"/>
+      <w:bookmarkStart w:id="14" w:name="_Toc6274"/>
       <w:r>
         <w:t xml:space="preserve">User Documentation </w:t>
       </w:r>
-      <w:bookmarkEnd w:id="15"/>
+      <w:bookmarkEnd w:id="14"/>
     </w:p>
     <w:p>
       <w:pPr>
@@ -2645,20 +2829,20 @@
         <w:ind w:left="-5"/>
         <w:rPr>
           <w:i w:val="0"/>
-          <w:color w:val="FF0000"/>
-        </w:rPr>
-      </w:pPr>
-      <w:r>
-        <w:rPr>
-          <w:i w:val="0"/>
-          <w:color w:val="FF0000"/>
+          <w:color w:val="auto"/>
+        </w:rPr>
+      </w:pPr>
+      <w:r>
+        <w:rPr>
+          <w:i w:val="0"/>
+          <w:color w:val="auto"/>
         </w:rPr>
         <w:t>A user document should be provided at the end of the development of the system. It should have the following:</w:t>
       </w:r>
       <w:r>
         <w:rPr>
           <w:i w:val="0"/>
-          <w:color w:val="FF0000"/>
+          <w:color w:val="auto"/>
         </w:rPr>
         <w:br/>
         <w:t>1. A well-documented user manual</w:t>
@@ -2669,11 +2853,11 @@
         <w:pStyle w:val="Heading2"/>
         <w:ind w:left="482" w:hanging="497"/>
       </w:pPr>
-      <w:bookmarkStart w:id="16" w:name="_Toc6275"/>
+      <w:bookmarkStart w:id="15" w:name="_Toc6275"/>
       <w:r>
         <w:t xml:space="preserve">Assumptions and Dependencies </w:t>
       </w:r>
-      <w:bookmarkEnd w:id="16"/>
+      <w:bookmarkEnd w:id="15"/>
     </w:p>
     <w:p>
       <w:pPr>
@@ -2695,23 +2879,23 @@
         <w:pStyle w:val="Heading1"/>
         <w:ind w:left="400" w:hanging="415"/>
       </w:pPr>
-      <w:bookmarkStart w:id="17" w:name="_Toc6276"/>
+      <w:bookmarkStart w:id="16" w:name="_Toc6276"/>
       <w:r>
         <w:lastRenderedPageBreak/>
         <w:t xml:space="preserve">External Interface Requirements </w:t>
       </w:r>
-      <w:bookmarkEnd w:id="17"/>
+      <w:bookmarkEnd w:id="16"/>
     </w:p>
     <w:p>
       <w:pPr>
         <w:pStyle w:val="Heading2"/>
         <w:ind w:left="482" w:hanging="497"/>
       </w:pPr>
-      <w:bookmarkStart w:id="18" w:name="_Toc6277"/>
+      <w:bookmarkStart w:id="17" w:name="_Toc6277"/>
       <w:r>
         <w:t xml:space="preserve">User Interfaces </w:t>
       </w:r>
-      <w:bookmarkEnd w:id="18"/>
+      <w:bookmarkEnd w:id="17"/>
     </w:p>
     <w:p>
       <w:pPr>
@@ -2732,11 +2916,11 @@
         <w:pStyle w:val="Heading2"/>
         <w:ind w:left="482" w:hanging="497"/>
       </w:pPr>
-      <w:bookmarkStart w:id="19" w:name="_Toc6278"/>
+      <w:bookmarkStart w:id="18" w:name="_Toc6278"/>
       <w:r>
         <w:t xml:space="preserve">Hardware Interfaces </w:t>
       </w:r>
-      <w:bookmarkEnd w:id="19"/>
+      <w:bookmarkEnd w:id="18"/>
     </w:p>
     <w:p>
       <w:pPr>
@@ -2807,11 +2991,11 @@
         <w:pStyle w:val="Heading2"/>
         <w:ind w:left="482" w:hanging="497"/>
       </w:pPr>
-      <w:bookmarkStart w:id="20" w:name="_Toc6279"/>
+      <w:bookmarkStart w:id="19" w:name="_Toc6279"/>
       <w:r>
         <w:t xml:space="preserve">Software Interfaces </w:t>
       </w:r>
-      <w:bookmarkEnd w:id="20"/>
+      <w:bookmarkEnd w:id="19"/>
     </w:p>
     <w:p>
       <w:pPr>
@@ -2856,14 +3040,12 @@
           <w:i w:val="0"/>
         </w:rPr>
       </w:pPr>
-      <w:proofErr w:type="spellStart"/>
       <w:r>
         <w:rPr>
           <w:i w:val="0"/>
         </w:rPr>
         <w:t>Xampp</w:t>
       </w:r>
-      <w:proofErr w:type="spellEnd"/>
     </w:p>
     <w:p>
       <w:pPr>
@@ -2876,19 +3058,11 @@
           <w:i w:val="0"/>
         </w:rPr>
       </w:pPr>
-      <w:proofErr w:type="spellStart"/>
-      <w:r>
-        <w:rPr>
-          <w:i w:val="0"/>
-        </w:rPr>
-        <w:t>Mysql</w:t>
-      </w:r>
-      <w:proofErr w:type="spellEnd"/>
-      <w:r>
-        <w:rPr>
-          <w:i w:val="0"/>
-        </w:rPr>
-        <w:t xml:space="preserve"> Workbench</w:t>
+      <w:r>
+        <w:rPr>
+          <w:i w:val="0"/>
+        </w:rPr>
+        <w:t>Mysql Workbench</w:t>
       </w:r>
     </w:p>
     <w:p>
@@ -2946,11 +3120,11 @@
         <w:pStyle w:val="Heading2"/>
         <w:ind w:left="482" w:hanging="497"/>
       </w:pPr>
-      <w:bookmarkStart w:id="21" w:name="_Toc6280"/>
+      <w:bookmarkStart w:id="20" w:name="_Toc6280"/>
       <w:r>
         <w:t xml:space="preserve">Communications Interfaces </w:t>
       </w:r>
-      <w:bookmarkEnd w:id="21"/>
+      <w:bookmarkEnd w:id="20"/>
     </w:p>
     <w:p>
       <w:pPr>
@@ -2979,11 +3153,11 @@
         <w:spacing w:after="85"/>
         <w:ind w:left="400" w:hanging="415"/>
       </w:pPr>
-      <w:bookmarkStart w:id="22" w:name="_Toc6281"/>
+      <w:bookmarkStart w:id="21" w:name="_Toc6281"/>
       <w:r>
         <w:t xml:space="preserve">System Features </w:t>
       </w:r>
-      <w:bookmarkEnd w:id="22"/>
+      <w:bookmarkEnd w:id="21"/>
     </w:p>
     <w:p>
       <w:pPr>
@@ -3004,11 +3178,11 @@
         <w:pStyle w:val="Heading2"/>
         <w:ind w:left="482" w:hanging="497"/>
       </w:pPr>
-      <w:bookmarkStart w:id="23" w:name="_Toc6282"/>
+      <w:bookmarkStart w:id="22" w:name="_Toc6282"/>
       <w:r>
         <w:t xml:space="preserve">System Feature 1 </w:t>
       </w:r>
-      <w:bookmarkEnd w:id="23"/>
+      <w:bookmarkEnd w:id="22"/>
     </w:p>
     <w:p>
       <w:pPr>
@@ -3419,34 +3593,34 @@
         <w:spacing w:after="827"/>
         <w:ind w:left="482" w:hanging="497"/>
       </w:pPr>
-      <w:bookmarkStart w:id="24" w:name="_Toc6283"/>
+      <w:bookmarkStart w:id="23" w:name="_Toc6283"/>
       <w:r>
         <w:lastRenderedPageBreak/>
         <w:t xml:space="preserve">System Feature 2 (and so on) </w:t>
       </w:r>
-      <w:bookmarkEnd w:id="24"/>
+      <w:bookmarkEnd w:id="23"/>
     </w:p>
     <w:p>
       <w:pPr>
         <w:pStyle w:val="Heading1"/>
         <w:ind w:left="400" w:hanging="415"/>
       </w:pPr>
-      <w:bookmarkStart w:id="25" w:name="_Toc6284"/>
+      <w:bookmarkStart w:id="24" w:name="_Toc6284"/>
       <w:r>
         <w:t xml:space="preserve">Other Nonfunctional Requirements </w:t>
       </w:r>
-      <w:bookmarkEnd w:id="25"/>
+      <w:bookmarkEnd w:id="24"/>
     </w:p>
     <w:p>
       <w:pPr>
         <w:pStyle w:val="Heading2"/>
         <w:ind w:left="482" w:hanging="497"/>
       </w:pPr>
-      <w:bookmarkStart w:id="26" w:name="_Toc6285"/>
+      <w:bookmarkStart w:id="25" w:name="_Toc6285"/>
       <w:r>
         <w:t xml:space="preserve">Performance Requirements </w:t>
       </w:r>
-      <w:bookmarkEnd w:id="26"/>
+      <w:bookmarkEnd w:id="25"/>
     </w:p>
     <w:p>
       <w:pPr>
@@ -3467,11 +3641,11 @@
         <w:pStyle w:val="Heading2"/>
         <w:ind w:left="482" w:hanging="497"/>
       </w:pPr>
-      <w:bookmarkStart w:id="27" w:name="_Toc6286"/>
+      <w:bookmarkStart w:id="26" w:name="_Toc6286"/>
       <w:r>
         <w:t xml:space="preserve">Safety Requirements </w:t>
       </w:r>
-      <w:bookmarkEnd w:id="27"/>
+      <w:bookmarkEnd w:id="26"/>
     </w:p>
     <w:p>
       <w:pPr>
@@ -3492,11 +3666,25 @@
         <w:pStyle w:val="Heading2"/>
         <w:ind w:left="482" w:hanging="497"/>
       </w:pPr>
-      <w:bookmarkStart w:id="28" w:name="_Toc6287"/>
+      <w:bookmarkStart w:id="27" w:name="_Toc6287"/>
       <w:r>
         <w:t xml:space="preserve">Security Requirements </w:t>
       </w:r>
-      <w:bookmarkEnd w:id="28"/>
+      <w:bookmarkEnd w:id="27"/>
+    </w:p>
+    <w:p>
+      <w:pPr>
+        <w:ind w:firstLine="472"/>
+        <w:rPr>
+          <w:i w:val="0"/>
+        </w:rPr>
+      </w:pPr>
+      <w:r>
+        <w:rPr>
+          <w:i w:val="0"/>
+        </w:rPr>
+        <w:t>The security requirement of the LSC are, only the approved students of the LSC can access the LSC-LMS and the task that will be given by LSC such as assignments and exercises should not be printed or saved in any devices. The team’s solution for both security requirements are, the students email and password will be created when the administration of the LSC approved of his or her account. Regarding with the task security, the team came up with the solution of “not right clickable” making the task unprintable and unsaveable.</w:t>
+      </w:r>
     </w:p>
     <w:p>
       <w:pPr>
@@ -3517,11 +3705,11 @@
         <w:pStyle w:val="Heading2"/>
         <w:ind w:left="482" w:hanging="497"/>
       </w:pPr>
-      <w:bookmarkStart w:id="29" w:name="_Toc6288"/>
+      <w:bookmarkStart w:id="28" w:name="_Toc6288"/>
       <w:r>
         <w:t xml:space="preserve">Software Quality Attributes </w:t>
       </w:r>
-      <w:bookmarkEnd w:id="29"/>
+      <w:bookmarkEnd w:id="28"/>
     </w:p>
     <w:p>
       <w:pPr>
@@ -3542,11 +3730,12 @@
         <w:pStyle w:val="Heading2"/>
         <w:ind w:left="482" w:hanging="497"/>
       </w:pPr>
-      <w:bookmarkStart w:id="30" w:name="_Toc6289"/>
-      <w:r>
+      <w:bookmarkStart w:id="29" w:name="_Toc6289"/>
+      <w:r>
+        <w:lastRenderedPageBreak/>
         <w:t xml:space="preserve">Business Rules </w:t>
       </w:r>
-      <w:bookmarkEnd w:id="30"/>
+      <w:bookmarkEnd w:id="29"/>
     </w:p>
     <w:p>
       <w:pPr>
@@ -3569,12 +3758,11 @@
         <w:spacing w:after="85"/>
         <w:ind w:left="400" w:hanging="415"/>
       </w:pPr>
-      <w:bookmarkStart w:id="31" w:name="_Toc6290"/>
-      <w:r>
-        <w:lastRenderedPageBreak/>
+      <w:bookmarkStart w:id="30" w:name="_Toc6290"/>
+      <w:r>
         <w:t xml:space="preserve">Other Requirements </w:t>
       </w:r>
-      <w:bookmarkEnd w:id="31"/>
+      <w:bookmarkEnd w:id="30"/>
     </w:p>
     <w:p>
       <w:pPr>
@@ -3601,11 +3789,11 @@
         <w:spacing w:after="61"/>
         <w:ind w:left="-5"/>
       </w:pPr>
-      <w:bookmarkStart w:id="32" w:name="_Toc6291"/>
+      <w:bookmarkStart w:id="31" w:name="_Toc6291"/>
       <w:r>
         <w:t xml:space="preserve">Appendix A: Glossary </w:t>
       </w:r>
-      <w:bookmarkEnd w:id="32"/>
+      <w:bookmarkEnd w:id="31"/>
     </w:p>
     <w:p>
       <w:pPr>
@@ -3647,11 +3835,96 @@
         <w:spacing w:after="61"/>
         <w:ind w:left="-5"/>
       </w:pPr>
-      <w:bookmarkStart w:id="33" w:name="_Toc6292"/>
+      <w:bookmarkStart w:id="32" w:name="_Toc6292"/>
       <w:r>
         <w:t xml:space="preserve">Appendix B: Analysis Models </w:t>
       </w:r>
-      <w:bookmarkEnd w:id="33"/>
+      <w:bookmarkEnd w:id="32"/>
+    </w:p>
+    <w:p>
+      <w:pPr>
+        <w:ind w:left="0" w:firstLine="720"/>
+        <w:rPr>
+          <w:i w:val="0"/>
+        </w:rPr>
+      </w:pPr>
+      <w:r>
+        <w:rPr>
+          <w:i w:val="0"/>
+        </w:rPr>
+        <w:t>The Entity Relationship Diagram (ERD) was analyzed upon the requirements of the LSC.</w:t>
+      </w:r>
+    </w:p>
+    <w:p>
+      <w:pPr>
+        <w:ind w:firstLine="0"/>
+        <w:rPr>
+          <w:i w:val="0"/>
+        </w:rPr>
+      </w:pPr>
+      <w:r>
+        <w:rPr>
+          <w:i w:val="0"/>
+          <w:noProof/>
+        </w:rPr>
+        <w:drawing>
+          <wp:anchor distT="0" distB="0" distL="114300" distR="114300" simplePos="0" relativeHeight="251659264" behindDoc="0" locked="0" layoutInCell="1" allowOverlap="1" wp14:anchorId="13DB7AD2" wp14:editId="66037931">
+            <wp:simplePos x="0" y="0"/>
+            <wp:positionH relativeFrom="column">
+              <wp:posOffset>5715</wp:posOffset>
+            </wp:positionH>
+            <wp:positionV relativeFrom="paragraph">
+              <wp:posOffset>-13335</wp:posOffset>
+            </wp:positionV>
+            <wp:extent cx="6125845" cy="3840480"/>
+            <wp:effectExtent l="0" t="0" r="8255" b="7620"/>
+            <wp:wrapThrough wrapText="bothSides">
+              <wp:wrapPolygon edited="0">
+                <wp:start x="0" y="0"/>
+                <wp:lineTo x="0" y="21536"/>
+                <wp:lineTo x="21562" y="21536"/>
+                <wp:lineTo x="21562" y="0"/>
+                <wp:lineTo x="0" y="0"/>
+              </wp:wrapPolygon>
+            </wp:wrapThrough>
+            <wp:docPr id="4" name="Picture 4"/>
+            <wp:cNvGraphicFramePr>
+              <a:graphicFrameLocks xmlns:a="http://schemas.openxmlformats.org/drawingml/2006/main" noChangeAspect="1"/>
+            </wp:cNvGraphicFramePr>
+            <a:graphic xmlns:a="http://schemas.openxmlformats.org/drawingml/2006/main">
+              <a:graphicData uri="http://schemas.openxmlformats.org/drawingml/2006/picture">
+                <pic:pic xmlns:pic="http://schemas.openxmlformats.org/drawingml/2006/picture">
+                  <pic:nvPicPr>
+                    <pic:cNvPr id="4" name="9C041F4.tmp"/>
+                    <pic:cNvPicPr/>
+                  </pic:nvPicPr>
+                  <pic:blipFill>
+                    <a:blip r:embed="rId13">
+                      <a:extLst>
+                        <a:ext uri="{28A0092B-C50C-407E-A947-70E740481C1C}">
+                          <a14:useLocalDpi xmlns:a14="http://schemas.microsoft.com/office/drawing/2010/main" val="0"/>
+                        </a:ext>
+                      </a:extLst>
+                    </a:blip>
+                    <a:stretch>
+                      <a:fillRect/>
+                    </a:stretch>
+                  </pic:blipFill>
+                  <pic:spPr>
+                    <a:xfrm>
+                      <a:off x="0" y="0"/>
+                      <a:ext cx="6125845" cy="3840480"/>
+                    </a:xfrm>
+                    <a:prstGeom prst="rect">
+                      <a:avLst/>
+                    </a:prstGeom>
+                  </pic:spPr>
+                </pic:pic>
+              </a:graphicData>
+            </a:graphic>
+          </wp:anchor>
+        </w:drawing>
+      </w:r>
     </w:p>
     <w:p>
       <w:pPr>
@@ -3664,6 +3937,7 @@
         <w:rPr>
           <w:color w:val="FF0000"/>
         </w:rPr>
+        <w:lastRenderedPageBreak/>
         <w:t>&lt;Optionally, include any pertinent analysis models, such as data flow diagrams, class diagrams, state-transition diagrams, or entity-relationship diagrams</w:t>
       </w:r>
       <w:r>
@@ -3684,11 +3958,11 @@
         <w:spacing w:after="61"/>
         <w:ind w:left="-5"/>
       </w:pPr>
-      <w:bookmarkStart w:id="34" w:name="_Toc6293"/>
+      <w:bookmarkStart w:id="33" w:name="_Toc6293"/>
       <w:r>
         <w:t xml:space="preserve">Appendix C: To Be Determined List </w:t>
       </w:r>
-      <w:bookmarkEnd w:id="34"/>
+      <w:bookmarkEnd w:id="33"/>
     </w:p>
     <w:p>
       <w:pPr>
@@ -3705,10 +3979,14 @@
         <w:t xml:space="preserve">&lt;Collect a numbered list of the TBD (to be determined) references that remain in the SRS so they can be tracked to closure.&gt; </w:t>
       </w:r>
     </w:p>
+    <w:p>
+      <w:bookmarkStart w:id="34" w:name="_GoBack"/>
+      <w:bookmarkEnd w:id="34"/>
+    </w:p>
     <w:sectPr>
-      <w:headerReference w:type="even" r:id="rId12"/>
-      <w:headerReference w:type="default" r:id="rId13"/>
-      <w:headerReference w:type="first" r:id="rId14"/>
+      <w:headerReference w:type="even" r:id="rId14"/>
+      <w:headerReference w:type="default" r:id="rId15"/>
+      <w:headerReference w:type="first" r:id="rId16"/>
       <w:pgSz w:w="12240" w:h="15840"/>
       <w:pgMar w:top="1414" w:right="1297" w:bottom="1599" w:left="1296" w:header="664" w:footer="720" w:gutter="0"/>
       <w:pgNumType w:start="1"/>
@@ -3960,7 +4238,7 @@
         <w:noProof/>
         <w:sz w:val="20"/>
       </w:rPr>
-      <w:t>4</w:t>
+      <w:t>9</w:t>
     </w:r>
     <w:r>
       <w:rPr>
@@ -4726,6 +5004,232 @@
     </w:lvl>
   </w:abstractNum>
   <w:abstractNum w:abstractNumId="5" w15:restartNumberingAfterBreak="0">
+    <w:nsid w:val="56B230E1"/>
+    <w:multiLevelType w:val="hybridMultilevel"/>
+    <w:tmpl w:val="B5446E22"/>
+    <w:lvl w:ilvl="0" w:tplc="34090001">
+      <w:start w:val="1"/>
+      <w:numFmt w:val="bullet"/>
+      <w:lvlText w:val=""/>
+      <w:lvlJc w:val="left"/>
+      <w:pPr>
+        <w:ind w:left="720" w:hanging="360"/>
+      </w:pPr>
+      <w:rPr>
+        <w:rFonts w:ascii="Symbol" w:hAnsi="Symbol" w:hint="default"/>
+      </w:rPr>
+    </w:lvl>
+    <w:lvl w:ilvl="1" w:tplc="34090003">
+      <w:start w:val="1"/>
+      <w:numFmt w:val="bullet"/>
+      <w:lvlText w:val="o"/>
+      <w:lvlJc w:val="left"/>
+      <w:pPr>
+        <w:ind w:left="1440" w:hanging="360"/>
+      </w:pPr>
+      <w:rPr>
+        <w:rFonts w:ascii="Courier New" w:hAnsi="Courier New" w:cs="Courier New" w:hint="default"/>
+      </w:rPr>
+    </w:lvl>
+    <w:lvl w:ilvl="2" w:tplc="34090005" w:tentative="1">
+      <w:start w:val="1"/>
+      <w:numFmt w:val="bullet"/>
+      <w:lvlText w:val=""/>
+      <w:lvlJc w:val="left"/>
+      <w:pPr>
+        <w:ind w:left="2160" w:hanging="360"/>
+      </w:pPr>
+      <w:rPr>
+        <w:rFonts w:ascii="Wingdings" w:hAnsi="Wingdings" w:hint="default"/>
+      </w:rPr>
+    </w:lvl>
+    <w:lvl w:ilvl="3" w:tplc="34090001" w:tentative="1">
+      <w:start w:val="1"/>
+      <w:numFmt w:val="bullet"/>
+      <w:lvlText w:val=""/>
+      <w:lvlJc w:val="left"/>
+      <w:pPr>
+        <w:ind w:left="2880" w:hanging="360"/>
+      </w:pPr>
+      <w:rPr>
+        <w:rFonts w:ascii="Symbol" w:hAnsi="Symbol" w:hint="default"/>
+      </w:rPr>
+    </w:lvl>
+    <w:lvl w:ilvl="4" w:tplc="34090003" w:tentative="1">
+      <w:start w:val="1"/>
+      <w:numFmt w:val="bullet"/>
+      <w:lvlText w:val="o"/>
+      <w:lvlJc w:val="left"/>
+      <w:pPr>
+        <w:ind w:left="3600" w:hanging="360"/>
+      </w:pPr>
+      <w:rPr>
+        <w:rFonts w:ascii="Courier New" w:hAnsi="Courier New" w:cs="Courier New" w:hint="default"/>
+      </w:rPr>
+    </w:lvl>
+    <w:lvl w:ilvl="5" w:tplc="34090005" w:tentative="1">
+      <w:start w:val="1"/>
+      <w:numFmt w:val="bullet"/>
+      <w:lvlText w:val=""/>
+      <w:lvlJc w:val="left"/>
+      <w:pPr>
+        <w:ind w:left="4320" w:hanging="360"/>
+      </w:pPr>
+      <w:rPr>
+        <w:rFonts w:ascii="Wingdings" w:hAnsi="Wingdings" w:hint="default"/>
+      </w:rPr>
+    </w:lvl>
+    <w:lvl w:ilvl="6" w:tplc="34090001" w:tentative="1">
+      <w:start w:val="1"/>
+      <w:numFmt w:val="bullet"/>
+      <w:lvlText w:val=""/>
+      <w:lvlJc w:val="left"/>
+      <w:pPr>
+        <w:ind w:left="5040" w:hanging="360"/>
+      </w:pPr>
+      <w:rPr>
+        <w:rFonts w:ascii="Symbol" w:hAnsi="Symbol" w:hint="default"/>
+      </w:rPr>
+    </w:lvl>
+    <w:lvl w:ilvl="7" w:tplc="34090003" w:tentative="1">
+      <w:start w:val="1"/>
+      <w:numFmt w:val="bullet"/>
+      <w:lvlText w:val="o"/>
+      <w:lvlJc w:val="left"/>
+      <w:pPr>
+        <w:ind w:left="5760" w:hanging="360"/>
+      </w:pPr>
+      <w:rPr>
+        <w:rFonts w:ascii="Courier New" w:hAnsi="Courier New" w:cs="Courier New" w:hint="default"/>
+      </w:rPr>
+    </w:lvl>
+    <w:lvl w:ilvl="8" w:tplc="34090005" w:tentative="1">
+      <w:start w:val="1"/>
+      <w:numFmt w:val="bullet"/>
+      <w:lvlText w:val=""/>
+      <w:lvlJc w:val="left"/>
+      <w:pPr>
+        <w:ind w:left="6480" w:hanging="360"/>
+      </w:pPr>
+      <w:rPr>
+        <w:rFonts w:ascii="Wingdings" w:hAnsi="Wingdings" w:hint="default"/>
+      </w:rPr>
+    </w:lvl>
+  </w:abstractNum>
+  <w:abstractNum w:abstractNumId="6" w15:restartNumberingAfterBreak="0">
+    <w:nsid w:val="6E016F85"/>
+    <w:multiLevelType w:val="hybridMultilevel"/>
+    <w:tmpl w:val="DBA85F4E"/>
+    <w:lvl w:ilvl="0" w:tplc="34090001">
+      <w:start w:val="1"/>
+      <w:numFmt w:val="bullet"/>
+      <w:lvlText w:val=""/>
+      <w:lvlJc w:val="left"/>
+      <w:pPr>
+        <w:ind w:left="720" w:hanging="360"/>
+      </w:pPr>
+      <w:rPr>
+        <w:rFonts w:ascii="Symbol" w:hAnsi="Symbol" w:hint="default"/>
+      </w:rPr>
+    </w:lvl>
+    <w:lvl w:ilvl="1" w:tplc="34090003">
+      <w:start w:val="1"/>
+      <w:numFmt w:val="bullet"/>
+      <w:lvlText w:val="o"/>
+      <w:lvlJc w:val="left"/>
+      <w:pPr>
+        <w:ind w:left="1440" w:hanging="360"/>
+      </w:pPr>
+      <w:rPr>
+        <w:rFonts w:ascii="Courier New" w:hAnsi="Courier New" w:cs="Courier New" w:hint="default"/>
+      </w:rPr>
+    </w:lvl>
+    <w:lvl w:ilvl="2" w:tplc="34090005" w:tentative="1">
+      <w:start w:val="1"/>
+      <w:numFmt w:val="bullet"/>
+      <w:lvlText w:val=""/>
+      <w:lvlJc w:val="left"/>
+      <w:pPr>
+        <w:ind w:left="2160" w:hanging="360"/>
+      </w:pPr>
+      <w:rPr>
+        <w:rFonts w:ascii="Wingdings" w:hAnsi="Wingdings" w:hint="default"/>
+      </w:rPr>
+    </w:lvl>
+    <w:lvl w:ilvl="3" w:tplc="34090001" w:tentative="1">
+      <w:start w:val="1"/>
+      <w:numFmt w:val="bullet"/>
+      <w:lvlText w:val=""/>
+      <w:lvlJc w:val="left"/>
+      <w:pPr>
+        <w:ind w:left="2880" w:hanging="360"/>
+      </w:pPr>
+      <w:rPr>
+        <w:rFonts w:ascii="Symbol" w:hAnsi="Symbol" w:hint="default"/>
+      </w:rPr>
+    </w:lvl>
+    <w:lvl w:ilvl="4" w:tplc="34090003" w:tentative="1">
+      <w:start w:val="1"/>
+      <w:numFmt w:val="bullet"/>
+      <w:lvlText w:val="o"/>
+      <w:lvlJc w:val="left"/>
+      <w:pPr>
+        <w:ind w:left="3600" w:hanging="360"/>
+      </w:pPr>
+      <w:rPr>
+        <w:rFonts w:ascii="Courier New" w:hAnsi="Courier New" w:cs="Courier New" w:hint="default"/>
+      </w:rPr>
+    </w:lvl>
+    <w:lvl w:ilvl="5" w:tplc="34090005" w:tentative="1">
+      <w:start w:val="1"/>
+      <w:numFmt w:val="bullet"/>
+      <w:lvlText w:val=""/>
+      <w:lvlJc w:val="left"/>
+      <w:pPr>
+        <w:ind w:left="4320" w:hanging="360"/>
+      </w:pPr>
+      <w:rPr>
+        <w:rFonts w:ascii="Wingdings" w:hAnsi="Wingdings" w:hint="default"/>
+      </w:rPr>
+    </w:lvl>
+    <w:lvl w:ilvl="6" w:tplc="34090001" w:tentative="1">
+      <w:start w:val="1"/>
+      <w:numFmt w:val="bullet"/>
+      <w:lvlText w:val=""/>
+      <w:lvlJc w:val="left"/>
+      <w:pPr>
+        <w:ind w:left="5040" w:hanging="360"/>
+      </w:pPr>
+      <w:rPr>
+        <w:rFonts w:ascii="Symbol" w:hAnsi="Symbol" w:hint="default"/>
+      </w:rPr>
+    </w:lvl>
+    <w:lvl w:ilvl="7" w:tplc="34090003" w:tentative="1">
+      <w:start w:val="1"/>
+      <w:numFmt w:val="bullet"/>
+      <w:lvlText w:val="o"/>
+      <w:lvlJc w:val="left"/>
+      <w:pPr>
+        <w:ind w:left="5760" w:hanging="360"/>
+      </w:pPr>
+      <w:rPr>
+        <w:rFonts w:ascii="Courier New" w:hAnsi="Courier New" w:cs="Courier New" w:hint="default"/>
+      </w:rPr>
+    </w:lvl>
+    <w:lvl w:ilvl="8" w:tplc="34090005" w:tentative="1">
+      <w:start w:val="1"/>
+      <w:numFmt w:val="bullet"/>
+      <w:lvlText w:val=""/>
+      <w:lvlJc w:val="left"/>
+      <w:pPr>
+        <w:ind w:left="6480" w:hanging="360"/>
+      </w:pPr>
+      <w:rPr>
+        <w:rFonts w:ascii="Wingdings" w:hAnsi="Wingdings" w:hint="default"/>
+      </w:rPr>
+    </w:lvl>
+  </w:abstractNum>
+  <w:abstractNum w:abstractNumId="7" w15:restartNumberingAfterBreak="0">
     <w:nsid w:val="7352640B"/>
     <w:multiLevelType w:val="hybridMultilevel"/>
     <w:tmpl w:val="AFA26EF6"/>
@@ -4848,13 +5352,19 @@
     <w:abstractNumId w:val="2"/>
   </w:num>
   <w:num w:numId="4">
-    <w:abstractNumId w:val="5"/>
+    <w:abstractNumId w:val="7"/>
   </w:num>
   <w:num w:numId="5">
     <w:abstractNumId w:val="3"/>
   </w:num>
   <w:num w:numId="6">
     <w:abstractNumId w:val="4"/>
+  </w:num>
+  <w:num w:numId="7">
+    <w:abstractNumId w:val="5"/>
+  </w:num>
+  <w:num w:numId="8">
+    <w:abstractNumId w:val="6"/>
   </w:num>
 </w:numbering>
 </file>

</xml_diff>

<commit_message>
Intended audience and suggestions
</commit_message>
<xml_diff>
--- a/Documentation/MCSPROJ/Software requirement specification.docx
+++ b/Documentation/MCSPROJ/Software requirement specification.docx
@@ -12,6 +12,7 @@
           <w:rFonts w:ascii="Calibri" w:eastAsia="Calibri" w:hAnsi="Calibri" w:cs="Calibri"/>
           <w:i w:val="0"/>
           <w:noProof/>
+          <w:lang w:val="en-US" w:eastAsia="en-US"/>
         </w:rPr>
         <mc:AlternateContent>
           <mc:Choice Requires="wpg">
@@ -232,16 +233,68 @@
           <w:sz w:val="28"/>
         </w:rPr>
         <w:br/>
-        <w:t>Heramia, Johanna Marisse C.</w:t>
-      </w:r>
+      </w:r>
+      <w:proofErr w:type="spellStart"/>
       <w:r>
         <w:rPr>
           <w:b/>
           <w:i w:val="0"/>
           <w:sz w:val="28"/>
         </w:rPr>
+        <w:t>Heramia</w:t>
+      </w:r>
+      <w:proofErr w:type="spellEnd"/>
+      <w:r>
+        <w:rPr>
+          <w:b/>
+          <w:i w:val="0"/>
+          <w:sz w:val="28"/>
+        </w:rPr>
+        <w:t xml:space="preserve">, Johanna </w:t>
+      </w:r>
+      <w:proofErr w:type="spellStart"/>
+      <w:r>
+        <w:rPr>
+          <w:b/>
+          <w:i w:val="0"/>
+          <w:sz w:val="28"/>
+        </w:rPr>
+        <w:t>Marisse</w:t>
+      </w:r>
+      <w:proofErr w:type="spellEnd"/>
+      <w:r>
+        <w:rPr>
+          <w:b/>
+          <w:i w:val="0"/>
+          <w:sz w:val="28"/>
+        </w:rPr>
+        <w:t xml:space="preserve"> C.</w:t>
+      </w:r>
+      <w:r>
+        <w:rPr>
+          <w:b/>
+          <w:i w:val="0"/>
+          <w:sz w:val="28"/>
+        </w:rPr>
         <w:br/>
-        <w:t xml:space="preserve">Tadeo, Jose Lorenzo G. </w:t>
+      </w:r>
+      <w:proofErr w:type="spellStart"/>
+      <w:r>
+        <w:rPr>
+          <w:b/>
+          <w:i w:val="0"/>
+          <w:sz w:val="28"/>
+        </w:rPr>
+        <w:t>Tadeo</w:t>
+      </w:r>
+      <w:proofErr w:type="spellEnd"/>
+      <w:r>
+        <w:rPr>
+          <w:b/>
+          <w:i w:val="0"/>
+          <w:sz w:val="28"/>
+        </w:rPr>
+        <w:t xml:space="preserve">, Jose Lorenzo G. </w:t>
       </w:r>
     </w:p>
     <w:p>
@@ -271,20 +324,38 @@
           <w:sz w:val="20"/>
         </w:rPr>
         <w:lastRenderedPageBreak/>
-        <w:t xml:space="preserve">Copyright © 1999 by Karl E. Wiegers. Permission is granted to use, modify, and distribute this document. </w:t>
-      </w:r>
-    </w:p>
-    <w:p>
-      <w:pPr>
-        <w:spacing w:after="3" w:line="577" w:lineRule="auto"/>
-        <w:ind w:left="-5"/>
-      </w:pPr>
+        <w:t xml:space="preserve">Copyright © 1999 by Karl E. </w:t>
+      </w:r>
+      <w:proofErr w:type="spellStart"/>
       <w:r>
         <w:rPr>
           <w:rFonts w:ascii="Times New Roman" w:eastAsia="Times New Roman" w:hAnsi="Times New Roman" w:cs="Times New Roman"/>
           <w:b/>
           <w:sz w:val="20"/>
         </w:rPr>
+        <w:t>Wiegers</w:t>
+      </w:r>
+      <w:proofErr w:type="spellEnd"/>
+      <w:r>
+        <w:rPr>
+          <w:rFonts w:ascii="Times New Roman" w:eastAsia="Times New Roman" w:hAnsi="Times New Roman" w:cs="Times New Roman"/>
+          <w:b/>
+          <w:sz w:val="20"/>
+        </w:rPr>
+        <w:t xml:space="preserve">. Permission is granted to use, modify, and distribute this document. </w:t>
+      </w:r>
+    </w:p>
+    <w:p>
+      <w:pPr>
+        <w:spacing w:after="3" w:line="577" w:lineRule="auto"/>
+        <w:ind w:left="-5"/>
+      </w:pPr>
+      <w:r>
+        <w:rPr>
+          <w:rFonts w:ascii="Times New Roman" w:eastAsia="Times New Roman" w:hAnsi="Times New Roman" w:cs="Times New Roman"/>
+          <w:b/>
+          <w:sz w:val="20"/>
+        </w:rPr>
         <w:t>Software</w:t>
       </w:r>
       <w:r>
@@ -301,7 +372,25 @@
           <w:b/>
           <w:sz w:val="20"/>
         </w:rPr>
-        <w:t xml:space="preserve">Requirements Specification for LSC Learning Management System  Page ii </w:t>
+        <w:t xml:space="preserve">Requirements Specification for LSC Learning Management </w:t>
+      </w:r>
+      <w:proofErr w:type="gramStart"/>
+      <w:r>
+        <w:rPr>
+          <w:rFonts w:ascii="Times New Roman" w:eastAsia="Times New Roman" w:hAnsi="Times New Roman" w:cs="Times New Roman"/>
+          <w:b/>
+          <w:sz w:val="20"/>
+        </w:rPr>
+        <w:t>System  Page</w:t>
+      </w:r>
+      <w:proofErr w:type="gramEnd"/>
+      <w:r>
+        <w:rPr>
+          <w:rFonts w:ascii="Times New Roman" w:eastAsia="Times New Roman" w:hAnsi="Times New Roman" w:cs="Times New Roman"/>
+          <w:b/>
+          <w:sz w:val="20"/>
+        </w:rPr>
+        <w:t xml:space="preserve"> ii </w:t>
       </w:r>
     </w:p>
     <w:p>
@@ -333,6 +422,7 @@
           <w:docPartGallery w:val="Table of Contents"/>
         </w:docPartObj>
       </w:sdtPr>
+      <w:sdtEndPr/>
       <w:sdtContent>
         <w:p>
           <w:pPr>
@@ -1578,7 +1668,27 @@
                 <w:i w:val="0"/>
                 <w:sz w:val="24"/>
               </w:rPr>
-              <w:t xml:space="preserve">Reason For Changes </w:t>
+              <w:t xml:space="preserve">Reason </w:t>
+            </w:r>
+            <w:proofErr w:type="gramStart"/>
+            <w:r>
+              <w:rPr>
+                <w:rFonts w:ascii="Times New Roman" w:eastAsia="Times New Roman" w:hAnsi="Times New Roman" w:cs="Times New Roman"/>
+                <w:b/>
+                <w:i w:val="0"/>
+                <w:sz w:val="24"/>
+              </w:rPr>
+              <w:t>For</w:t>
+            </w:r>
+            <w:proofErr w:type="gramEnd"/>
+            <w:r>
+              <w:rPr>
+                <w:rFonts w:ascii="Times New Roman" w:eastAsia="Times New Roman" w:hAnsi="Times New Roman" w:cs="Times New Roman"/>
+                <w:b/>
+                <w:i w:val="0"/>
+                <w:sz w:val="24"/>
+              </w:rPr>
+              <w:t xml:space="preserve"> Changes </w:t>
             </w:r>
           </w:p>
         </w:tc>
@@ -1942,6 +2052,201 @@
     </w:p>
     <w:p>
       <w:pPr>
+        <w:pStyle w:val="NoSpacing"/>
+        <w:rPr>
+          <w:i w:val="0"/>
+          <w:lang w:val="en" w:eastAsia="en-US"/>
+        </w:rPr>
+      </w:pPr>
+      <w:r>
+        <w:rPr>
+          <w:i w:val="0"/>
+          <w:lang w:val="en" w:eastAsia="en-US"/>
+        </w:rPr>
+        <w:t xml:space="preserve">The intended readers of the SRS document are the following: </w:t>
+      </w:r>
+    </w:p>
+    <w:p>
+      <w:pPr>
+        <w:pStyle w:val="NoSpacing"/>
+        <w:rPr>
+          <w:i w:val="0"/>
+          <w:lang w:val="en" w:eastAsia="en-US"/>
+        </w:rPr>
+      </w:pPr>
+    </w:p>
+    <w:p>
+      <w:pPr>
+        <w:pStyle w:val="NoSpacing"/>
+        <w:rPr>
+          <w:i w:val="0"/>
+          <w:lang w:val="en" w:eastAsia="en-US"/>
+        </w:rPr>
+      </w:pPr>
+      <w:r>
+        <w:rPr>
+          <w:i w:val="0"/>
+          <w:lang w:val="en" w:eastAsia="en-US"/>
+        </w:rPr>
+        <w:t>Developers - Developers are those who supervise the entire document and system. They would use this document to implement the functionalities and to ensure they are in the right track while doing the system. Whenever changes they will do, they can</w:t>
+      </w:r>
+      <w:r>
+        <w:rPr>
+          <w:i w:val="0"/>
+          <w:lang w:val="en" w:eastAsia="en-US"/>
+        </w:rPr>
+        <w:t xml:space="preserve"> consult in this document. </w:t>
+      </w:r>
+    </w:p>
+    <w:p>
+      <w:pPr>
+        <w:pStyle w:val="NoSpacing"/>
+        <w:rPr>
+          <w:i w:val="0"/>
+          <w:lang w:val="en" w:eastAsia="en-US"/>
+        </w:rPr>
+      </w:pPr>
+    </w:p>
+    <w:p>
+      <w:pPr>
+        <w:pStyle w:val="NoSpacing"/>
+        <w:rPr>
+          <w:i w:val="0"/>
+          <w:lang w:val="en" w:eastAsia="en-US"/>
+        </w:rPr>
+      </w:pPr>
+      <w:r>
+        <w:rPr>
+          <w:i w:val="0"/>
+          <w:lang w:val="en" w:eastAsia="en-US"/>
+        </w:rPr>
+        <w:t>Project Managers - The project manager would use this document to supervise the LMS.</w:t>
+      </w:r>
+    </w:p>
+    <w:p>
+      <w:pPr>
+        <w:pStyle w:val="NoSpacing"/>
+        <w:rPr>
+          <w:i w:val="0"/>
+          <w:lang w:val="en" w:eastAsia="en-US"/>
+        </w:rPr>
+      </w:pPr>
+    </w:p>
+    <w:p>
+      <w:pPr>
+        <w:pStyle w:val="NoSpacing"/>
+        <w:rPr>
+          <w:i w:val="0"/>
+          <w:lang w:val="en" w:eastAsia="en-US"/>
+        </w:rPr>
+      </w:pPr>
+      <w:r>
+        <w:rPr>
+          <w:i w:val="0"/>
+          <w:lang w:val="en" w:eastAsia="en-US"/>
+        </w:rPr>
+        <w:t>Developers - The developers would use this document to implement the functionalities of LMS and fulfill the client’s requirement.</w:t>
+      </w:r>
+    </w:p>
+    <w:p>
+      <w:pPr>
+        <w:pStyle w:val="NoSpacing"/>
+        <w:rPr>
+          <w:i w:val="0"/>
+          <w:lang w:val="en" w:eastAsia="en-US"/>
+        </w:rPr>
+      </w:pPr>
+    </w:p>
+    <w:p>
+      <w:pPr>
+        <w:pStyle w:val="NoSpacing"/>
+        <w:rPr>
+          <w:i w:val="0"/>
+          <w:lang w:val="en" w:eastAsia="en-US"/>
+        </w:rPr>
+      </w:pPr>
+      <w:r>
+        <w:rPr>
+          <w:i w:val="0"/>
+          <w:lang w:val="en" w:eastAsia="en-US"/>
+        </w:rPr>
+        <w:t>Testers – The testers would use this document to have knowledge on how and what the LMS is capable of doing.</w:t>
+      </w:r>
+    </w:p>
+    <w:p>
+      <w:pPr>
+        <w:pStyle w:val="NoSpacing"/>
+        <w:rPr>
+          <w:i w:val="0"/>
+          <w:lang w:val="en" w:eastAsia="en-US"/>
+        </w:rPr>
+      </w:pPr>
+    </w:p>
+    <w:p>
+      <w:pPr>
+        <w:pStyle w:val="NoSpacing"/>
+        <w:rPr>
+          <w:i w:val="0"/>
+          <w:lang w:val="en" w:eastAsia="en-US"/>
+        </w:rPr>
+      </w:pPr>
+      <w:r>
+        <w:rPr>
+          <w:i w:val="0"/>
+          <w:lang w:val="en" w:eastAsia="en-US"/>
+        </w:rPr>
+        <w:t>Document Writers – The document writers would use this document to know the proper flow in creating a document for a system.</w:t>
+      </w:r>
+    </w:p>
+    <w:p>
+      <w:pPr>
+        <w:pStyle w:val="NoSpacing"/>
+        <w:rPr>
+          <w:i w:val="0"/>
+          <w:lang w:val="en" w:eastAsia="en-US"/>
+        </w:rPr>
+      </w:pPr>
+      <w:bookmarkStart w:id="5" w:name="_GoBack"/>
+      <w:bookmarkEnd w:id="5"/>
+    </w:p>
+    <w:p>
+      <w:pPr>
+        <w:pStyle w:val="NoSpacing"/>
+        <w:rPr>
+          <w:i w:val="0"/>
+          <w:lang w:val="en" w:eastAsia="en-US"/>
+        </w:rPr>
+      </w:pPr>
+      <w:r>
+        <w:rPr>
+          <w:i w:val="0"/>
+          <w:lang w:val="en" w:eastAsia="en-US"/>
+        </w:rPr>
+        <w:t xml:space="preserve">Users – Users are those who will be needing this system. The users would use this document to have knowledge in the different functions and interface of the LMS. The users would also use this document to know the difference between LSC-LMS to other LMS. This can be used for easy access and familiarization to the system since this system will be used mostly by them. They can be able to examine the software consequently and can check in this document all the suitable requirements and whether developers had implemented all. </w:t>
+      </w:r>
+      <w:r>
+        <w:rPr>
+          <w:i w:val="0"/>
+          <w:lang w:val="en" w:eastAsia="en-US"/>
+        </w:rPr>
+        <w:br/>
+      </w:r>
+      <w:r>
+        <w:rPr>
+          <w:i w:val="0"/>
+          <w:lang w:val="en" w:eastAsia="en-US"/>
+        </w:rPr>
+        <w:br/>
+        <w:t xml:space="preserve">The remaining information in this document are describing the functional requirements of the system. </w:t>
+      </w:r>
+    </w:p>
+    <w:p>
+      <w:pPr>
+        <w:ind w:left="492"/>
+      </w:pPr>
+    </w:p>
+    <w:p>
+      <w:pPr>
         <w:ind w:left="-5"/>
         <w:rPr>
           <w:color w:val="7030A0"/>
@@ -1951,7 +2256,21 @@
         <w:rPr>
           <w:color w:val="7030A0"/>
         </w:rPr>
-        <w:t xml:space="preserve">&lt;Describe any standards or typographical conventions that were followed when writing this SRS, such as fonts or highlighting that have special significance. For example, state whether priorities  for higher-level requirements are assumed to be inherited by detailed requirements, or whether every requirement statement is to have its own priority.&gt; </w:t>
+        <w:t xml:space="preserve">&lt;Describe any standards or typographical conventions that were followed when writing this SRS, such as fonts or highlighting that have special significance. For example, state whether </w:t>
+      </w:r>
+      <w:proofErr w:type="gramStart"/>
+      <w:r>
+        <w:rPr>
+          <w:color w:val="7030A0"/>
+        </w:rPr>
+        <w:t>priorities  for</w:t>
+      </w:r>
+      <w:proofErr w:type="gramEnd"/>
+      <w:r>
+        <w:rPr>
+          <w:color w:val="7030A0"/>
+        </w:rPr>
+        <w:t xml:space="preserve"> higher-level requirements are assumed to be inherited by detailed requirements, or whether every requirement statement is to have its own priority.&gt; </w:t>
       </w:r>
     </w:p>
     <w:p>
@@ -1959,11 +2278,12 @@
         <w:pStyle w:val="Heading2"/>
         <w:ind w:left="482" w:hanging="497"/>
       </w:pPr>
-      <w:bookmarkStart w:id="5" w:name="_Toc6265"/>
-      <w:r>
+      <w:bookmarkStart w:id="6" w:name="_Toc6265"/>
+      <w:r>
+        <w:lastRenderedPageBreak/>
         <w:t xml:space="preserve">Intended Audience and Reading Suggestions </w:t>
       </w:r>
-      <w:bookmarkEnd w:id="5"/>
+      <w:bookmarkEnd w:id="6"/>
     </w:p>
     <w:p>
       <w:pPr>
@@ -2108,12 +2428,11 @@
         <w:pStyle w:val="Heading2"/>
         <w:ind w:left="482" w:hanging="497"/>
       </w:pPr>
-      <w:bookmarkStart w:id="6" w:name="_Toc6266"/>
-      <w:r>
-        <w:lastRenderedPageBreak/>
+      <w:bookmarkStart w:id="7" w:name="_Toc6266"/>
+      <w:r>
         <w:t xml:space="preserve">* Scope </w:t>
       </w:r>
-      <w:bookmarkEnd w:id="6"/>
+      <w:bookmarkEnd w:id="7"/>
     </w:p>
     <w:p>
       <w:pPr>
@@ -2155,11 +2474,11 @@
         <w:pStyle w:val="Heading2"/>
         <w:ind w:left="482" w:hanging="497"/>
       </w:pPr>
-      <w:bookmarkStart w:id="7" w:name="_Toc6267"/>
+      <w:bookmarkStart w:id="8" w:name="_Toc6267"/>
       <w:r>
         <w:t xml:space="preserve">References </w:t>
       </w:r>
-      <w:bookmarkEnd w:id="7"/>
+      <w:bookmarkEnd w:id="8"/>
     </w:p>
     <w:p>
       <w:pPr>
@@ -2229,7 +2548,14 @@
         <w:rPr>
           <w:color w:val="FF0000"/>
         </w:rPr>
-        <w:t xml:space="preserve">&lt;List any other documents or Web addresses to which this SRS refers. These may include user interface style guides, contracts, standards, system requirements specifications, use case documents, or a vision and scope document. Provide enough information so that the reader could access a copy of each reference, including title, author, version number, date, and source or location.&gt; </w:t>
+        <w:t xml:space="preserve">&lt;List any other documents or Web addresses to which this SRS refers. These may include user interface style guides, contracts, standards, system requirements specifications, use case documents, or a vision and scope document. Provide enough information so that the reader could </w:t>
+      </w:r>
+      <w:r>
+        <w:rPr>
+          <w:color w:val="FF0000"/>
+        </w:rPr>
+        <w:lastRenderedPageBreak/>
+        <w:t xml:space="preserve">access a copy of each reference, including title, author, version number, date, and source or location.&gt; </w:t>
       </w:r>
     </w:p>
     <w:p>
@@ -2237,22 +2563,22 @@
         <w:pStyle w:val="Heading1"/>
         <w:ind w:left="400" w:hanging="415"/>
       </w:pPr>
-      <w:bookmarkStart w:id="8" w:name="_Toc6268"/>
+      <w:bookmarkStart w:id="9" w:name="_Toc6268"/>
       <w:r>
         <w:t xml:space="preserve">Overall Description </w:t>
       </w:r>
-      <w:bookmarkEnd w:id="8"/>
+      <w:bookmarkEnd w:id="9"/>
     </w:p>
     <w:p>
       <w:pPr>
         <w:pStyle w:val="Heading2"/>
         <w:ind w:left="482" w:hanging="497"/>
       </w:pPr>
-      <w:bookmarkStart w:id="9" w:name="_Toc6269"/>
+      <w:bookmarkStart w:id="10" w:name="_Toc6269"/>
       <w:r>
         <w:t xml:space="preserve">Product Perspective </w:t>
       </w:r>
-      <w:bookmarkEnd w:id="9"/>
+      <w:bookmarkEnd w:id="10"/>
     </w:p>
     <w:p>
       <w:pPr>
@@ -2273,11 +2599,11 @@
         <w:pStyle w:val="Heading2"/>
         <w:ind w:left="482" w:hanging="497"/>
       </w:pPr>
-      <w:bookmarkStart w:id="10" w:name="_Toc6270"/>
+      <w:bookmarkStart w:id="11" w:name="_Toc6270"/>
       <w:r>
         <w:t xml:space="preserve">Product Functions </w:t>
       </w:r>
-      <w:bookmarkEnd w:id="10"/>
+      <w:bookmarkEnd w:id="11"/>
     </w:p>
     <w:p>
       <w:pPr>
@@ -2380,7 +2706,6 @@
         <w:rPr>
           <w:i w:val="0"/>
         </w:rPr>
-        <w:lastRenderedPageBreak/>
         <w:t>Can give announcements in the calendar</w:t>
       </w:r>
     </w:p>
@@ -2520,6 +2845,7 @@
         <w:rPr>
           <w:i w:val="0"/>
           <w:noProof/>
+          <w:lang w:val="en-US" w:eastAsia="en-US"/>
         </w:rPr>
         <w:drawing>
           <wp:inline distT="0" distB="0" distL="0" distR="0" wp14:anchorId="2AA89453" wp14:editId="204F0E12">
@@ -2584,6 +2910,7 @@
         <w:rPr>
           <w:color w:val="FF33CC"/>
         </w:rPr>
+        <w:lastRenderedPageBreak/>
         <w:t xml:space="preserve">&lt;Summarize the major functions the product must perform or must let the user perform. Details will be provided in Section 3, so only a high level summary (such as a bullet list) is needed here. Organize the functions to make them understandable to any reader of the SRS. A picture of the major groups of related requirements and how they relate, such as a top level data flow diagram or object class diagram, is often effective.&gt; </w:t>
       </w:r>
     </w:p>
@@ -2592,11 +2919,11 @@
         <w:pStyle w:val="Heading2"/>
         <w:ind w:left="482" w:hanging="497"/>
       </w:pPr>
-      <w:bookmarkStart w:id="11" w:name="_Toc6271"/>
+      <w:bookmarkStart w:id="12" w:name="_Toc6271"/>
       <w:r>
         <w:t xml:space="preserve">User Classes and Characteristics </w:t>
       </w:r>
-      <w:bookmarkEnd w:id="11"/>
+      <w:bookmarkEnd w:id="12"/>
     </w:p>
     <w:p>
       <w:pPr>
@@ -2701,7 +3028,6 @@
           <w:i w:val="0"/>
           <w:color w:val="auto"/>
         </w:rPr>
-        <w:lastRenderedPageBreak/>
         <w:t>The administrator must be familiar with the web applications and shall configure the environment for the rest of the users who does have the LSC LMS database knowledge or information so they can use the LSC LMS without problems</w:t>
       </w:r>
     </w:p>
@@ -2740,11 +3066,11 @@
         <w:pStyle w:val="Heading2"/>
         <w:ind w:left="482" w:hanging="497"/>
       </w:pPr>
-      <w:bookmarkStart w:id="12" w:name="_Toc6272"/>
+      <w:bookmarkStart w:id="13" w:name="_Toc6272"/>
       <w:r>
         <w:t xml:space="preserve">Operating Environment </w:t>
       </w:r>
-      <w:bookmarkEnd w:id="12"/>
+      <w:bookmarkEnd w:id="13"/>
     </w:p>
     <w:p>
       <w:pPr>
@@ -2757,8 +3083,30 @@
         <w:rPr>
           <w:i w:val="0"/>
         </w:rPr>
-        <w:t>Windows OS, Mysql Workbench, Php</w:t>
-      </w:r>
+        <w:t xml:space="preserve">Windows OS, </w:t>
+      </w:r>
+      <w:proofErr w:type="spellStart"/>
+      <w:r>
+        <w:rPr>
+          <w:i w:val="0"/>
+        </w:rPr>
+        <w:t>Mysql</w:t>
+      </w:r>
+      <w:proofErr w:type="spellEnd"/>
+      <w:r>
+        <w:rPr>
+          <w:i w:val="0"/>
+        </w:rPr>
+        <w:t xml:space="preserve"> Workbench, </w:t>
+      </w:r>
+      <w:proofErr w:type="spellStart"/>
+      <w:r>
+        <w:rPr>
+          <w:i w:val="0"/>
+        </w:rPr>
+        <w:t>Php</w:t>
+      </w:r>
+      <w:proofErr w:type="spellEnd"/>
     </w:p>
     <w:p>
       <w:pPr>
@@ -2779,11 +3127,11 @@
         <w:pStyle w:val="Heading2"/>
         <w:ind w:left="482" w:hanging="497"/>
       </w:pPr>
-      <w:bookmarkStart w:id="13" w:name="_Toc6273"/>
+      <w:bookmarkStart w:id="14" w:name="_Toc6273"/>
       <w:r>
         <w:t xml:space="preserve">Design and Implementation Constraints </w:t>
       </w:r>
-      <w:bookmarkEnd w:id="13"/>
+      <w:bookmarkEnd w:id="14"/>
     </w:p>
     <w:p>
       <w:pPr>
@@ -2796,7 +3144,14 @@
         <w:rPr>
           <w:color w:val="7030A0"/>
         </w:rPr>
-        <w:t xml:space="preserve">&lt;Describe any items or issues that will limit the options available to the developers. These might include: corporate or regulatory policies; hardware limitations (timing requirements, memory requirements); interfaces to other applications; specific technologies, tools, and databases to be used; parallel operations; language requirements; communications protocols; security considerations; design conventions or programming standards (for example, if the customer’s organization will be responsible for maintaining the delivered software).&gt; </w:t>
+        <w:t xml:space="preserve">&lt;Describe any items or issues that will limit the options available to the developers. These might include: corporate or regulatory policies; hardware limitations (timing requirements, memory requirements); interfaces to other applications; specific technologies, tools, and databases to be used; parallel operations; language requirements; communications protocols; security </w:t>
+      </w:r>
+      <w:r>
+        <w:rPr>
+          <w:color w:val="7030A0"/>
+        </w:rPr>
+        <w:lastRenderedPageBreak/>
+        <w:t xml:space="preserve">considerations; design conventions or programming standards (for example, if the customer’s organization will be responsible for maintaining the delivered software).&gt; </w:t>
       </w:r>
     </w:p>
     <w:p>
@@ -2804,11 +3159,11 @@
         <w:pStyle w:val="Heading2"/>
         <w:ind w:left="482" w:hanging="497"/>
       </w:pPr>
-      <w:bookmarkStart w:id="14" w:name="_Toc6274"/>
+      <w:bookmarkStart w:id="15" w:name="_Toc6274"/>
       <w:r>
         <w:t xml:space="preserve">User Documentation </w:t>
       </w:r>
-      <w:bookmarkEnd w:id="14"/>
+      <w:bookmarkEnd w:id="15"/>
     </w:p>
     <w:p>
       <w:pPr>
@@ -2853,11 +3208,11 @@
         <w:pStyle w:val="Heading2"/>
         <w:ind w:left="482" w:hanging="497"/>
       </w:pPr>
-      <w:bookmarkStart w:id="15" w:name="_Toc6275"/>
+      <w:bookmarkStart w:id="16" w:name="_Toc6275"/>
       <w:r>
         <w:t xml:space="preserve">Assumptions and Dependencies </w:t>
       </w:r>
-      <w:bookmarkEnd w:id="15"/>
+      <w:bookmarkEnd w:id="16"/>
     </w:p>
     <w:p>
       <w:pPr>
@@ -2879,23 +3234,22 @@
         <w:pStyle w:val="Heading1"/>
         <w:ind w:left="400" w:hanging="415"/>
       </w:pPr>
-      <w:bookmarkStart w:id="16" w:name="_Toc6276"/>
-      <w:r>
-        <w:lastRenderedPageBreak/>
+      <w:bookmarkStart w:id="17" w:name="_Toc6276"/>
+      <w:r>
         <w:t xml:space="preserve">External Interface Requirements </w:t>
       </w:r>
-      <w:bookmarkEnd w:id="16"/>
+      <w:bookmarkEnd w:id="17"/>
     </w:p>
     <w:p>
       <w:pPr>
         <w:pStyle w:val="Heading2"/>
         <w:ind w:left="482" w:hanging="497"/>
       </w:pPr>
-      <w:bookmarkStart w:id="17" w:name="_Toc6277"/>
+      <w:bookmarkStart w:id="18" w:name="_Toc6277"/>
       <w:r>
         <w:t xml:space="preserve">User Interfaces </w:t>
       </w:r>
-      <w:bookmarkEnd w:id="17"/>
+      <w:bookmarkEnd w:id="18"/>
     </w:p>
     <w:p>
       <w:pPr>
@@ -2916,11 +3270,11 @@
         <w:pStyle w:val="Heading2"/>
         <w:ind w:left="482" w:hanging="497"/>
       </w:pPr>
-      <w:bookmarkStart w:id="18" w:name="_Toc6278"/>
+      <w:bookmarkStart w:id="19" w:name="_Toc6278"/>
       <w:r>
         <w:t xml:space="preserve">Hardware Interfaces </w:t>
       </w:r>
-      <w:bookmarkEnd w:id="18"/>
+      <w:bookmarkEnd w:id="19"/>
     </w:p>
     <w:p>
       <w:pPr>
@@ -2991,11 +3345,12 @@
         <w:pStyle w:val="Heading2"/>
         <w:ind w:left="482" w:hanging="497"/>
       </w:pPr>
-      <w:bookmarkStart w:id="19" w:name="_Toc6279"/>
-      <w:r>
+      <w:bookmarkStart w:id="20" w:name="_Toc6279"/>
+      <w:r>
+        <w:lastRenderedPageBreak/>
         <w:t xml:space="preserve">Software Interfaces </w:t>
       </w:r>
-      <w:bookmarkEnd w:id="19"/>
+      <w:bookmarkEnd w:id="20"/>
     </w:p>
     <w:p>
       <w:pPr>
@@ -3040,12 +3395,14 @@
           <w:i w:val="0"/>
         </w:rPr>
       </w:pPr>
+      <w:proofErr w:type="spellStart"/>
       <w:r>
         <w:rPr>
           <w:i w:val="0"/>
         </w:rPr>
         <w:t>Xampp</w:t>
       </w:r>
+      <w:proofErr w:type="spellEnd"/>
     </w:p>
     <w:p>
       <w:pPr>
@@ -3058,11 +3415,19 @@
           <w:i w:val="0"/>
         </w:rPr>
       </w:pPr>
-      <w:r>
-        <w:rPr>
-          <w:i w:val="0"/>
-        </w:rPr>
-        <w:t>Mysql Workbench</w:t>
+      <w:proofErr w:type="spellStart"/>
+      <w:r>
+        <w:rPr>
+          <w:i w:val="0"/>
+        </w:rPr>
+        <w:t>Mysql</w:t>
+      </w:r>
+      <w:proofErr w:type="spellEnd"/>
+      <w:r>
+        <w:rPr>
+          <w:i w:val="0"/>
+        </w:rPr>
+        <w:t xml:space="preserve"> Workbench</w:t>
       </w:r>
     </w:p>
     <w:p>
@@ -3076,12 +3441,14 @@
           <w:i w:val="0"/>
         </w:rPr>
       </w:pPr>
+      <w:proofErr w:type="spellStart"/>
       <w:r>
         <w:rPr>
           <w:i w:val="0"/>
         </w:rPr>
         <w:t>Php</w:t>
       </w:r>
+      <w:proofErr w:type="spellEnd"/>
     </w:p>
     <w:p>
       <w:pPr>
@@ -3120,11 +3487,11 @@
         <w:pStyle w:val="Heading2"/>
         <w:ind w:left="482" w:hanging="497"/>
       </w:pPr>
-      <w:bookmarkStart w:id="20" w:name="_Toc6280"/>
+      <w:bookmarkStart w:id="21" w:name="_Toc6280"/>
       <w:r>
         <w:t xml:space="preserve">Communications Interfaces </w:t>
       </w:r>
-      <w:bookmarkEnd w:id="20"/>
+      <w:bookmarkEnd w:id="21"/>
     </w:p>
     <w:p>
       <w:pPr>
@@ -3137,14 +3504,7 @@
         <w:rPr>
           <w:color w:val="FF0000"/>
         </w:rPr>
-        <w:t xml:space="preserve">&lt;Describe the requirements associated with any communications functions required by this product, including e-mail, web browser, network server communications protocols, electronic forms, and so on. Define any pertinent message formatting. Identify any communication standards </w:t>
-      </w:r>
-      <w:r>
-        <w:rPr>
-          <w:color w:val="FF0000"/>
-        </w:rPr>
-        <w:lastRenderedPageBreak/>
-        <w:t xml:space="preserve">that will be used, such as FTP or HTTP. Specify any communication security or encryption issues, data transfer rates, and synchronization mechanisms.&gt; </w:t>
+        <w:t xml:space="preserve">&lt;Describe the requirements associated with any communications functions required by this product, including e-mail, web browser, network server communications protocols, electronic forms, and so on. Define any pertinent message formatting. Identify any communication standards that will be used, such as FTP or HTTP. Specify any communication security or encryption issues, data transfer rates, and synchronization mechanisms.&gt; </w:t>
       </w:r>
     </w:p>
     <w:p>
@@ -3153,11 +3513,11 @@
         <w:spacing w:after="85"/>
         <w:ind w:left="400" w:hanging="415"/>
       </w:pPr>
-      <w:bookmarkStart w:id="21" w:name="_Toc6281"/>
+      <w:bookmarkStart w:id="22" w:name="_Toc6281"/>
       <w:r>
         <w:t xml:space="preserve">System Features </w:t>
       </w:r>
-      <w:bookmarkEnd w:id="21"/>
+      <w:bookmarkEnd w:id="22"/>
     </w:p>
     <w:p>
       <w:pPr>
@@ -3178,11 +3538,11 @@
         <w:pStyle w:val="Heading2"/>
         <w:ind w:left="482" w:hanging="497"/>
       </w:pPr>
-      <w:bookmarkStart w:id="22" w:name="_Toc6282"/>
+      <w:bookmarkStart w:id="23" w:name="_Toc6282"/>
       <w:r>
         <w:t xml:space="preserve">System Feature 1 </w:t>
       </w:r>
-      <w:bookmarkEnd w:id="22"/>
+      <w:bookmarkEnd w:id="23"/>
     </w:p>
     <w:p>
       <w:pPr>
@@ -3374,6 +3734,7 @@
           <w:i w:val="0"/>
           <w:color w:val="FF33CC"/>
         </w:rPr>
+        <w:lastRenderedPageBreak/>
         <w:t xml:space="preserve"> </w:t>
       </w:r>
       <w:r>
@@ -3593,34 +3954,33 @@
         <w:spacing w:after="827"/>
         <w:ind w:left="482" w:hanging="497"/>
       </w:pPr>
-      <w:bookmarkStart w:id="23" w:name="_Toc6283"/>
-      <w:r>
-        <w:lastRenderedPageBreak/>
+      <w:bookmarkStart w:id="24" w:name="_Toc6283"/>
+      <w:r>
         <w:t xml:space="preserve">System Feature 2 (and so on) </w:t>
       </w:r>
-      <w:bookmarkEnd w:id="23"/>
+      <w:bookmarkEnd w:id="24"/>
     </w:p>
     <w:p>
       <w:pPr>
         <w:pStyle w:val="Heading1"/>
         <w:ind w:left="400" w:hanging="415"/>
       </w:pPr>
-      <w:bookmarkStart w:id="24" w:name="_Toc6284"/>
+      <w:bookmarkStart w:id="25" w:name="_Toc6284"/>
       <w:r>
         <w:t xml:space="preserve">Other Nonfunctional Requirements </w:t>
       </w:r>
-      <w:bookmarkEnd w:id="24"/>
+      <w:bookmarkEnd w:id="25"/>
     </w:p>
     <w:p>
       <w:pPr>
         <w:pStyle w:val="Heading2"/>
         <w:ind w:left="482" w:hanging="497"/>
       </w:pPr>
-      <w:bookmarkStart w:id="25" w:name="_Toc6285"/>
+      <w:bookmarkStart w:id="26" w:name="_Toc6285"/>
       <w:r>
         <w:t xml:space="preserve">Performance Requirements </w:t>
       </w:r>
-      <w:bookmarkEnd w:id="25"/>
+      <w:bookmarkEnd w:id="26"/>
     </w:p>
     <w:p>
       <w:pPr>
@@ -3641,11 +4001,11 @@
         <w:pStyle w:val="Heading2"/>
         <w:ind w:left="482" w:hanging="497"/>
       </w:pPr>
-      <w:bookmarkStart w:id="26" w:name="_Toc6286"/>
+      <w:bookmarkStart w:id="27" w:name="_Toc6286"/>
       <w:r>
         <w:t xml:space="preserve">Safety Requirements </w:t>
       </w:r>
-      <w:bookmarkEnd w:id="26"/>
+      <w:bookmarkEnd w:id="27"/>
     </w:p>
     <w:p>
       <w:pPr>
@@ -3666,11 +4026,11 @@
         <w:pStyle w:val="Heading2"/>
         <w:ind w:left="482" w:hanging="497"/>
       </w:pPr>
-      <w:bookmarkStart w:id="27" w:name="_Toc6287"/>
+      <w:bookmarkStart w:id="28" w:name="_Toc6287"/>
       <w:r>
         <w:t xml:space="preserve">Security Requirements </w:t>
       </w:r>
-      <w:bookmarkEnd w:id="27"/>
+      <w:bookmarkEnd w:id="28"/>
     </w:p>
     <w:p>
       <w:pPr>
@@ -3683,7 +4043,21 @@
         <w:rPr>
           <w:i w:val="0"/>
         </w:rPr>
-        <w:t>The security requirement of the LSC are, only the approved students of the LSC can access the LSC-LMS and the task that will be given by LSC such as assignments and exercises should not be printed or saved in any devices. The team’s solution for both security requirements are, the students email and password will be created when the administration of the LSC approved of his or her account. Regarding with the task security, the team came up with the solution of “not right clickable” making the task unprintable and unsaveable.</w:t>
+        <w:t xml:space="preserve">The security requirement of the LSC are, only the approved students of the LSC can access the LSC-LMS and the task that will be given by LSC such as assignments and exercises should not be printed or saved in any devices. The team’s solution for both security requirements are, the students email and password will be created when the administration of the LSC approved of his or her account. Regarding with the task security, the team came up with the solution of “not right clickable” making the task unprintable and </w:t>
+      </w:r>
+      <w:proofErr w:type="spellStart"/>
+      <w:r>
+        <w:rPr>
+          <w:i w:val="0"/>
+        </w:rPr>
+        <w:t>unsaveable</w:t>
+      </w:r>
+      <w:proofErr w:type="spellEnd"/>
+      <w:r>
+        <w:rPr>
+          <w:i w:val="0"/>
+        </w:rPr>
+        <w:t>.</w:t>
       </w:r>
     </w:p>
     <w:p>
@@ -3697,7 +4071,14 @@
         <w:rPr>
           <w:color w:val="FF0000"/>
         </w:rPr>
-        <w:t xml:space="preserve">&lt;Specify any requirements regarding security or privacy issues surrounding use of the product or protection of the data used or created by the product. Define any user identity authentication requirements. Refer to any external policies or regulations containing security issues that affect the product. Define any security or privacy certifications that must be satisfied.&gt; </w:t>
+        <w:t xml:space="preserve">&lt;Specify any requirements regarding security or privacy issues surrounding use of the product or protection of the data used or created by the product. Define any user identity authentication </w:t>
+      </w:r>
+      <w:r>
+        <w:rPr>
+          <w:color w:val="FF0000"/>
+        </w:rPr>
+        <w:lastRenderedPageBreak/>
+        <w:t xml:space="preserve">requirements. Refer to any external policies or regulations containing security issues that affect the product. Define any security or privacy certifications that must be satisfied.&gt; </w:t>
       </w:r>
     </w:p>
     <w:p>
@@ -3705,11 +4086,11 @@
         <w:pStyle w:val="Heading2"/>
         <w:ind w:left="482" w:hanging="497"/>
       </w:pPr>
-      <w:bookmarkStart w:id="28" w:name="_Toc6288"/>
+      <w:bookmarkStart w:id="29" w:name="_Toc6288"/>
       <w:r>
         <w:t xml:space="preserve">Software Quality Attributes </w:t>
       </w:r>
-      <w:bookmarkEnd w:id="28"/>
+      <w:bookmarkEnd w:id="29"/>
     </w:p>
     <w:p>
       <w:pPr>
@@ -3730,12 +4111,11 @@
         <w:pStyle w:val="Heading2"/>
         <w:ind w:left="482" w:hanging="497"/>
       </w:pPr>
-      <w:bookmarkStart w:id="29" w:name="_Toc6289"/>
-      <w:r>
-        <w:lastRenderedPageBreak/>
+      <w:bookmarkStart w:id="30" w:name="_Toc6289"/>
+      <w:r>
         <w:t xml:space="preserve">Business Rules </w:t>
       </w:r>
-      <w:bookmarkEnd w:id="29"/>
+      <w:bookmarkEnd w:id="30"/>
     </w:p>
     <w:p>
       <w:pPr>
@@ -3758,11 +4138,11 @@
         <w:spacing w:after="85"/>
         <w:ind w:left="400" w:hanging="415"/>
       </w:pPr>
-      <w:bookmarkStart w:id="30" w:name="_Toc6290"/>
+      <w:bookmarkStart w:id="31" w:name="_Toc6290"/>
       <w:r>
         <w:t xml:space="preserve">Other Requirements </w:t>
       </w:r>
-      <w:bookmarkEnd w:id="30"/>
+      <w:bookmarkEnd w:id="31"/>
     </w:p>
     <w:p>
       <w:pPr>
@@ -3789,11 +4169,11 @@
         <w:spacing w:after="61"/>
         <w:ind w:left="-5"/>
       </w:pPr>
-      <w:bookmarkStart w:id="31" w:name="_Toc6291"/>
+      <w:bookmarkStart w:id="32" w:name="_Toc6291"/>
       <w:r>
         <w:t xml:space="preserve">Appendix A: Glossary </w:t>
       </w:r>
-      <w:bookmarkEnd w:id="31"/>
+      <w:bookmarkEnd w:id="32"/>
     </w:p>
     <w:p>
       <w:pPr>
@@ -3835,11 +4215,11 @@
         <w:spacing w:after="61"/>
         <w:ind w:left="-5"/>
       </w:pPr>
-      <w:bookmarkStart w:id="32" w:name="_Toc6292"/>
+      <w:bookmarkStart w:id="33" w:name="_Toc6292"/>
       <w:r>
         <w:t xml:space="preserve">Appendix B: Analysis Models </w:t>
       </w:r>
-      <w:bookmarkEnd w:id="32"/>
+      <w:bookmarkEnd w:id="33"/>
     </w:p>
     <w:p>
       <w:pPr>
@@ -3866,7 +4246,9 @@
         <w:rPr>
           <w:i w:val="0"/>
           <w:noProof/>
-        </w:rPr>
+          <w:lang w:val="en-US" w:eastAsia="en-US"/>
+        </w:rPr>
+        <w:lastRenderedPageBreak/>
         <w:drawing>
           <wp:anchor distT="0" distB="0" distL="114300" distR="114300" simplePos="0" relativeHeight="251659264" behindDoc="0" locked="0" layoutInCell="1" allowOverlap="1" wp14:anchorId="13DB7AD2" wp14:editId="66037931">
             <wp:simplePos x="0" y="0"/>
@@ -3937,7 +4319,6 @@
         <w:rPr>
           <w:color w:val="FF0000"/>
         </w:rPr>
-        <w:lastRenderedPageBreak/>
         <w:t>&lt;Optionally, include any pertinent analysis models, such as data flow diagrams, class diagrams, state-transition diagrams, or entity-relationship diagrams</w:t>
       </w:r>
       <w:r>
@@ -3958,11 +4339,11 @@
         <w:spacing w:after="61"/>
         <w:ind w:left="-5"/>
       </w:pPr>
-      <w:bookmarkStart w:id="33" w:name="_Toc6293"/>
+      <w:bookmarkStart w:id="34" w:name="_Toc6293"/>
       <w:r>
         <w:t xml:space="preserve">Appendix C: To Be Determined List </w:t>
       </w:r>
-      <w:bookmarkEnd w:id="33"/>
+      <w:bookmarkEnd w:id="34"/>
     </w:p>
     <w:p>
       <w:pPr>
@@ -3979,10 +4360,7 @@
         <w:t xml:space="preserve">&lt;Collect a numbered list of the TBD (to be determined) references that remain in the SRS so they can be tracked to closure.&gt; </w:t>
       </w:r>
     </w:p>
-    <w:p>
-      <w:bookmarkStart w:id="34" w:name="_GoBack"/>
-      <w:bookmarkEnd w:id="34"/>
-    </w:p>
+    <w:p/>
     <w:sectPr>
       <w:headerReference w:type="even" r:id="rId14"/>
       <w:headerReference w:type="default" r:id="rId15"/>
@@ -4352,7 +4730,187 @@
 
 <file path=word/numbering.xml><?xml version="1.0" encoding="utf-8"?>
 <w:numbering xmlns:wpc="http://schemas.microsoft.com/office/word/2010/wordprocessingCanvas" xmlns:cx="http://schemas.microsoft.com/office/drawing/2014/chartex" xmlns:cx1="http://schemas.microsoft.com/office/drawing/2015/9/8/chartex" xmlns:cx2="http://schemas.microsoft.com/office/drawing/2015/10/21/chartex" xmlns:mc="http://schemas.openxmlformats.org/markup-compatibility/2006" xmlns:o="urn:schemas-microsoft-com:office:office" xmlns:r="http://schemas.openxmlformats.org/officeDocument/2006/relationships" xmlns:m="http://schemas.openxmlformats.org/officeDocument/2006/math" xmlns:v="urn:schemas-microsoft-com:vml" xmlns:wp14="http://schemas.microsoft.com/office/word/2010/wordprocessingDrawing" xmlns:wp="http://schemas.openxmlformats.org/drawingml/2006/wordprocessingDrawing" xmlns:w10="urn:schemas-microsoft-com:office:word" xmlns:w="http://schemas.openxmlformats.org/wordprocessingml/2006/main" xmlns:w14="http://schemas.microsoft.com/office/word/2010/wordml" xmlns:w15="http://schemas.microsoft.com/office/word/2012/wordml" xmlns:w16se="http://schemas.microsoft.com/office/word/2015/wordml/symex" xmlns:wpg="http://schemas.microsoft.com/office/word/2010/wordprocessingGroup" xmlns:wpi="http://schemas.microsoft.com/office/word/2010/wordprocessingInk" xmlns:wne="http://schemas.microsoft.com/office/word/2006/wordml" xmlns:wps="http://schemas.microsoft.com/office/word/2010/wordprocessingShape" mc:Ignorable="w14 w15 w16se wp14">
+  <w:numPicBullet w:numPicBulletId="0">
+    <w:pict>
+      <v:shapetype id="_x0000_t75" coordsize="21600,21600" o:spt="75" o:preferrelative="t" path="m@4@5l@4@11@9@11@9@5xe" filled="f" stroked="f">
+        <v:stroke joinstyle="miter"/>
+        <v:formulas>
+          <v:f eqn="if lineDrawn pixelLineWidth 0"/>
+          <v:f eqn="sum @0 1 0"/>
+          <v:f eqn="sum 0 0 @1"/>
+          <v:f eqn="prod @2 1 2"/>
+          <v:f eqn="prod @3 21600 pixelWidth"/>
+          <v:f eqn="prod @3 21600 pixelHeight"/>
+          <v:f eqn="sum @0 0 1"/>
+          <v:f eqn="prod @6 1 2"/>
+          <v:f eqn="prod @7 21600 pixelWidth"/>
+          <v:f eqn="sum @8 21600 0"/>
+          <v:f eqn="prod @7 21600 pixelHeight"/>
+          <v:f eqn="sum @10 21600 0"/>
+        </v:formulas>
+        <v:path o:extrusionok="f" gradientshapeok="t" o:connecttype="rect"/>
+        <o:lock v:ext="edit" aspectratio="t"/>
+      </v:shapetype>
+      <v:shape id="_x0000_i1036" type="#_x0000_t75" style="width:3in;height:3in" o:bullet="t"/>
+    </w:pict>
+  </w:numPicBullet>
+  <w:numPicBullet w:numPicBulletId="1">
+    <w:pict>
+      <v:shape id="_x0000_i1037" type="#_x0000_t75" style="width:3in;height:3in" o:bullet="t"/>
+    </w:pict>
+  </w:numPicBullet>
   <w:abstractNum w:abstractNumId="0" w15:restartNumberingAfterBreak="0">
+    <w:nsid w:val="15F804E1"/>
+    <w:multiLevelType w:val="multilevel"/>
+    <w:tmpl w:val="C624E5F2"/>
+    <w:lvl w:ilvl="0">
+      <w:start w:val="1"/>
+      <w:numFmt w:val="bullet"/>
+      <w:lvlText w:val=""/>
+      <w:lvlPicBulletId w:val="0"/>
+      <w:lvlJc w:val="left"/>
+      <w:pPr>
+        <w:tabs>
+          <w:tab w:val="num" w:pos="720"/>
+        </w:tabs>
+        <w:ind w:left="720" w:hanging="360"/>
+      </w:pPr>
+      <w:rPr>
+        <w:rFonts w:ascii="Wingdings" w:hAnsi="Wingdings" w:hint="default"/>
+        <w:sz w:val="20"/>
+      </w:rPr>
+    </w:lvl>
+    <w:lvl w:ilvl="1" w:tentative="1">
+      <w:start w:val="1"/>
+      <w:numFmt w:val="bullet"/>
+      <w:lvlText w:val=""/>
+      <w:lvlPicBulletId w:val="1"/>
+      <w:lvlJc w:val="left"/>
+      <w:pPr>
+        <w:tabs>
+          <w:tab w:val="num" w:pos="1440"/>
+        </w:tabs>
+        <w:ind w:left="1440" w:hanging="360"/>
+      </w:pPr>
+      <w:rPr>
+        <w:rFonts w:ascii="Wingdings" w:hAnsi="Wingdings" w:hint="default"/>
+        <w:sz w:val="20"/>
+      </w:rPr>
+    </w:lvl>
+    <w:lvl w:ilvl="2" w:tentative="1">
+      <w:start w:val="1"/>
+      <w:numFmt w:val="bullet"/>
+      <w:lvlText w:val=""/>
+      <w:lvlJc w:val="left"/>
+      <w:pPr>
+        <w:tabs>
+          <w:tab w:val="num" w:pos="2160"/>
+        </w:tabs>
+        <w:ind w:left="2160" w:hanging="360"/>
+      </w:pPr>
+      <w:rPr>
+        <w:rFonts w:ascii="Wingdings" w:hAnsi="Wingdings" w:hint="default"/>
+        <w:sz w:val="20"/>
+      </w:rPr>
+    </w:lvl>
+    <w:lvl w:ilvl="3" w:tentative="1">
+      <w:start w:val="1"/>
+      <w:numFmt w:val="bullet"/>
+      <w:lvlText w:val=""/>
+      <w:lvlJc w:val="left"/>
+      <w:pPr>
+        <w:tabs>
+          <w:tab w:val="num" w:pos="2880"/>
+        </w:tabs>
+        <w:ind w:left="2880" w:hanging="360"/>
+      </w:pPr>
+      <w:rPr>
+        <w:rFonts w:ascii="Wingdings" w:hAnsi="Wingdings" w:hint="default"/>
+        <w:sz w:val="20"/>
+      </w:rPr>
+    </w:lvl>
+    <w:lvl w:ilvl="4" w:tentative="1">
+      <w:start w:val="1"/>
+      <w:numFmt w:val="bullet"/>
+      <w:lvlText w:val=""/>
+      <w:lvlJc w:val="left"/>
+      <w:pPr>
+        <w:tabs>
+          <w:tab w:val="num" w:pos="3600"/>
+        </w:tabs>
+        <w:ind w:left="3600" w:hanging="360"/>
+      </w:pPr>
+      <w:rPr>
+        <w:rFonts w:ascii="Wingdings" w:hAnsi="Wingdings" w:hint="default"/>
+        <w:sz w:val="20"/>
+      </w:rPr>
+    </w:lvl>
+    <w:lvl w:ilvl="5" w:tentative="1">
+      <w:start w:val="1"/>
+      <w:numFmt w:val="bullet"/>
+      <w:lvlText w:val=""/>
+      <w:lvlJc w:val="left"/>
+      <w:pPr>
+        <w:tabs>
+          <w:tab w:val="num" w:pos="4320"/>
+        </w:tabs>
+        <w:ind w:left="4320" w:hanging="360"/>
+      </w:pPr>
+      <w:rPr>
+        <w:rFonts w:ascii="Wingdings" w:hAnsi="Wingdings" w:hint="default"/>
+        <w:sz w:val="20"/>
+      </w:rPr>
+    </w:lvl>
+    <w:lvl w:ilvl="6" w:tentative="1">
+      <w:start w:val="1"/>
+      <w:numFmt w:val="bullet"/>
+      <w:lvlText w:val=""/>
+      <w:lvlJc w:val="left"/>
+      <w:pPr>
+        <w:tabs>
+          <w:tab w:val="num" w:pos="5040"/>
+        </w:tabs>
+        <w:ind w:left="5040" w:hanging="360"/>
+      </w:pPr>
+      <w:rPr>
+        <w:rFonts w:ascii="Wingdings" w:hAnsi="Wingdings" w:hint="default"/>
+        <w:sz w:val="20"/>
+      </w:rPr>
+    </w:lvl>
+    <w:lvl w:ilvl="7" w:tentative="1">
+      <w:start w:val="1"/>
+      <w:numFmt w:val="bullet"/>
+      <w:lvlText w:val=""/>
+      <w:lvlJc w:val="left"/>
+      <w:pPr>
+        <w:tabs>
+          <w:tab w:val="num" w:pos="5760"/>
+        </w:tabs>
+        <w:ind w:left="5760" w:hanging="360"/>
+      </w:pPr>
+      <w:rPr>
+        <w:rFonts w:ascii="Wingdings" w:hAnsi="Wingdings" w:hint="default"/>
+        <w:sz w:val="20"/>
+      </w:rPr>
+    </w:lvl>
+    <w:lvl w:ilvl="8" w:tentative="1">
+      <w:start w:val="1"/>
+      <w:numFmt w:val="bullet"/>
+      <w:lvlText w:val=""/>
+      <w:lvlJc w:val="left"/>
+      <w:pPr>
+        <w:tabs>
+          <w:tab w:val="num" w:pos="6480"/>
+        </w:tabs>
+        <w:ind w:left="6480" w:hanging="360"/>
+      </w:pPr>
+      <w:rPr>
+        <w:rFonts w:ascii="Wingdings" w:hAnsi="Wingdings" w:hint="default"/>
+        <w:sz w:val="20"/>
+      </w:rPr>
+    </w:lvl>
+  </w:abstractNum>
+  <w:abstractNum w:abstractNumId="1" w15:restartNumberingAfterBreak="0">
     <w:nsid w:val="25171351"/>
     <w:multiLevelType w:val="hybridMultilevel"/>
     <w:tmpl w:val="8826A85E"/>
@@ -4441,7 +4999,7 @@
       </w:pPr>
     </w:lvl>
   </w:abstractNum>
-  <w:abstractNum w:abstractNumId="1" w15:restartNumberingAfterBreak="0">
+  <w:abstractNum w:abstractNumId="2" w15:restartNumberingAfterBreak="0">
     <w:nsid w:val="49CF5442"/>
     <w:multiLevelType w:val="multilevel"/>
     <w:tmpl w:val="3996C1B8"/>
@@ -4664,7 +5222,7 @@
       </w:rPr>
     </w:lvl>
   </w:abstractNum>
-  <w:abstractNum w:abstractNumId="2" w15:restartNumberingAfterBreak="0">
+  <w:abstractNum w:abstractNumId="3" w15:restartNumberingAfterBreak="0">
     <w:nsid w:val="4A3C21F9"/>
     <w:multiLevelType w:val="hybridMultilevel"/>
     <w:tmpl w:val="FA96EAD0"/>
@@ -4777,7 +5335,7 @@
       </w:rPr>
     </w:lvl>
   </w:abstractNum>
-  <w:abstractNum w:abstractNumId="3" w15:restartNumberingAfterBreak="0">
+  <w:abstractNum w:abstractNumId="4" w15:restartNumberingAfterBreak="0">
     <w:nsid w:val="52567165"/>
     <w:multiLevelType w:val="hybridMultilevel"/>
     <w:tmpl w:val="201AF100"/>
@@ -4890,7 +5448,7 @@
       </w:rPr>
     </w:lvl>
   </w:abstractNum>
-  <w:abstractNum w:abstractNumId="4" w15:restartNumberingAfterBreak="0">
+  <w:abstractNum w:abstractNumId="5" w15:restartNumberingAfterBreak="0">
     <w:nsid w:val="54852DEC"/>
     <w:multiLevelType w:val="hybridMultilevel"/>
     <w:tmpl w:val="FCB8DE10"/>
@@ -5003,7 +5561,7 @@
       </w:rPr>
     </w:lvl>
   </w:abstractNum>
-  <w:abstractNum w:abstractNumId="5" w15:restartNumberingAfterBreak="0">
+  <w:abstractNum w:abstractNumId="6" w15:restartNumberingAfterBreak="0">
     <w:nsid w:val="56B230E1"/>
     <w:multiLevelType w:val="hybridMultilevel"/>
     <w:tmpl w:val="B5446E22"/>
@@ -5116,7 +5674,7 @@
       </w:rPr>
     </w:lvl>
   </w:abstractNum>
-  <w:abstractNum w:abstractNumId="6" w15:restartNumberingAfterBreak="0">
+  <w:abstractNum w:abstractNumId="7" w15:restartNumberingAfterBreak="0">
     <w:nsid w:val="6E016F85"/>
     <w:multiLevelType w:val="hybridMultilevel"/>
     <w:tmpl w:val="DBA85F4E"/>
@@ -5229,7 +5787,7 @@
       </w:rPr>
     </w:lvl>
   </w:abstractNum>
-  <w:abstractNum w:abstractNumId="7" w15:restartNumberingAfterBreak="0">
+  <w:abstractNum w:abstractNumId="8" w15:restartNumberingAfterBreak="0">
     <w:nsid w:val="7352640B"/>
     <w:multiLevelType w:val="hybridMultilevel"/>
     <w:tmpl w:val="AFA26EF6"/>
@@ -5343,28 +5901,31 @@
     </w:lvl>
   </w:abstractNum>
   <w:num w:numId="1">
+    <w:abstractNumId w:val="2"/>
+  </w:num>
+  <w:num w:numId="2">
     <w:abstractNumId w:val="1"/>
   </w:num>
-  <w:num w:numId="2">
-    <w:abstractNumId w:val="0"/>
-  </w:num>
   <w:num w:numId="3">
-    <w:abstractNumId w:val="2"/>
+    <w:abstractNumId w:val="3"/>
   </w:num>
   <w:num w:numId="4">
+    <w:abstractNumId w:val="8"/>
+  </w:num>
+  <w:num w:numId="5">
+    <w:abstractNumId w:val="4"/>
+  </w:num>
+  <w:num w:numId="6">
+    <w:abstractNumId w:val="5"/>
+  </w:num>
+  <w:num w:numId="7">
+    <w:abstractNumId w:val="6"/>
+  </w:num>
+  <w:num w:numId="8">
     <w:abstractNumId w:val="7"/>
   </w:num>
-  <w:num w:numId="5">
-    <w:abstractNumId w:val="3"/>
-  </w:num>
-  <w:num w:numId="6">
-    <w:abstractNumId w:val="4"/>
-  </w:num>
-  <w:num w:numId="7">
-    <w:abstractNumId w:val="5"/>
-  </w:num>
-  <w:num w:numId="8">
-    <w:abstractNumId w:val="6"/>
+  <w:num w:numId="9">
+    <w:abstractNumId w:val="0"/>
   </w:num>
 </w:numbering>
 </file>
@@ -5932,6 +6493,41 @@
       <w:u w:val="single"/>
     </w:rPr>
   </w:style>
+  <w:style w:type="paragraph" w:styleId="NoSpacing">
+    <w:name w:val="No Spacing"/>
+    <w:uiPriority w:val="1"/>
+    <w:qFormat/>
+    <w:rsid w:val="00777DED"/>
+    <w:pPr>
+      <w:spacing w:after="0" w:line="240" w:lineRule="auto"/>
+      <w:ind w:left="10" w:hanging="10"/>
+    </w:pPr>
+    <w:rPr>
+      <w:rFonts w:ascii="Arial" w:eastAsia="Arial" w:hAnsi="Arial" w:cs="Arial"/>
+      <w:i/>
+      <w:color w:val="000000"/>
+    </w:rPr>
+  </w:style>
+  <w:style w:type="paragraph" w:styleId="NormalWeb">
+    <w:name w:val="Normal (Web)"/>
+    <w:basedOn w:val="Normal"/>
+    <w:uiPriority w:val="99"/>
+    <w:semiHidden/>
+    <w:unhideWhenUsed/>
+    <w:rsid w:val="00777DED"/>
+    <w:pPr>
+      <w:spacing w:before="96" w:after="120" w:line="360" w:lineRule="atLeast"/>
+      <w:ind w:left="0" w:firstLine="0"/>
+    </w:pPr>
+    <w:rPr>
+      <w:rFonts w:ascii="Times New Roman" w:eastAsia="Times New Roman" w:hAnsi="Times New Roman" w:cs="Times New Roman"/>
+      <w:i w:val="0"/>
+      <w:color w:val="auto"/>
+      <w:sz w:val="24"/>
+      <w:szCs w:val="24"/>
+      <w:lang w:val="en-US" w:eastAsia="en-US"/>
+    </w:rPr>
+  </w:style>
 </w:styles>
 </file>
 

</xml_diff>

<commit_message>
SRS update - user interfaces
</commit_message>
<xml_diff>
--- a/Documentation/MCSPROJ/Software requirement specification.docx
+++ b/Documentation/MCSPROJ/Software requirement specification.docx
@@ -271,73 +271,37 @@
           <w:sz w:val="20"/>
         </w:rPr>
         <w:lastRenderedPageBreak/>
-        <w:t xml:space="preserve">Copyright © 1999 by Karl E. </w:t>
-      </w:r>
-      <w:proofErr w:type="spellStart"/>
+        <w:t xml:space="preserve">Copyright © 1999 by Karl E. Wiegers. Permission is granted to use, modify, and distribute this document. </w:t>
+      </w:r>
+    </w:p>
+    <w:p>
+      <w:pPr>
+        <w:spacing w:after="3" w:line="577" w:lineRule="auto"/>
+        <w:ind w:left="-5"/>
+      </w:pPr>
       <w:r>
         <w:rPr>
           <w:rFonts w:ascii="Times New Roman" w:eastAsia="Times New Roman" w:hAnsi="Times New Roman" w:cs="Times New Roman"/>
           <w:b/>
           <w:sz w:val="20"/>
         </w:rPr>
-        <w:t>Wiegers</w:t>
-      </w:r>
-      <w:proofErr w:type="spellEnd"/>
+        <w:t>Software</w:t>
+      </w:r>
+      <w:r>
+        <w:rPr>
+          <w:rFonts w:ascii="Times New Roman" w:eastAsia="Times New Roman" w:hAnsi="Times New Roman" w:cs="Times New Roman"/>
+          <w:b/>
+          <w:sz w:val="24"/>
+        </w:rPr>
+        <w:t xml:space="preserve"> </w:t>
+      </w:r>
       <w:r>
         <w:rPr>
           <w:rFonts w:ascii="Times New Roman" w:eastAsia="Times New Roman" w:hAnsi="Times New Roman" w:cs="Times New Roman"/>
           <w:b/>
           <w:sz w:val="20"/>
         </w:rPr>
-        <w:t xml:space="preserve">. Permission is granted to use, modify, and distribute this document. </w:t>
-      </w:r>
-    </w:p>
-    <w:p>
-      <w:pPr>
-        <w:spacing w:after="3" w:line="577" w:lineRule="auto"/>
-        <w:ind w:left="-5"/>
-      </w:pPr>
-      <w:r>
-        <w:rPr>
-          <w:rFonts w:ascii="Times New Roman" w:eastAsia="Times New Roman" w:hAnsi="Times New Roman" w:cs="Times New Roman"/>
-          <w:b/>
-          <w:sz w:val="20"/>
-        </w:rPr>
-        <w:t>Software</w:t>
-      </w:r>
-      <w:r>
-        <w:rPr>
-          <w:rFonts w:ascii="Times New Roman" w:eastAsia="Times New Roman" w:hAnsi="Times New Roman" w:cs="Times New Roman"/>
-          <w:b/>
-          <w:sz w:val="24"/>
-        </w:rPr>
-        <w:t xml:space="preserve"> </w:t>
-      </w:r>
-      <w:r>
-        <w:rPr>
-          <w:rFonts w:ascii="Times New Roman" w:eastAsia="Times New Roman" w:hAnsi="Times New Roman" w:cs="Times New Roman"/>
-          <w:b/>
-          <w:sz w:val="20"/>
-        </w:rPr>
-        <w:t xml:space="preserve">Requirements Specification for LSC Learning Management </w:t>
-      </w:r>
-      <w:proofErr w:type="gramStart"/>
-      <w:r>
-        <w:rPr>
-          <w:rFonts w:ascii="Times New Roman" w:eastAsia="Times New Roman" w:hAnsi="Times New Roman" w:cs="Times New Roman"/>
-          <w:b/>
-          <w:sz w:val="20"/>
-        </w:rPr>
-        <w:t>System  Page</w:t>
-      </w:r>
-      <w:proofErr w:type="gramEnd"/>
-      <w:r>
-        <w:rPr>
-          <w:rFonts w:ascii="Times New Roman" w:eastAsia="Times New Roman" w:hAnsi="Times New Roman" w:cs="Times New Roman"/>
-          <w:b/>
-          <w:sz w:val="20"/>
-        </w:rPr>
-        <w:t xml:space="preserve"> ii </w:t>
+        <w:t xml:space="preserve">Requirements Specification for LSC Learning Management System  Page ii </w:t>
       </w:r>
     </w:p>
     <w:p>
@@ -1615,27 +1579,7 @@
                 <w:i w:val="0"/>
                 <w:sz w:val="24"/>
               </w:rPr>
-              <w:t xml:space="preserve">Reason </w:t>
-            </w:r>
-            <w:proofErr w:type="gramStart"/>
-            <w:r>
-              <w:rPr>
-                <w:rFonts w:ascii="Times New Roman" w:eastAsia="Times New Roman" w:hAnsi="Times New Roman" w:cs="Times New Roman"/>
-                <w:b/>
-                <w:i w:val="0"/>
-                <w:sz w:val="24"/>
-              </w:rPr>
-              <w:t>For</w:t>
-            </w:r>
-            <w:proofErr w:type="gramEnd"/>
-            <w:r>
-              <w:rPr>
-                <w:rFonts w:ascii="Times New Roman" w:eastAsia="Times New Roman" w:hAnsi="Times New Roman" w:cs="Times New Roman"/>
-                <w:b/>
-                <w:i w:val="0"/>
-                <w:sz w:val="24"/>
-              </w:rPr>
-              <w:t xml:space="preserve"> Changes </w:t>
+              <w:t xml:space="preserve">Reason For Changes </w:t>
             </w:r>
           </w:p>
         </w:tc>
@@ -2008,21 +1952,7 @@
         <w:rPr>
           <w:color w:val="7030A0"/>
         </w:rPr>
-        <w:t xml:space="preserve">&lt;Describe any standards or typographical conventions that were followed when writing this SRS, such as fonts or highlighting that have special significance. For example, state whether </w:t>
-      </w:r>
-      <w:proofErr w:type="gramStart"/>
-      <w:r>
-        <w:rPr>
-          <w:color w:val="7030A0"/>
-        </w:rPr>
-        <w:t>priorities  for</w:t>
-      </w:r>
-      <w:proofErr w:type="gramEnd"/>
-      <w:r>
-        <w:rPr>
-          <w:color w:val="7030A0"/>
-        </w:rPr>
-        <w:t xml:space="preserve"> higher-level requirements are assumed to be inherited by detailed requirements, or whether every requirement statement is to have its own priority.&gt; </w:t>
+        <w:t xml:space="preserve">&lt;Describe any standards or typographical conventions that were followed when writing this SRS, such as fonts or highlighting that have special significance. For example, state whether priorities  for higher-level requirements are assumed to be inherited by detailed requirements, or whether every requirement statement is to have its own priority.&gt; </w:t>
       </w:r>
     </w:p>
     <w:p>
@@ -2044,7 +1974,6 @@
           <w:lang w:val="en" w:eastAsia="en-US"/>
         </w:rPr>
       </w:pPr>
-      <w:bookmarkStart w:id="6" w:name="_GoBack"/>
       <w:r>
         <w:rPr>
           <w:i w:val="0"/>
@@ -2177,7 +2106,6 @@
         <w:t xml:space="preserve">The remaining information in this document are describing the functional requirements of the system. </w:t>
       </w:r>
     </w:p>
-    <w:bookmarkEnd w:id="6"/>
     <w:p>
       <w:pPr>
         <w:pStyle w:val="ListParagraph"/>
@@ -2219,11 +2147,11 @@
         <w:pStyle w:val="Heading2"/>
         <w:ind w:left="482" w:hanging="497"/>
       </w:pPr>
-      <w:bookmarkStart w:id="7" w:name="_Toc6266"/>
+      <w:bookmarkStart w:id="6" w:name="_Toc6266"/>
       <w:r>
         <w:t xml:space="preserve">* Scope </w:t>
       </w:r>
-      <w:bookmarkEnd w:id="7"/>
+      <w:bookmarkEnd w:id="6"/>
     </w:p>
     <w:p>
       <w:pPr>
@@ -2265,11 +2193,11 @@
         <w:pStyle w:val="Heading2"/>
         <w:ind w:left="482" w:hanging="497"/>
       </w:pPr>
-      <w:bookmarkStart w:id="8" w:name="_Toc6267"/>
+      <w:bookmarkStart w:id="7" w:name="_Toc6267"/>
       <w:r>
         <w:t xml:space="preserve">References </w:t>
       </w:r>
-      <w:bookmarkEnd w:id="8"/>
+      <w:bookmarkEnd w:id="7"/>
     </w:p>
     <w:p>
       <w:pPr>
@@ -2347,22 +2275,22 @@
         <w:pStyle w:val="Heading1"/>
         <w:ind w:left="400" w:hanging="415"/>
       </w:pPr>
-      <w:bookmarkStart w:id="9" w:name="_Toc6268"/>
+      <w:bookmarkStart w:id="8" w:name="_Toc6268"/>
       <w:r>
         <w:t xml:space="preserve">Overall Description </w:t>
       </w:r>
-      <w:bookmarkEnd w:id="9"/>
+      <w:bookmarkEnd w:id="8"/>
     </w:p>
     <w:p>
       <w:pPr>
         <w:pStyle w:val="Heading2"/>
         <w:ind w:left="482" w:hanging="497"/>
       </w:pPr>
-      <w:bookmarkStart w:id="10" w:name="_Toc6269"/>
+      <w:bookmarkStart w:id="9" w:name="_Toc6269"/>
       <w:r>
         <w:t xml:space="preserve">Product Perspective </w:t>
       </w:r>
-      <w:bookmarkEnd w:id="10"/>
+      <w:bookmarkEnd w:id="9"/>
     </w:p>
     <w:p>
       <w:pPr>
@@ -2406,11 +2334,11 @@
         <w:pStyle w:val="Heading2"/>
         <w:ind w:left="482" w:hanging="497"/>
       </w:pPr>
-      <w:bookmarkStart w:id="11" w:name="_Toc6270"/>
+      <w:bookmarkStart w:id="10" w:name="_Toc6270"/>
       <w:r>
         <w:t xml:space="preserve">Product Functions </w:t>
       </w:r>
-      <w:bookmarkEnd w:id="11"/>
+      <w:bookmarkEnd w:id="10"/>
     </w:p>
     <w:p>
       <w:pPr>
@@ -2724,11 +2652,11 @@
         <w:pStyle w:val="Heading2"/>
         <w:ind w:left="482" w:hanging="497"/>
       </w:pPr>
-      <w:bookmarkStart w:id="12" w:name="_Toc6271"/>
+      <w:bookmarkStart w:id="11" w:name="_Toc6271"/>
       <w:r>
         <w:t xml:space="preserve">User Classes and Characteristics </w:t>
       </w:r>
-      <w:bookmarkEnd w:id="12"/>
+      <w:bookmarkEnd w:id="11"/>
     </w:p>
     <w:p>
       <w:pPr>
@@ -2878,11 +2806,11 @@
         <w:pStyle w:val="Heading2"/>
         <w:ind w:left="482" w:hanging="497"/>
       </w:pPr>
-      <w:bookmarkStart w:id="13" w:name="_Toc6272"/>
+      <w:bookmarkStart w:id="12" w:name="_Toc6272"/>
       <w:r>
         <w:t xml:space="preserve">Operating Environment </w:t>
       </w:r>
-      <w:bookmarkEnd w:id="13"/>
+      <w:bookmarkEnd w:id="12"/>
     </w:p>
     <w:p>
       <w:pPr>
@@ -2895,21 +2823,7 @@
         <w:rPr>
           <w:i w:val="0"/>
         </w:rPr>
-        <w:t xml:space="preserve">Windows OS, </w:t>
-      </w:r>
-      <w:proofErr w:type="spellStart"/>
-      <w:r>
-        <w:rPr>
-          <w:i w:val="0"/>
-        </w:rPr>
-        <w:t>Mysql</w:t>
-      </w:r>
-      <w:proofErr w:type="spellEnd"/>
-      <w:r>
-        <w:rPr>
-          <w:i w:val="0"/>
-        </w:rPr>
-        <w:t xml:space="preserve"> Workbench, Php</w:t>
+        <w:t>Windows OS, Mysql Workbench, Php</w:t>
       </w:r>
     </w:p>
     <w:p>
@@ -2931,11 +2845,11 @@
         <w:pStyle w:val="Heading2"/>
         <w:ind w:left="482" w:hanging="497"/>
       </w:pPr>
-      <w:bookmarkStart w:id="14" w:name="_Toc6273"/>
+      <w:bookmarkStart w:id="13" w:name="_Toc6273"/>
       <w:r>
         <w:t xml:space="preserve">Design and Implementation Constraints </w:t>
       </w:r>
-      <w:bookmarkEnd w:id="14"/>
+      <w:bookmarkEnd w:id="13"/>
     </w:p>
     <w:p>
       <w:pPr>
@@ -2970,11 +2884,11 @@
         <w:pStyle w:val="Heading2"/>
         <w:ind w:left="482" w:hanging="497"/>
       </w:pPr>
-      <w:bookmarkStart w:id="15" w:name="_Toc6274"/>
+      <w:bookmarkStart w:id="14" w:name="_Toc6274"/>
       <w:r>
         <w:t xml:space="preserve">User Documentation </w:t>
       </w:r>
-      <w:bookmarkEnd w:id="15"/>
+      <w:bookmarkEnd w:id="14"/>
     </w:p>
     <w:p>
       <w:pPr>
@@ -3020,11 +2934,11 @@
         <w:pStyle w:val="Heading2"/>
         <w:ind w:left="482" w:hanging="497"/>
       </w:pPr>
-      <w:bookmarkStart w:id="16" w:name="_Toc6275"/>
+      <w:bookmarkStart w:id="15" w:name="_Toc6275"/>
       <w:r>
         <w:t xml:space="preserve">Assumptions and Dependencies </w:t>
       </w:r>
-      <w:bookmarkEnd w:id="16"/>
+      <w:bookmarkEnd w:id="15"/>
     </w:p>
     <w:p>
       <w:pPr>
@@ -3234,21 +3148,87 @@
         <w:pStyle w:val="Heading1"/>
         <w:ind w:left="400" w:hanging="415"/>
       </w:pPr>
-      <w:bookmarkStart w:id="17" w:name="_Toc6276"/>
-      <w:r>
+      <w:bookmarkStart w:id="16" w:name="_Toc6276"/>
+      <w:r>
+        <w:lastRenderedPageBreak/>
         <w:t xml:space="preserve">External Interface Requirements </w:t>
       </w:r>
-      <w:bookmarkEnd w:id="17"/>
+      <w:bookmarkEnd w:id="16"/>
     </w:p>
     <w:p>
       <w:pPr>
         <w:pStyle w:val="Heading2"/>
         <w:ind w:left="482" w:hanging="497"/>
       </w:pPr>
-      <w:bookmarkStart w:id="18" w:name="_Toc6277"/>
+      <w:bookmarkStart w:id="17" w:name="_Toc6277"/>
       <w:r>
         <w:t xml:space="preserve">User Interfaces </w:t>
       </w:r>
+      <w:bookmarkEnd w:id="17"/>
+    </w:p>
+    <w:p>
+      <w:pPr>
+        <w:rPr>
+          <w:i w:val="0"/>
+        </w:rPr>
+      </w:pPr>
+      <w:r>
+        <w:rPr>
+          <w:noProof/>
+        </w:rPr>
+        <w:drawing>
+          <wp:inline distT="0" distB="0" distL="0" distR="0" wp14:anchorId="574396C4" wp14:editId="0220D50D">
+            <wp:extent cx="6125845" cy="2981325"/>
+            <wp:effectExtent l="0" t="0" r="8255" b="9525"/>
+            <wp:docPr id="1" name="Picture 1"/>
+            <wp:cNvGraphicFramePr>
+              <a:graphicFrameLocks xmlns:a="http://schemas.openxmlformats.org/drawingml/2006/main" noChangeAspect="1"/>
+            </wp:cNvGraphicFramePr>
+            <a:graphic xmlns:a="http://schemas.openxmlformats.org/drawingml/2006/main">
+              <a:graphicData uri="http://schemas.openxmlformats.org/drawingml/2006/picture">
+                <pic:pic xmlns:pic="http://schemas.openxmlformats.org/drawingml/2006/picture">
+                  <pic:nvPicPr>
+                    <pic:cNvPr id="1" name=""/>
+                    <pic:cNvPicPr/>
+                  </pic:nvPicPr>
+                  <pic:blipFill>
+                    <a:blip r:embed="rId13"/>
+                    <a:stretch>
+                      <a:fillRect/>
+                    </a:stretch>
+                  </pic:blipFill>
+                  <pic:spPr>
+                    <a:xfrm>
+                      <a:off x="0" y="0"/>
+                      <a:ext cx="6125845" cy="2981325"/>
+                    </a:xfrm>
+                    <a:prstGeom prst="rect">
+                      <a:avLst/>
+                    </a:prstGeom>
+                  </pic:spPr>
+                </pic:pic>
+              </a:graphicData>
+            </a:graphic>
+          </wp:inline>
+        </w:drawing>
+      </w:r>
+    </w:p>
+    <w:p>
+      <w:pPr>
+        <w:ind w:left="-5"/>
+        <w:rPr>
+          <w:i w:val="0"/>
+          <w:color w:val="auto"/>
+        </w:rPr>
+      </w:pPr>
+      <w:r>
+        <w:rPr>
+          <w:i w:val="0"/>
+          <w:color w:val="auto"/>
+        </w:rPr>
+        <w:t>This is the sample main page for the student in frontend. There are four sections: calendar, course, grades and attendance. In calendar, the student can check their schedule of their classes and also if there are tasks that they need to do. The calendar will as the reminder for the students. Next is the course. In this section, the student can see their courses that their tutor created. Then for the grade section, the student can see their grades of their different tasks. Lastly the attendance. The student can see their attendance in a specific course. This section will let them know if how many absences they had in the past.</w:t>
+      </w:r>
+      <w:bookmarkStart w:id="18" w:name="_GoBack"/>
       <w:bookmarkEnd w:id="18"/>
     </w:p>
     <w:p>
@@ -3305,7 +3285,6 @@
         <w:rPr>
           <w:i w:val="0"/>
         </w:rPr>
-        <w:lastRenderedPageBreak/>
         <w:t>Computer w/ a windows based operating system</w:t>
       </w:r>
     </w:p>
@@ -3338,7 +3317,14 @@
         <w:rPr>
           <w:color w:val="FF33CC"/>
         </w:rPr>
-        <w:t xml:space="preserve">&lt;Describe the logical and physical characteristics of each interface between the software product and the hardware components of the system. This may include the supported device types, the nature of the data and control interactions between the software and the hardware, and communication protocols to be used.&gt; </w:t>
+        <w:t xml:space="preserve">&lt;Describe the logical and physical characteristics of each interface between the software product and the hardware components of the system. This may include the supported device types, the </w:t>
+      </w:r>
+      <w:r>
+        <w:rPr>
+          <w:color w:val="FF33CC"/>
+        </w:rPr>
+        <w:lastRenderedPageBreak/>
+        <w:t xml:space="preserve">nature of the data and control interactions between the software and the hardware, and communication protocols to be used.&gt; </w:t>
       </w:r>
     </w:p>
     <w:p>
@@ -3395,14 +3381,12 @@
           <w:i w:val="0"/>
         </w:rPr>
       </w:pPr>
-      <w:proofErr w:type="spellStart"/>
       <w:r>
         <w:rPr>
           <w:i w:val="0"/>
         </w:rPr>
         <w:t>Xampp</w:t>
       </w:r>
-      <w:proofErr w:type="spellEnd"/>
     </w:p>
     <w:p>
       <w:pPr>
@@ -3415,19 +3399,11 @@
           <w:i w:val="0"/>
         </w:rPr>
       </w:pPr>
-      <w:proofErr w:type="spellStart"/>
-      <w:r>
-        <w:rPr>
-          <w:i w:val="0"/>
-        </w:rPr>
-        <w:t>Mysql</w:t>
-      </w:r>
-      <w:proofErr w:type="spellEnd"/>
-      <w:r>
-        <w:rPr>
-          <w:i w:val="0"/>
-        </w:rPr>
-        <w:t xml:space="preserve"> Workbench</w:t>
+      <w:r>
+        <w:rPr>
+          <w:i w:val="0"/>
+        </w:rPr>
+        <w:t>Mysql Workbench</w:t>
       </w:r>
     </w:p>
     <w:p>
@@ -3604,14 +3580,7 @@
         <w:rPr>
           <w:color w:val="FF33CC"/>
         </w:rPr>
-        <w:t xml:space="preserve">&lt;Provide a short description of the feature and indicate whether it is of High, Medium, or Low priority. You could also include specific priority component ratings, </w:t>
-      </w:r>
-      <w:r>
-        <w:rPr>
-          <w:color w:val="FF33CC"/>
-        </w:rPr>
-        <w:lastRenderedPageBreak/>
-        <w:t xml:space="preserve">such as benefit, penalty, cost, and risk (each rated on a relative scale from a low of 1 to a high of 9).&gt; </w:t>
+        <w:t xml:space="preserve">&lt;Provide a short description of the feature and indicate whether it is of High, Medium, or Low priority. You could also include specific priority component ratings, such as benefit, penalty, cost, and risk (each rated on a relative scale from a low of 1 to a high of 9).&gt; </w:t>
       </w:r>
     </w:p>
     <w:p>
@@ -3668,6 +3637,7 @@
           <w:i w:val="0"/>
           <w:color w:val="FF33CC"/>
         </w:rPr>
+        <w:lastRenderedPageBreak/>
         <w:t xml:space="preserve"> </w:t>
       </w:r>
       <w:r>
@@ -4112,7 +4082,6 @@
       </w:pPr>
       <w:bookmarkStart w:id="27" w:name="_Toc6286"/>
       <w:r>
-        <w:lastRenderedPageBreak/>
         <w:t xml:space="preserve">Safety Requirements </w:t>
       </w:r>
       <w:bookmarkEnd w:id="27"/>
@@ -4171,21 +4140,7 @@
         <w:rPr>
           <w:i w:val="0"/>
         </w:rPr>
-        <w:t xml:space="preserve">The security requirement of the LSC are, only the approved students of the LSC can access the LSC-LMS and the task that will be given by LSC such as assignments and exercises should not be printed or saved in any devices. The team’s solution for both security requirements are, the students email and password will be created when the administration of the LSC approved of his or her account. Regarding with the task security, the team came up with the solution of “not right clickable” making the task unprintable and </w:t>
-      </w:r>
-      <w:proofErr w:type="spellStart"/>
-      <w:r>
-        <w:rPr>
-          <w:i w:val="0"/>
-        </w:rPr>
-        <w:t>unsaveable</w:t>
-      </w:r>
-      <w:proofErr w:type="spellEnd"/>
-      <w:r>
-        <w:rPr>
-          <w:i w:val="0"/>
-        </w:rPr>
-        <w:t>.</w:t>
+        <w:t>The security requirement of the LSC are, only the approved students of the LSC can access the LSC-LMS and the task that will be given by LSC such as assignments and exercises should not be printed or saved in any devices. The team’s solution for both security requirements are, the students email and password will be created when the administration of the LSC approved of his or her account. Regarding with the task security, the team came up with the solution of “not right clickable” making the task unprintable and unsaveable.</w:t>
       </w:r>
     </w:p>
     <w:p>
@@ -4287,7 +4242,6 @@
       </w:pPr>
       <w:bookmarkStart w:id="31" w:name="_Toc6290"/>
       <w:r>
-        <w:lastRenderedPageBreak/>
         <w:t xml:space="preserve">Other Requirements </w:t>
       </w:r>
       <w:bookmarkEnd w:id="31"/>
@@ -4319,6 +4273,7 @@
       </w:pPr>
       <w:bookmarkStart w:id="32" w:name="_Toc6291"/>
       <w:r>
+        <w:lastRenderedPageBreak/>
         <w:t xml:space="preserve">Appendix A: Glossary </w:t>
       </w:r>
       <w:bookmarkEnd w:id="32"/>
@@ -4427,7 +4382,7 @@
                     <pic:cNvPicPr/>
                   </pic:nvPicPr>
                   <pic:blipFill>
-                    <a:blip r:embed="rId13">
+                    <a:blip r:embed="rId14">
                       <a:extLst>
                         <a:ext uri="{28A0092B-C50C-407E-A947-70E740481C1C}">
                           <a14:useLocalDpi xmlns:a14="http://schemas.microsoft.com/office/drawing/2010/main" val="0"/>
@@ -4508,9 +4463,9 @@
     </w:p>
     <w:p/>
     <w:sectPr>
-      <w:headerReference w:type="even" r:id="rId14"/>
-      <w:headerReference w:type="default" r:id="rId15"/>
-      <w:headerReference w:type="first" r:id="rId16"/>
+      <w:headerReference w:type="even" r:id="rId15"/>
+      <w:headerReference w:type="default" r:id="rId16"/>
+      <w:headerReference w:type="first" r:id="rId17"/>
       <w:pgSz w:w="12240" w:h="15840"/>
       <w:pgMar w:top="1414" w:right="1297" w:bottom="1599" w:left="1296" w:header="664" w:footer="720" w:gutter="0"/>
       <w:pgNumType w:start="1"/>
@@ -4762,7 +4717,7 @@
         <w:noProof/>
         <w:sz w:val="20"/>
       </w:rPr>
-      <w:t>9</w:t>
+      <w:t>5</w:t>
     </w:r>
     <w:r>
       <w:rPr>
@@ -4897,52 +4852,52 @@
         <v:path o:extrusionok="f" gradientshapeok="t" o:connecttype="rect"/>
         <o:lock v:ext="edit" aspectratio="t"/>
       </v:shapetype>
-      <v:shape id="_x0000_i1036" type="#_x0000_t75" style="width:3in;height:3in" o:bullet="t"/>
+      <v:shape id="_x0000_i1086" type="#_x0000_t75" style="width:3in;height:3in" o:bullet="t"/>
     </w:pict>
   </w:numPicBullet>
   <w:numPicBullet w:numPicBulletId="1">
     <w:pict>
-      <v:shape id="_x0000_i1037" type="#_x0000_t75" style="width:3in;height:3in" o:bullet="t"/>
+      <v:shape id="_x0000_i1087" type="#_x0000_t75" style="width:3in;height:3in" o:bullet="t"/>
     </w:pict>
   </w:numPicBullet>
   <w:numPicBullet w:numPicBulletId="2">
     <w:pict>
-      <v:shape id="_x0000_i1038" type="#_x0000_t75" style="width:3in;height:3in" o:bullet="t"/>
+      <v:shape id="_x0000_i1088" type="#_x0000_t75" style="width:3in;height:3in" o:bullet="t"/>
     </w:pict>
   </w:numPicBullet>
   <w:numPicBullet w:numPicBulletId="3">
     <w:pict>
-      <v:shape id="_x0000_i1039" type="#_x0000_t75" style="width:3in;height:3in" o:bullet="t"/>
+      <v:shape id="_x0000_i1089" type="#_x0000_t75" style="width:3in;height:3in" o:bullet="t"/>
     </w:pict>
   </w:numPicBullet>
   <w:numPicBullet w:numPicBulletId="4">
     <w:pict>
-      <v:shape id="_x0000_i1040" type="#_x0000_t75" style="width:3in;height:3in" o:bullet="t"/>
+      <v:shape id="_x0000_i1090" type="#_x0000_t75" style="width:3in;height:3in" o:bullet="t"/>
     </w:pict>
   </w:numPicBullet>
   <w:numPicBullet w:numPicBulletId="5">
     <w:pict>
-      <v:shape id="_x0000_i1041" type="#_x0000_t75" style="width:3in;height:3in" o:bullet="t"/>
+      <v:shape id="_x0000_i1091" type="#_x0000_t75" style="width:3in;height:3in" o:bullet="t"/>
     </w:pict>
   </w:numPicBullet>
   <w:numPicBullet w:numPicBulletId="6">
     <w:pict>
-      <v:shape id="_x0000_i1042" type="#_x0000_t75" style="width:3in;height:3in" o:bullet="t"/>
+      <v:shape id="_x0000_i1092" type="#_x0000_t75" style="width:3in;height:3in" o:bullet="t"/>
     </w:pict>
   </w:numPicBullet>
   <w:numPicBullet w:numPicBulletId="7">
     <w:pict>
-      <v:shape id="_x0000_i1043" type="#_x0000_t75" style="width:3in;height:3in" o:bullet="t"/>
+      <v:shape id="_x0000_i1093" type="#_x0000_t75" style="width:3in;height:3in" o:bullet="t"/>
     </w:pict>
   </w:numPicBullet>
   <w:numPicBullet w:numPicBulletId="8">
     <w:pict>
-      <v:shape id="_x0000_i1044" type="#_x0000_t75" style="width:3in;height:3in" o:bullet="t"/>
+      <v:shape id="_x0000_i1094" type="#_x0000_t75" style="width:3in;height:3in" o:bullet="t"/>
     </w:pict>
   </w:numPicBullet>
   <w:numPicBullet w:numPicBulletId="9">
     <w:pict>
-      <v:shape id="_x0000_i1045" type="#_x0000_t75" style="width:3in;height:3in" o:bullet="t"/>
+      <v:shape id="_x0000_i1095" type="#_x0000_t75" style="width:3in;height:3in" o:bullet="t"/>
     </w:pict>
   </w:numPicBullet>
   <w:abstractNum w:abstractNumId="0" w15:restartNumberingAfterBreak="0">

</xml_diff>